<commit_message>
WIP 1.8.1 	modified:   README.md 	modified:   certificator.cmd 	modified:   certificator.docx 	modified:   openssl.TEMPLATE.intermediate.cfg 	modified:   openssl.TEMPLATE.intermediate.cmd 	modified:   openssl.TEMPLATE.root.cmd 	modified:   openssl.TEMPLATE.server.cmd 	modified:   openssl.template.root.cfg 	modified:   openssl.template.server.cfg
</commit_message>
<xml_diff>
--- a/certificator.docx
+++ b/certificator.docx
@@ -1,6 +1,6 @@
 
 <file path=word/document.xml><?xml version="1.0" encoding="utf-8"?>
-<w:document xmlns:wpc="http://schemas.microsoft.com/office/word/2010/wordprocessingCanvas" xmlns:cx="http://schemas.microsoft.com/office/drawing/2014/chartex" xmlns:cx1="http://schemas.microsoft.com/office/drawing/2015/9/8/chartex" xmlns:cx2="http://schemas.microsoft.com/office/drawing/2015/10/21/chartex" xmlns:cx3="http://schemas.microsoft.com/office/drawing/2016/5/9/chartex" xmlns:cx4="http://schemas.microsoft.com/office/drawing/2016/5/10/chartex" xmlns:cx5="http://schemas.microsoft.com/office/drawing/2016/5/11/chartex" xmlns:cx6="http://schemas.microsoft.com/office/drawing/2016/5/12/chartex" xmlns:cx7="http://schemas.microsoft.com/office/drawing/2016/5/13/chartex" xmlns:cx8="http://schemas.microsoft.com/office/drawing/2016/5/14/chartex" xmlns:mc="http://schemas.openxmlformats.org/markup-compatibility/2006" xmlns:aink="http://schemas.microsoft.com/office/drawing/2016/ink" xmlns:am3d="http://schemas.microsoft.com/office/drawing/2017/model3d" xmlns:o="urn:schemas-microsoft-com:office:office" xmlns:oel="http://schemas.microsoft.com/office/2019/extlst" xmlns:r="http://schemas.openxmlformats.org/officeDocument/2006/relationships" xmlns:m="http://schemas.openxmlformats.org/officeDocument/2006/math" xmlns:v="urn:schemas-microsoft-com:vml" xmlns:wp14="http://schemas.microsoft.com/office/word/2010/wordprocessingDrawing" xmlns:wp="http://schemas.openxmlformats.org/drawingml/2006/wordprocessingDrawing" xmlns:w10="urn:schemas-microsoft-com:office:word" xmlns:w="http://schemas.openxmlformats.org/wordprocessingml/2006/main" xmlns:w14="http://schemas.microsoft.com/office/word/2010/wordml" xmlns:w15="http://schemas.microsoft.com/office/word/2012/wordml" xmlns:w16cex="http://schemas.microsoft.com/office/word/2018/wordml/cex" xmlns:w16cid="http://schemas.microsoft.com/office/word/2016/wordml/cid" xmlns:w16="http://schemas.microsoft.com/office/word/2018/wordml" xmlns:w16sdtdh="http://schemas.microsoft.com/office/word/2020/wordml/sdtdatahash" xmlns:w16se="http://schemas.microsoft.com/office/word/2015/wordml/symex" xmlns:wpg="http://schemas.microsoft.com/office/word/2010/wordprocessingGroup" xmlns:wpi="http://schemas.microsoft.com/office/word/2010/wordprocessingInk" xmlns:wne="http://schemas.microsoft.com/office/word/2006/wordml" xmlns:wps="http://schemas.microsoft.com/office/word/2010/wordprocessingShape" mc:Ignorable="w14 w15 w16se w16cid w16 w16cex w16sdtdh wp14">
+<w:document xmlns:wpc="http://schemas.microsoft.com/office/word/2010/wordprocessingCanvas" xmlns:cx="http://schemas.microsoft.com/office/drawing/2014/chartex" xmlns:cx1="http://schemas.microsoft.com/office/drawing/2015/9/8/chartex" xmlns:cx2="http://schemas.microsoft.com/office/drawing/2015/10/21/chartex" xmlns:cx3="http://schemas.microsoft.com/office/drawing/2016/5/9/chartex" xmlns:cx4="http://schemas.microsoft.com/office/drawing/2016/5/10/chartex" xmlns:cx5="http://schemas.microsoft.com/office/drawing/2016/5/11/chartex" xmlns:cx6="http://schemas.microsoft.com/office/drawing/2016/5/12/chartex" xmlns:cx7="http://schemas.microsoft.com/office/drawing/2016/5/13/chartex" xmlns:cx8="http://schemas.microsoft.com/office/drawing/2016/5/14/chartex" xmlns:mc="http://schemas.openxmlformats.org/markup-compatibility/2006" xmlns:aink="http://schemas.microsoft.com/office/drawing/2016/ink" xmlns:am3d="http://schemas.microsoft.com/office/drawing/2017/model3d" xmlns:o="urn:schemas-microsoft-com:office:office" xmlns:oel="http://schemas.microsoft.com/office/2019/extlst" xmlns:r="http://schemas.openxmlformats.org/officeDocument/2006/relationships" xmlns:m="http://schemas.openxmlformats.org/officeDocument/2006/math" xmlns:v="urn:schemas-microsoft-com:vml" xmlns:wp14="http://schemas.microsoft.com/office/word/2010/wordprocessingDrawing" xmlns:wp="http://schemas.openxmlformats.org/drawingml/2006/wordprocessingDrawing" xmlns:w10="urn:schemas-microsoft-com:office:word" xmlns:w="http://schemas.openxmlformats.org/wordprocessingml/2006/main" xmlns:w14="http://schemas.microsoft.com/office/word/2010/wordml" xmlns:w15="http://schemas.microsoft.com/office/word/2012/wordml" xmlns:w16cex="http://schemas.microsoft.com/office/word/2018/wordml/cex" xmlns:w16cid="http://schemas.microsoft.com/office/word/2016/wordml/cid" xmlns:w16="http://schemas.microsoft.com/office/word/2018/wordml" xmlns:w16du="http://schemas.microsoft.com/office/word/2023/wordml/word16du" xmlns:w16sdtdh="http://schemas.microsoft.com/office/word/2020/wordml/sdtdatahash" xmlns:w16se="http://schemas.microsoft.com/office/word/2015/wordml/symex" xmlns:wpg="http://schemas.microsoft.com/office/word/2010/wordprocessingGroup" xmlns:wpi="http://schemas.microsoft.com/office/word/2010/wordprocessingInk" xmlns:wne="http://schemas.microsoft.com/office/word/2006/wordml" xmlns:wps="http://schemas.microsoft.com/office/word/2010/wordprocessingShape" mc:Ignorable="w14 w15 w16se w16cid w16 w16cex w16sdtdh w16du wp14">
   <w:body>
     <w:p>
       <w:pPr>
@@ -10,9 +10,11 @@
           <w:rFonts w:eastAsia="Times New Roman"/>
         </w:rPr>
       </w:pPr>
+      <w:proofErr w:type="spellStart"/>
       <w:r>
         <w:t>Certificator</w:t>
       </w:r>
+      <w:proofErr w:type="spellEnd"/>
       <w:r>
         <w:t>®</w:t>
       </w:r>
@@ -21,9 +23,11 @@
       <w:pPr>
         <w:pStyle w:val="Subtitle"/>
       </w:pPr>
+      <w:proofErr w:type="spellStart"/>
       <w:r>
         <w:t>Certificator</w:t>
       </w:r>
+      <w:proofErr w:type="spellEnd"/>
       <w:r>
         <w:t>®</w:t>
       </w:r>
@@ -91,7 +95,6 @@
         </w:drawing>
       </w:r>
     </w:p>
-    <w:p/>
     <w:p>
       <w:pPr>
         <w:pStyle w:val="Subtitle"/>
@@ -113,7 +116,10 @@
         <w:t xml:space="preserve">reate CA Root + </w:t>
       </w:r>
       <w:r>
-        <w:t>Delegate (wrongly called Intermediate)</w:t>
+        <w:t>Subordinate</w:t>
+      </w:r>
+      <w:r>
+        <w:t xml:space="preserve"> (wrongly called Intermediate)</w:t>
       </w:r>
       <w:r>
         <w:t xml:space="preserve"> </w:t>
@@ -171,7 +177,7 @@
           <v:shape id="_x0000_i1027" type="#_x0000_t75" style="width:7in;height:263.25pt" o:ole="">
             <v:imagedata r:id="rId7" o:title=""/>
           </v:shape>
-          <o:OLEObject Type="Embed" ProgID="Visio.Drawing.15" ShapeID="_x0000_i1027" DrawAspect="Content" ObjectID="_1732471870" r:id="rId8"/>
+          <o:OLEObject Type="Embed" ProgID="Visio.Drawing.15" ShapeID="_x0000_i1027" DrawAspect="Content" ObjectID="_1798280891" r:id="rId8"/>
         </w:object>
       </w:r>
     </w:p>
@@ -183,8 +189,13 @@
         <w:jc w:val="center"/>
       </w:pPr>
       <w:r>
-        <w:lastRenderedPageBreak/>
-        <w:t>As always, only the Root is self-signed</w:t>
+        <w:t xml:space="preserve">As always, the </w:t>
+      </w:r>
+      <w:r>
+        <w:t xml:space="preserve">CA </w:t>
+      </w:r>
+      <w:r>
+        <w:t>Root is self-signed</w:t>
       </w:r>
     </w:p>
     <w:sdt>
@@ -234,7 +245,10 @@
             <w:rPr>
               <w:rFonts w:asciiTheme="minorHAnsi" w:eastAsiaTheme="minorEastAsia" w:hAnsiTheme="minorHAnsi"/>
               <w:noProof/>
-              <w:sz w:val="22"/>
+              <w:kern w:val="2"/>
+              <w:sz w:val="24"/>
+              <w:szCs w:val="24"/>
+              <w14:ligatures w14:val="standardContextual"/>
             </w:rPr>
           </w:pPr>
           <w:r>
@@ -246,7 +260,7 @@
           <w:r>
             <w:fldChar w:fldCharType="separate"/>
           </w:r>
-          <w:hyperlink w:anchor="_Toc121859103" w:history="1">
+          <w:hyperlink w:anchor="_Toc187667726" w:history="1">
             <w:r>
               <w:rPr>
                 <w:rStyle w:val="Hyperlink"/>
@@ -273,7 +287,7 @@
                 <w:noProof/>
                 <w:webHidden/>
               </w:rPr>
-              <w:instrText xml:space="preserve"> PAGEREF _Toc121859103 \h </w:instrText>
+              <w:instrText xml:space="preserve"> PAGEREF _Toc187667726 \h </w:instrText>
             </w:r>
             <w:r>
               <w:rPr>
@@ -293,7 +307,7 @@
                 <w:noProof/>
                 <w:webHidden/>
               </w:rPr>
-              <w:t>5</w:t>
+              <w:t>4</w:t>
             </w:r>
             <w:r>
               <w:rPr>
@@ -313,10 +327,13 @@
             <w:rPr>
               <w:rFonts w:asciiTheme="minorHAnsi" w:eastAsiaTheme="minorEastAsia" w:hAnsiTheme="minorHAnsi"/>
               <w:noProof/>
-              <w:sz w:val="22"/>
+              <w:kern w:val="2"/>
+              <w:sz w:val="24"/>
+              <w:szCs w:val="24"/>
+              <w14:ligatures w14:val="standardContextual"/>
             </w:rPr>
           </w:pPr>
-          <w:hyperlink w:anchor="_Toc121859104" w:history="1">
+          <w:hyperlink w:anchor="_Toc187667727" w:history="1">
             <w:r>
               <w:rPr>
                 <w:rStyle w:val="Hyperlink"/>
@@ -343,7 +360,7 @@
                 <w:noProof/>
                 <w:webHidden/>
               </w:rPr>
-              <w:instrText xml:space="preserve"> PAGEREF _Toc121859104 \h </w:instrText>
+              <w:instrText xml:space="preserve"> PAGEREF _Toc187667727 \h </w:instrText>
             </w:r>
             <w:r>
               <w:rPr>
@@ -363,7 +380,7 @@
                 <w:noProof/>
                 <w:webHidden/>
               </w:rPr>
-              <w:t>5</w:t>
+              <w:t>4</w:t>
             </w:r>
             <w:r>
               <w:rPr>
@@ -383,10 +400,13 @@
             <w:rPr>
               <w:rFonts w:asciiTheme="minorHAnsi" w:eastAsiaTheme="minorEastAsia" w:hAnsiTheme="minorHAnsi"/>
               <w:noProof/>
-              <w:sz w:val="22"/>
+              <w:kern w:val="2"/>
+              <w:sz w:val="24"/>
+              <w:szCs w:val="24"/>
+              <w14:ligatures w14:val="standardContextual"/>
             </w:rPr>
           </w:pPr>
-          <w:hyperlink w:anchor="_Toc121859105" w:history="1">
+          <w:hyperlink w:anchor="_Toc187667728" w:history="1">
             <w:r>
               <w:rPr>
                 <w:rStyle w:val="Hyperlink"/>
@@ -413,7 +433,7 @@
                 <w:noProof/>
                 <w:webHidden/>
               </w:rPr>
-              <w:instrText xml:space="preserve"> PAGEREF _Toc121859105 \h </w:instrText>
+              <w:instrText xml:space="preserve"> PAGEREF _Toc187667728 \h </w:instrText>
             </w:r>
             <w:r>
               <w:rPr>
@@ -433,7 +453,7 @@
                 <w:noProof/>
                 <w:webHidden/>
               </w:rPr>
-              <w:t>5</w:t>
+              <w:t>4</w:t>
             </w:r>
             <w:r>
               <w:rPr>
@@ -453,10 +473,13 @@
             <w:rPr>
               <w:rFonts w:asciiTheme="minorHAnsi" w:eastAsiaTheme="minorEastAsia" w:hAnsiTheme="minorHAnsi"/>
               <w:noProof/>
-              <w:sz w:val="22"/>
+              <w:kern w:val="2"/>
+              <w:sz w:val="24"/>
+              <w:szCs w:val="24"/>
+              <w14:ligatures w14:val="standardContextual"/>
             </w:rPr>
           </w:pPr>
-          <w:hyperlink w:anchor="_Toc121859106" w:history="1">
+          <w:hyperlink w:anchor="_Toc187667729" w:history="1">
             <w:r>
               <w:rPr>
                 <w:rStyle w:val="Hyperlink"/>
@@ -483,7 +506,7 @@
                 <w:noProof/>
                 <w:webHidden/>
               </w:rPr>
-              <w:instrText xml:space="preserve"> PAGEREF _Toc121859106 \h </w:instrText>
+              <w:instrText xml:space="preserve"> PAGEREF _Toc187667729 \h </w:instrText>
             </w:r>
             <w:r>
               <w:rPr>
@@ -503,7 +526,7 @@
                 <w:noProof/>
                 <w:webHidden/>
               </w:rPr>
-              <w:t>5</w:t>
+              <w:t>4</w:t>
             </w:r>
             <w:r>
               <w:rPr>
@@ -523,10 +546,13 @@
             <w:rPr>
               <w:rFonts w:asciiTheme="minorHAnsi" w:eastAsiaTheme="minorEastAsia" w:hAnsiTheme="minorHAnsi"/>
               <w:noProof/>
-              <w:sz w:val="22"/>
+              <w:kern w:val="2"/>
+              <w:sz w:val="24"/>
+              <w:szCs w:val="24"/>
+              <w14:ligatures w14:val="standardContextual"/>
             </w:rPr>
           </w:pPr>
-          <w:hyperlink w:anchor="_Toc121859107" w:history="1">
+          <w:hyperlink w:anchor="_Toc187667730" w:history="1">
             <w:r>
               <w:rPr>
                 <w:rStyle w:val="Hyperlink"/>
@@ -553,7 +579,7 @@
                 <w:noProof/>
                 <w:webHidden/>
               </w:rPr>
-              <w:instrText xml:space="preserve"> PAGEREF _Toc121859107 \h </w:instrText>
+              <w:instrText xml:space="preserve"> PAGEREF _Toc187667730 \h </w:instrText>
             </w:r>
             <w:r>
               <w:rPr>
@@ -593,10 +619,13 @@
             <w:rPr>
               <w:rFonts w:asciiTheme="minorHAnsi" w:eastAsiaTheme="minorEastAsia" w:hAnsiTheme="minorHAnsi"/>
               <w:noProof/>
-              <w:sz w:val="22"/>
+              <w:kern w:val="2"/>
+              <w:sz w:val="24"/>
+              <w:szCs w:val="24"/>
+              <w14:ligatures w14:val="standardContextual"/>
             </w:rPr>
           </w:pPr>
-          <w:hyperlink w:anchor="_Toc121859108" w:history="1">
+          <w:hyperlink w:anchor="_Toc187667731" w:history="1">
             <w:r>
               <w:rPr>
                 <w:rStyle w:val="Hyperlink"/>
@@ -623,7 +652,7 @@
                 <w:noProof/>
                 <w:webHidden/>
               </w:rPr>
-              <w:instrText xml:space="preserve"> PAGEREF _Toc121859108 \h </w:instrText>
+              <w:instrText xml:space="preserve"> PAGEREF _Toc187667731 \h </w:instrText>
             </w:r>
             <w:r>
               <w:rPr>
@@ -663,10 +692,13 @@
             <w:rPr>
               <w:rFonts w:asciiTheme="minorHAnsi" w:eastAsiaTheme="minorEastAsia" w:hAnsiTheme="minorHAnsi"/>
               <w:noProof/>
-              <w:sz w:val="22"/>
+              <w:kern w:val="2"/>
+              <w:sz w:val="24"/>
+              <w:szCs w:val="24"/>
+              <w14:ligatures w14:val="standardContextual"/>
             </w:rPr>
           </w:pPr>
-          <w:hyperlink w:anchor="_Toc121859109" w:history="1">
+          <w:hyperlink w:anchor="_Toc187667732" w:history="1">
             <w:r>
               <w:rPr>
                 <w:rStyle w:val="Hyperlink"/>
@@ -693,7 +725,7 @@
                 <w:noProof/>
                 <w:webHidden/>
               </w:rPr>
-              <w:instrText xml:space="preserve"> PAGEREF _Toc121859109 \h </w:instrText>
+              <w:instrText xml:space="preserve"> PAGEREF _Toc187667732 \h </w:instrText>
             </w:r>
             <w:r>
               <w:rPr>
@@ -733,10 +765,13 @@
             <w:rPr>
               <w:rFonts w:asciiTheme="minorHAnsi" w:eastAsiaTheme="minorEastAsia" w:hAnsiTheme="minorHAnsi"/>
               <w:noProof/>
-              <w:sz w:val="22"/>
+              <w:kern w:val="2"/>
+              <w:sz w:val="24"/>
+              <w:szCs w:val="24"/>
+              <w14:ligatures w14:val="standardContextual"/>
             </w:rPr>
           </w:pPr>
-          <w:hyperlink w:anchor="_Toc121859110" w:history="1">
+          <w:hyperlink w:anchor="_Toc187667733" w:history="1">
             <w:r>
               <w:rPr>
                 <w:rStyle w:val="Hyperlink"/>
@@ -763,7 +798,7 @@
                 <w:noProof/>
                 <w:webHidden/>
               </w:rPr>
-              <w:instrText xml:space="preserve"> PAGEREF _Toc121859110 \h </w:instrText>
+              <w:instrText xml:space="preserve"> PAGEREF _Toc187667733 \h </w:instrText>
             </w:r>
             <w:r>
               <w:rPr>
@@ -803,10 +838,13 @@
             <w:rPr>
               <w:rFonts w:asciiTheme="minorHAnsi" w:eastAsiaTheme="minorEastAsia" w:hAnsiTheme="minorHAnsi"/>
               <w:noProof/>
-              <w:sz w:val="22"/>
+              <w:kern w:val="2"/>
+              <w:sz w:val="24"/>
+              <w:szCs w:val="24"/>
+              <w14:ligatures w14:val="standardContextual"/>
             </w:rPr>
           </w:pPr>
-          <w:hyperlink w:anchor="_Toc121859111" w:history="1">
+          <w:hyperlink w:anchor="_Toc187667734" w:history="1">
             <w:r>
               <w:rPr>
                 <w:rStyle w:val="Hyperlink"/>
@@ -833,7 +871,7 @@
                 <w:noProof/>
                 <w:webHidden/>
               </w:rPr>
-              <w:instrText xml:space="preserve"> PAGEREF _Toc121859111 \h </w:instrText>
+              <w:instrText xml:space="preserve"> PAGEREF _Toc187667734 \h </w:instrText>
             </w:r>
             <w:r>
               <w:rPr>
@@ -873,10 +911,13 @@
             <w:rPr>
               <w:rFonts w:asciiTheme="minorHAnsi" w:eastAsiaTheme="minorEastAsia" w:hAnsiTheme="minorHAnsi"/>
               <w:noProof/>
-              <w:sz w:val="22"/>
+              <w:kern w:val="2"/>
+              <w:sz w:val="24"/>
+              <w:szCs w:val="24"/>
+              <w14:ligatures w14:val="standardContextual"/>
             </w:rPr>
           </w:pPr>
-          <w:hyperlink w:anchor="_Toc121859112" w:history="1">
+          <w:hyperlink w:anchor="_Toc187667735" w:history="1">
             <w:r>
               <w:rPr>
                 <w:rStyle w:val="Hyperlink"/>
@@ -903,7 +944,7 @@
                 <w:noProof/>
                 <w:webHidden/>
               </w:rPr>
-              <w:instrText xml:space="preserve"> PAGEREF _Toc121859112 \h </w:instrText>
+              <w:instrText xml:space="preserve"> PAGEREF _Toc187667735 \h </w:instrText>
             </w:r>
             <w:r>
               <w:rPr>
@@ -943,10 +984,13 @@
             <w:rPr>
               <w:rFonts w:asciiTheme="minorHAnsi" w:eastAsiaTheme="minorEastAsia" w:hAnsiTheme="minorHAnsi"/>
               <w:noProof/>
-              <w:sz w:val="22"/>
+              <w:kern w:val="2"/>
+              <w:sz w:val="24"/>
+              <w:szCs w:val="24"/>
+              <w14:ligatures w14:val="standardContextual"/>
             </w:rPr>
           </w:pPr>
-          <w:hyperlink w:anchor="_Toc121859113" w:history="1">
+          <w:hyperlink w:anchor="_Toc187667736" w:history="1">
             <w:r>
               <w:rPr>
                 <w:rStyle w:val="Hyperlink"/>
@@ -973,7 +1017,7 @@
                 <w:noProof/>
                 <w:webHidden/>
               </w:rPr>
-              <w:instrText xml:space="preserve"> PAGEREF _Toc121859113 \h </w:instrText>
+              <w:instrText xml:space="preserve"> PAGEREF _Toc187667736 \h </w:instrText>
             </w:r>
             <w:r>
               <w:rPr>
@@ -1013,10 +1057,13 @@
             <w:rPr>
               <w:rFonts w:asciiTheme="minorHAnsi" w:eastAsiaTheme="minorEastAsia" w:hAnsiTheme="minorHAnsi"/>
               <w:noProof/>
-              <w:sz w:val="22"/>
+              <w:kern w:val="2"/>
+              <w:sz w:val="24"/>
+              <w:szCs w:val="24"/>
+              <w14:ligatures w14:val="standardContextual"/>
             </w:rPr>
           </w:pPr>
-          <w:hyperlink w:anchor="_Toc121859114" w:history="1">
+          <w:hyperlink w:anchor="_Toc187667737" w:history="1">
             <w:r>
               <w:rPr>
                 <w:rStyle w:val="Hyperlink"/>
@@ -1043,7 +1090,7 @@
                 <w:noProof/>
                 <w:webHidden/>
               </w:rPr>
-              <w:instrText xml:space="preserve"> PAGEREF _Toc121859114 \h </w:instrText>
+              <w:instrText xml:space="preserve"> PAGEREF _Toc187667737 \h </w:instrText>
             </w:r>
             <w:r>
               <w:rPr>
@@ -1083,10 +1130,13 @@
             <w:rPr>
               <w:rFonts w:asciiTheme="minorHAnsi" w:eastAsiaTheme="minorEastAsia" w:hAnsiTheme="minorHAnsi"/>
               <w:noProof/>
-              <w:sz w:val="22"/>
+              <w:kern w:val="2"/>
+              <w:sz w:val="24"/>
+              <w:szCs w:val="24"/>
+              <w14:ligatures w14:val="standardContextual"/>
             </w:rPr>
           </w:pPr>
-          <w:hyperlink w:anchor="_Toc121859115" w:history="1">
+          <w:hyperlink w:anchor="_Toc187667738" w:history="1">
             <w:r>
               <w:rPr>
                 <w:rStyle w:val="Hyperlink"/>
@@ -1113,7 +1163,7 @@
                 <w:noProof/>
                 <w:webHidden/>
               </w:rPr>
-              <w:instrText xml:space="preserve"> PAGEREF _Toc121859115 \h </w:instrText>
+              <w:instrText xml:space="preserve"> PAGEREF _Toc187667738 \h </w:instrText>
             </w:r>
             <w:r>
               <w:rPr>
@@ -1153,10 +1203,13 @@
             <w:rPr>
               <w:rFonts w:asciiTheme="minorHAnsi" w:eastAsiaTheme="minorEastAsia" w:hAnsiTheme="minorHAnsi"/>
               <w:noProof/>
-              <w:sz w:val="22"/>
+              <w:kern w:val="2"/>
+              <w:sz w:val="24"/>
+              <w:szCs w:val="24"/>
+              <w14:ligatures w14:val="standardContextual"/>
             </w:rPr>
           </w:pPr>
-          <w:hyperlink w:anchor="_Toc121859116" w:history="1">
+          <w:hyperlink w:anchor="_Toc187667739" w:history="1">
             <w:r>
               <w:rPr>
                 <w:rStyle w:val="Hyperlink"/>
@@ -1183,7 +1236,7 @@
                 <w:noProof/>
                 <w:webHidden/>
               </w:rPr>
-              <w:instrText xml:space="preserve"> PAGEREF _Toc121859116 \h </w:instrText>
+              <w:instrText xml:space="preserve"> PAGEREF _Toc187667739 \h </w:instrText>
             </w:r>
             <w:r>
               <w:rPr>
@@ -1223,10 +1276,13 @@
             <w:rPr>
               <w:rFonts w:asciiTheme="minorHAnsi" w:eastAsiaTheme="minorEastAsia" w:hAnsiTheme="minorHAnsi"/>
               <w:noProof/>
-              <w:sz w:val="22"/>
+              <w:kern w:val="2"/>
+              <w:sz w:val="24"/>
+              <w:szCs w:val="24"/>
+              <w14:ligatures w14:val="standardContextual"/>
             </w:rPr>
           </w:pPr>
-          <w:hyperlink w:anchor="_Toc121859117" w:history="1">
+          <w:hyperlink w:anchor="_Toc187667740" w:history="1">
             <w:r>
               <w:rPr>
                 <w:rStyle w:val="Hyperlink"/>
@@ -1253,7 +1309,7 @@
                 <w:noProof/>
                 <w:webHidden/>
               </w:rPr>
-              <w:instrText xml:space="preserve"> PAGEREF _Toc121859117 \h </w:instrText>
+              <w:instrText xml:space="preserve"> PAGEREF _Toc187667740 \h </w:instrText>
             </w:r>
             <w:r>
               <w:rPr>
@@ -1293,10 +1349,13 @@
             <w:rPr>
               <w:rFonts w:asciiTheme="minorHAnsi" w:eastAsiaTheme="minorEastAsia" w:hAnsiTheme="minorHAnsi"/>
               <w:noProof/>
-              <w:sz w:val="22"/>
+              <w:kern w:val="2"/>
+              <w:sz w:val="24"/>
+              <w:szCs w:val="24"/>
+              <w14:ligatures w14:val="standardContextual"/>
             </w:rPr>
           </w:pPr>
-          <w:hyperlink w:anchor="_Toc121859118" w:history="1">
+          <w:hyperlink w:anchor="_Toc187667741" w:history="1">
             <w:r>
               <w:rPr>
                 <w:rStyle w:val="Hyperlink"/>
@@ -1324,7 +1383,7 @@
                 <w:noProof/>
                 <w:webHidden/>
               </w:rPr>
-              <w:instrText xml:space="preserve"> PAGEREF _Toc121859118 \h </w:instrText>
+              <w:instrText xml:space="preserve"> PAGEREF _Toc187667741 \h </w:instrText>
             </w:r>
             <w:r>
               <w:rPr>
@@ -1364,10 +1423,13 @@
             <w:rPr>
               <w:rFonts w:asciiTheme="minorHAnsi" w:eastAsiaTheme="minorEastAsia" w:hAnsiTheme="minorHAnsi"/>
               <w:noProof/>
-              <w:sz w:val="22"/>
+              <w:kern w:val="2"/>
+              <w:sz w:val="24"/>
+              <w:szCs w:val="24"/>
+              <w14:ligatures w14:val="standardContextual"/>
             </w:rPr>
           </w:pPr>
-          <w:hyperlink w:anchor="_Toc121859119" w:history="1">
+          <w:hyperlink w:anchor="_Toc187667742" w:history="1">
             <w:r>
               <w:rPr>
                 <w:rStyle w:val="Hyperlink"/>
@@ -1395,7 +1457,7 @@
                 <w:noProof/>
                 <w:webHidden/>
               </w:rPr>
-              <w:instrText xml:space="preserve"> PAGEREF _Toc121859119 \h </w:instrText>
+              <w:instrText xml:space="preserve"> PAGEREF _Toc187667742 \h </w:instrText>
             </w:r>
             <w:r>
               <w:rPr>
@@ -1435,10 +1497,13 @@
             <w:rPr>
               <w:rFonts w:asciiTheme="minorHAnsi" w:eastAsiaTheme="minorEastAsia" w:hAnsiTheme="minorHAnsi"/>
               <w:noProof/>
-              <w:sz w:val="22"/>
+              <w:kern w:val="2"/>
+              <w:sz w:val="24"/>
+              <w:szCs w:val="24"/>
+              <w14:ligatures w14:val="standardContextual"/>
             </w:rPr>
           </w:pPr>
-          <w:hyperlink w:anchor="_Toc121859120" w:history="1">
+          <w:hyperlink w:anchor="_Toc187667743" w:history="1">
             <w:r>
               <w:rPr>
                 <w:rStyle w:val="Hyperlink"/>
@@ -1466,7 +1531,7 @@
                 <w:noProof/>
                 <w:webHidden/>
               </w:rPr>
-              <w:instrText xml:space="preserve"> PAGEREF _Toc121859120 \h </w:instrText>
+              <w:instrText xml:space="preserve"> PAGEREF _Toc187667743 \h </w:instrText>
             </w:r>
             <w:r>
               <w:rPr>
@@ -1506,10 +1571,13 @@
             <w:rPr>
               <w:rFonts w:asciiTheme="minorHAnsi" w:eastAsiaTheme="minorEastAsia" w:hAnsiTheme="minorHAnsi"/>
               <w:noProof/>
-              <w:sz w:val="22"/>
+              <w:kern w:val="2"/>
+              <w:sz w:val="24"/>
+              <w:szCs w:val="24"/>
+              <w14:ligatures w14:val="standardContextual"/>
             </w:rPr>
           </w:pPr>
-          <w:hyperlink w:anchor="_Toc121859121" w:history="1">
+          <w:hyperlink w:anchor="_Toc187667744" w:history="1">
             <w:r>
               <w:rPr>
                 <w:rStyle w:val="Hyperlink"/>
@@ -1537,7 +1605,7 @@
                 <w:noProof/>
                 <w:webHidden/>
               </w:rPr>
-              <w:instrText xml:space="preserve"> PAGEREF _Toc121859121 \h </w:instrText>
+              <w:instrText xml:space="preserve"> PAGEREF _Toc187667744 \h </w:instrText>
             </w:r>
             <w:r>
               <w:rPr>
@@ -1577,10 +1645,13 @@
             <w:rPr>
               <w:rFonts w:asciiTheme="minorHAnsi" w:eastAsiaTheme="minorEastAsia" w:hAnsiTheme="minorHAnsi"/>
               <w:noProof/>
-              <w:sz w:val="22"/>
+              <w:kern w:val="2"/>
+              <w:sz w:val="24"/>
+              <w:szCs w:val="24"/>
+              <w14:ligatures w14:val="standardContextual"/>
             </w:rPr>
           </w:pPr>
-          <w:hyperlink w:anchor="_Toc121859122" w:history="1">
+          <w:hyperlink w:anchor="_Toc187667745" w:history="1">
             <w:r>
               <w:rPr>
                 <w:rStyle w:val="Hyperlink"/>
@@ -1608,7 +1679,7 @@
                 <w:noProof/>
                 <w:webHidden/>
               </w:rPr>
-              <w:instrText xml:space="preserve"> PAGEREF _Toc121859122 \h </w:instrText>
+              <w:instrText xml:space="preserve"> PAGEREF _Toc187667745 \h </w:instrText>
             </w:r>
             <w:r>
               <w:rPr>
@@ -1648,10 +1719,13 @@
             <w:rPr>
               <w:rFonts w:asciiTheme="minorHAnsi" w:eastAsiaTheme="minorEastAsia" w:hAnsiTheme="minorHAnsi"/>
               <w:noProof/>
-              <w:sz w:val="22"/>
+              <w:kern w:val="2"/>
+              <w:sz w:val="24"/>
+              <w:szCs w:val="24"/>
+              <w14:ligatures w14:val="standardContextual"/>
             </w:rPr>
           </w:pPr>
-          <w:hyperlink w:anchor="_Toc121859123" w:history="1">
+          <w:hyperlink w:anchor="_Toc187667746" w:history="1">
             <w:r>
               <w:rPr>
                 <w:rStyle w:val="Hyperlink"/>
@@ -1679,7 +1753,7 @@
                 <w:noProof/>
                 <w:webHidden/>
               </w:rPr>
-              <w:instrText xml:space="preserve"> PAGEREF _Toc121859123 \h </w:instrText>
+              <w:instrText xml:space="preserve"> PAGEREF _Toc187667746 \h </w:instrText>
             </w:r>
             <w:r>
               <w:rPr>
@@ -1719,10 +1793,13 @@
             <w:rPr>
               <w:rFonts w:asciiTheme="minorHAnsi" w:eastAsiaTheme="minorEastAsia" w:hAnsiTheme="minorHAnsi"/>
               <w:noProof/>
-              <w:sz w:val="22"/>
+              <w:kern w:val="2"/>
+              <w:sz w:val="24"/>
+              <w:szCs w:val="24"/>
+              <w14:ligatures w14:val="standardContextual"/>
             </w:rPr>
           </w:pPr>
-          <w:hyperlink w:anchor="_Toc121859124" w:history="1">
+          <w:hyperlink w:anchor="_Toc187667747" w:history="1">
             <w:r>
               <w:rPr>
                 <w:rStyle w:val="Hyperlink"/>
@@ -1750,7 +1827,7 @@
                 <w:noProof/>
                 <w:webHidden/>
               </w:rPr>
-              <w:instrText xml:space="preserve"> PAGEREF _Toc121859124 \h </w:instrText>
+              <w:instrText xml:space="preserve"> PAGEREF _Toc187667747 \h </w:instrText>
             </w:r>
             <w:r>
               <w:rPr>
@@ -1790,10 +1867,13 @@
             <w:rPr>
               <w:rFonts w:asciiTheme="minorHAnsi" w:eastAsiaTheme="minorEastAsia" w:hAnsiTheme="minorHAnsi"/>
               <w:noProof/>
-              <w:sz w:val="22"/>
+              <w:kern w:val="2"/>
+              <w:sz w:val="24"/>
+              <w:szCs w:val="24"/>
+              <w14:ligatures w14:val="standardContextual"/>
             </w:rPr>
           </w:pPr>
-          <w:hyperlink w:anchor="_Toc121859125" w:history="1">
+          <w:hyperlink w:anchor="_Toc187667748" w:history="1">
             <w:r>
               <w:rPr>
                 <w:rStyle w:val="Hyperlink"/>
@@ -1821,7 +1901,7 @@
                 <w:noProof/>
                 <w:webHidden/>
               </w:rPr>
-              <w:instrText xml:space="preserve"> PAGEREF _Toc121859125 \h </w:instrText>
+              <w:instrText xml:space="preserve"> PAGEREF _Toc187667748 \h </w:instrText>
             </w:r>
             <w:r>
               <w:rPr>
@@ -1861,10 +1941,13 @@
             <w:rPr>
               <w:rFonts w:asciiTheme="minorHAnsi" w:eastAsiaTheme="minorEastAsia" w:hAnsiTheme="minorHAnsi"/>
               <w:noProof/>
-              <w:sz w:val="22"/>
+              <w:kern w:val="2"/>
+              <w:sz w:val="24"/>
+              <w:szCs w:val="24"/>
+              <w14:ligatures w14:val="standardContextual"/>
             </w:rPr>
           </w:pPr>
-          <w:hyperlink w:anchor="_Toc121859126" w:history="1">
+          <w:hyperlink w:anchor="_Toc187667749" w:history="1">
             <w:r>
               <w:rPr>
                 <w:rStyle w:val="Hyperlink"/>
@@ -1892,7 +1975,7 @@
                 <w:noProof/>
                 <w:webHidden/>
               </w:rPr>
-              <w:instrText xml:space="preserve"> PAGEREF _Toc121859126 \h </w:instrText>
+              <w:instrText xml:space="preserve"> PAGEREF _Toc187667749 \h </w:instrText>
             </w:r>
             <w:r>
               <w:rPr>
@@ -1932,10 +2015,13 @@
             <w:rPr>
               <w:rFonts w:asciiTheme="minorHAnsi" w:eastAsiaTheme="minorEastAsia" w:hAnsiTheme="minorHAnsi"/>
               <w:noProof/>
-              <w:sz w:val="22"/>
+              <w:kern w:val="2"/>
+              <w:sz w:val="24"/>
+              <w:szCs w:val="24"/>
+              <w14:ligatures w14:val="standardContextual"/>
             </w:rPr>
           </w:pPr>
-          <w:hyperlink w:anchor="_Toc121859127" w:history="1">
+          <w:hyperlink w:anchor="_Toc187667750" w:history="1">
             <w:r>
               <w:rPr>
                 <w:rStyle w:val="Hyperlink"/>
@@ -1963,7 +2049,7 @@
                 <w:noProof/>
                 <w:webHidden/>
               </w:rPr>
-              <w:instrText xml:space="preserve"> PAGEREF _Toc121859127 \h </w:instrText>
+              <w:instrText xml:space="preserve"> PAGEREF _Toc187667750 \h </w:instrText>
             </w:r>
             <w:r>
               <w:rPr>
@@ -2003,10 +2089,13 @@
             <w:rPr>
               <w:rFonts w:asciiTheme="minorHAnsi" w:eastAsiaTheme="minorEastAsia" w:hAnsiTheme="minorHAnsi"/>
               <w:noProof/>
-              <w:sz w:val="22"/>
+              <w:kern w:val="2"/>
+              <w:sz w:val="24"/>
+              <w:szCs w:val="24"/>
+              <w14:ligatures w14:val="standardContextual"/>
             </w:rPr>
           </w:pPr>
-          <w:hyperlink w:anchor="_Toc121859128" w:history="1">
+          <w:hyperlink w:anchor="_Toc187667751" w:history="1">
             <w:r>
               <w:rPr>
                 <w:rStyle w:val="Hyperlink"/>
@@ -2034,7 +2123,7 @@
                 <w:noProof/>
                 <w:webHidden/>
               </w:rPr>
-              <w:instrText xml:space="preserve"> PAGEREF _Toc121859128 \h </w:instrText>
+              <w:instrText xml:space="preserve"> PAGEREF _Toc187667751 \h </w:instrText>
             </w:r>
             <w:r>
               <w:rPr>
@@ -2074,10 +2163,13 @@
             <w:rPr>
               <w:rFonts w:asciiTheme="minorHAnsi" w:eastAsiaTheme="minorEastAsia" w:hAnsiTheme="minorHAnsi"/>
               <w:noProof/>
-              <w:sz w:val="22"/>
+              <w:kern w:val="2"/>
+              <w:sz w:val="24"/>
+              <w:szCs w:val="24"/>
+              <w14:ligatures w14:val="standardContextual"/>
             </w:rPr>
           </w:pPr>
-          <w:hyperlink w:anchor="_Toc121859129" w:history="1">
+          <w:hyperlink w:anchor="_Toc187667752" w:history="1">
             <w:r>
               <w:rPr>
                 <w:rStyle w:val="Hyperlink"/>
@@ -2104,7 +2196,7 @@
                 <w:noProof/>
                 <w:webHidden/>
               </w:rPr>
-              <w:instrText xml:space="preserve"> PAGEREF _Toc121859129 \h </w:instrText>
+              <w:instrText xml:space="preserve"> PAGEREF _Toc187667752 \h </w:instrText>
             </w:r>
             <w:r>
               <w:rPr>
@@ -2144,10 +2236,13 @@
             <w:rPr>
               <w:rFonts w:asciiTheme="minorHAnsi" w:eastAsiaTheme="minorEastAsia" w:hAnsiTheme="minorHAnsi"/>
               <w:noProof/>
-              <w:sz w:val="22"/>
+              <w:kern w:val="2"/>
+              <w:sz w:val="24"/>
+              <w:szCs w:val="24"/>
+              <w14:ligatures w14:val="standardContextual"/>
             </w:rPr>
           </w:pPr>
-          <w:hyperlink w:anchor="_Toc121859130" w:history="1">
+          <w:hyperlink w:anchor="_Toc187667753" w:history="1">
             <w:r>
               <w:rPr>
                 <w:rStyle w:val="Hyperlink"/>
@@ -2174,7 +2269,7 @@
                 <w:noProof/>
                 <w:webHidden/>
               </w:rPr>
-              <w:instrText xml:space="preserve"> PAGEREF _Toc121859130 \h </w:instrText>
+              <w:instrText xml:space="preserve"> PAGEREF _Toc187667753 \h </w:instrText>
             </w:r>
             <w:r>
               <w:rPr>
@@ -2214,10 +2309,13 @@
             <w:rPr>
               <w:rFonts w:asciiTheme="minorHAnsi" w:eastAsiaTheme="minorEastAsia" w:hAnsiTheme="minorHAnsi"/>
               <w:noProof/>
-              <w:sz w:val="22"/>
+              <w:kern w:val="2"/>
+              <w:sz w:val="24"/>
+              <w:szCs w:val="24"/>
+              <w14:ligatures w14:val="standardContextual"/>
             </w:rPr>
           </w:pPr>
-          <w:hyperlink w:anchor="_Toc121859131" w:history="1">
+          <w:hyperlink w:anchor="_Toc187667754" w:history="1">
             <w:r>
               <w:rPr>
                 <w:rStyle w:val="Hyperlink"/>
@@ -2244,7 +2342,7 @@
                 <w:noProof/>
                 <w:webHidden/>
               </w:rPr>
-              <w:instrText xml:space="preserve"> PAGEREF _Toc121859131 \h </w:instrText>
+              <w:instrText xml:space="preserve"> PAGEREF _Toc187667754 \h </w:instrText>
             </w:r>
             <w:r>
               <w:rPr>
@@ -2284,10 +2382,13 @@
             <w:rPr>
               <w:rFonts w:asciiTheme="minorHAnsi" w:eastAsiaTheme="minorEastAsia" w:hAnsiTheme="minorHAnsi"/>
               <w:noProof/>
-              <w:sz w:val="22"/>
+              <w:kern w:val="2"/>
+              <w:sz w:val="24"/>
+              <w:szCs w:val="24"/>
+              <w14:ligatures w14:val="standardContextual"/>
             </w:rPr>
           </w:pPr>
-          <w:hyperlink w:anchor="_Toc121859132" w:history="1">
+          <w:hyperlink w:anchor="_Toc187667755" w:history="1">
             <w:r>
               <w:rPr>
                 <w:rStyle w:val="Hyperlink"/>
@@ -2314,7 +2415,7 @@
                 <w:noProof/>
                 <w:webHidden/>
               </w:rPr>
-              <w:instrText xml:space="preserve"> PAGEREF _Toc121859132 \h </w:instrText>
+              <w:instrText xml:space="preserve"> PAGEREF _Toc187667755 \h </w:instrText>
             </w:r>
             <w:r>
               <w:rPr>
@@ -2354,10 +2455,13 @@
             <w:rPr>
               <w:rFonts w:asciiTheme="minorHAnsi" w:eastAsiaTheme="minorEastAsia" w:hAnsiTheme="minorHAnsi"/>
               <w:noProof/>
-              <w:sz w:val="22"/>
+              <w:kern w:val="2"/>
+              <w:sz w:val="24"/>
+              <w:szCs w:val="24"/>
+              <w14:ligatures w14:val="standardContextual"/>
             </w:rPr>
           </w:pPr>
-          <w:hyperlink w:anchor="_Toc121859133" w:history="1">
+          <w:hyperlink w:anchor="_Toc187667756" w:history="1">
             <w:r>
               <w:rPr>
                 <w:rStyle w:val="Hyperlink"/>
@@ -2386,7 +2490,7 @@
                 <w:noProof/>
                 <w:webHidden/>
               </w:rPr>
-              <w:instrText xml:space="preserve"> PAGEREF _Toc121859133 \h </w:instrText>
+              <w:instrText xml:space="preserve"> PAGEREF _Toc187667756 \h </w:instrText>
             </w:r>
             <w:r>
               <w:rPr>
@@ -2426,10 +2530,13 @@
             <w:rPr>
               <w:rFonts w:asciiTheme="minorHAnsi" w:eastAsiaTheme="minorEastAsia" w:hAnsiTheme="minorHAnsi"/>
               <w:noProof/>
-              <w:sz w:val="22"/>
+              <w:kern w:val="2"/>
+              <w:sz w:val="24"/>
+              <w:szCs w:val="24"/>
+              <w14:ligatures w14:val="standardContextual"/>
             </w:rPr>
           </w:pPr>
-          <w:hyperlink w:anchor="_Toc121859134" w:history="1">
+          <w:hyperlink w:anchor="_Toc187667757" w:history="1">
             <w:r>
               <w:rPr>
                 <w:rStyle w:val="Hyperlink"/>
@@ -2458,7 +2565,7 @@
                 <w:noProof/>
                 <w:webHidden/>
               </w:rPr>
-              <w:instrText xml:space="preserve"> PAGEREF _Toc121859134 \h </w:instrText>
+              <w:instrText xml:space="preserve"> PAGEREF _Toc187667757 \h </w:instrText>
             </w:r>
             <w:r>
               <w:rPr>
@@ -2498,10 +2605,13 @@
             <w:rPr>
               <w:rFonts w:asciiTheme="minorHAnsi" w:eastAsiaTheme="minorEastAsia" w:hAnsiTheme="minorHAnsi"/>
               <w:noProof/>
-              <w:sz w:val="22"/>
+              <w:kern w:val="2"/>
+              <w:sz w:val="24"/>
+              <w:szCs w:val="24"/>
+              <w14:ligatures w14:val="standardContextual"/>
             </w:rPr>
           </w:pPr>
-          <w:hyperlink w:anchor="_Toc121859135" w:history="1">
+          <w:hyperlink w:anchor="_Toc187667758" w:history="1">
             <w:r>
               <w:rPr>
                 <w:rStyle w:val="Hyperlink"/>
@@ -2530,7 +2640,7 @@
                 <w:noProof/>
                 <w:webHidden/>
               </w:rPr>
-              <w:instrText xml:space="preserve"> PAGEREF _Toc121859135 \h </w:instrText>
+              <w:instrText xml:space="preserve"> PAGEREF _Toc187667758 \h </w:instrText>
             </w:r>
             <w:r>
               <w:rPr>
@@ -2570,10 +2680,13 @@
             <w:rPr>
               <w:rFonts w:asciiTheme="minorHAnsi" w:eastAsiaTheme="minorEastAsia" w:hAnsiTheme="minorHAnsi"/>
               <w:noProof/>
-              <w:sz w:val="22"/>
+              <w:kern w:val="2"/>
+              <w:sz w:val="24"/>
+              <w:szCs w:val="24"/>
+              <w14:ligatures w14:val="standardContextual"/>
             </w:rPr>
           </w:pPr>
-          <w:hyperlink w:anchor="_Toc121859136" w:history="1">
+          <w:hyperlink w:anchor="_Toc187667759" w:history="1">
             <w:r>
               <w:rPr>
                 <w:rStyle w:val="Hyperlink"/>
@@ -2600,7 +2713,7 @@
                 <w:noProof/>
                 <w:webHidden/>
               </w:rPr>
-              <w:instrText xml:space="preserve"> PAGEREF _Toc121859136 \h </w:instrText>
+              <w:instrText xml:space="preserve"> PAGEREF _Toc187667759 \h </w:instrText>
             </w:r>
             <w:r>
               <w:rPr>
@@ -2640,10 +2753,13 @@
             <w:rPr>
               <w:rFonts w:asciiTheme="minorHAnsi" w:eastAsiaTheme="minorEastAsia" w:hAnsiTheme="minorHAnsi"/>
               <w:noProof/>
-              <w:sz w:val="22"/>
+              <w:kern w:val="2"/>
+              <w:sz w:val="24"/>
+              <w:szCs w:val="24"/>
+              <w14:ligatures w14:val="standardContextual"/>
             </w:rPr>
           </w:pPr>
-          <w:hyperlink w:anchor="_Toc121859137" w:history="1">
+          <w:hyperlink w:anchor="_Toc187667760" w:history="1">
             <w:r>
               <w:rPr>
                 <w:rStyle w:val="Hyperlink"/>
@@ -2670,7 +2786,7 @@
                 <w:noProof/>
                 <w:webHidden/>
               </w:rPr>
-              <w:instrText xml:space="preserve"> PAGEREF _Toc121859137 \h </w:instrText>
+              <w:instrText xml:space="preserve"> PAGEREF _Toc187667760 \h </w:instrText>
             </w:r>
             <w:r>
               <w:rPr>
@@ -2710,10 +2826,13 @@
             <w:rPr>
               <w:rFonts w:asciiTheme="minorHAnsi" w:eastAsiaTheme="minorEastAsia" w:hAnsiTheme="minorHAnsi"/>
               <w:noProof/>
-              <w:sz w:val="22"/>
+              <w:kern w:val="2"/>
+              <w:sz w:val="24"/>
+              <w:szCs w:val="24"/>
+              <w14:ligatures w14:val="standardContextual"/>
             </w:rPr>
           </w:pPr>
-          <w:hyperlink w:anchor="_Toc121859138" w:history="1">
+          <w:hyperlink w:anchor="_Toc187667761" w:history="1">
             <w:r>
               <w:rPr>
                 <w:rStyle w:val="Hyperlink"/>
@@ -2742,7 +2861,7 @@
                 <w:noProof/>
                 <w:webHidden/>
               </w:rPr>
-              <w:instrText xml:space="preserve"> PAGEREF _Toc121859138 \h </w:instrText>
+              <w:instrText xml:space="preserve"> PAGEREF _Toc187667761 \h </w:instrText>
             </w:r>
             <w:r>
               <w:rPr>
@@ -2782,10 +2901,13 @@
             <w:rPr>
               <w:rFonts w:asciiTheme="minorHAnsi" w:eastAsiaTheme="minorEastAsia" w:hAnsiTheme="minorHAnsi"/>
               <w:noProof/>
-              <w:sz w:val="22"/>
+              <w:kern w:val="2"/>
+              <w:sz w:val="24"/>
+              <w:szCs w:val="24"/>
+              <w14:ligatures w14:val="standardContextual"/>
             </w:rPr>
           </w:pPr>
-          <w:hyperlink w:anchor="_Toc121859139" w:history="1">
+          <w:hyperlink w:anchor="_Toc187667762" w:history="1">
             <w:r>
               <w:rPr>
                 <w:rStyle w:val="Hyperlink"/>
@@ -2814,7 +2936,7 @@
                 <w:noProof/>
                 <w:webHidden/>
               </w:rPr>
-              <w:instrText xml:space="preserve"> PAGEREF _Toc121859139 \h </w:instrText>
+              <w:instrText xml:space="preserve"> PAGEREF _Toc187667762 \h </w:instrText>
             </w:r>
             <w:r>
               <w:rPr>
@@ -2854,10 +2976,13 @@
             <w:rPr>
               <w:rFonts w:asciiTheme="minorHAnsi" w:eastAsiaTheme="minorEastAsia" w:hAnsiTheme="minorHAnsi"/>
               <w:noProof/>
-              <w:sz w:val="22"/>
+              <w:kern w:val="2"/>
+              <w:sz w:val="24"/>
+              <w:szCs w:val="24"/>
+              <w14:ligatures w14:val="standardContextual"/>
             </w:rPr>
           </w:pPr>
-          <w:hyperlink w:anchor="_Toc121859140" w:history="1">
+          <w:hyperlink w:anchor="_Toc187667763" w:history="1">
             <w:r>
               <w:rPr>
                 <w:rStyle w:val="Hyperlink"/>
@@ -2884,7 +3009,7 @@
                 <w:noProof/>
                 <w:webHidden/>
               </w:rPr>
-              <w:instrText xml:space="preserve"> PAGEREF _Toc121859140 \h </w:instrText>
+              <w:instrText xml:space="preserve"> PAGEREF _Toc187667763 \h </w:instrText>
             </w:r>
             <w:r>
               <w:rPr>
@@ -2924,10 +3049,13 @@
             <w:rPr>
               <w:rFonts w:asciiTheme="minorHAnsi" w:eastAsiaTheme="minorEastAsia" w:hAnsiTheme="minorHAnsi"/>
               <w:noProof/>
-              <w:sz w:val="22"/>
+              <w:kern w:val="2"/>
+              <w:sz w:val="24"/>
+              <w:szCs w:val="24"/>
+              <w14:ligatures w14:val="standardContextual"/>
             </w:rPr>
           </w:pPr>
-          <w:hyperlink w:anchor="_Toc121859141" w:history="1">
+          <w:hyperlink w:anchor="_Toc187667764" w:history="1">
             <w:r>
               <w:rPr>
                 <w:rStyle w:val="Hyperlink"/>
@@ -2954,7 +3082,7 @@
                 <w:noProof/>
                 <w:webHidden/>
               </w:rPr>
-              <w:instrText xml:space="preserve"> PAGEREF _Toc121859141 \h </w:instrText>
+              <w:instrText xml:space="preserve"> PAGEREF _Toc187667764 \h </w:instrText>
             </w:r>
             <w:r>
               <w:rPr>
@@ -2994,10 +3122,13 @@
             <w:rPr>
               <w:rFonts w:asciiTheme="minorHAnsi" w:eastAsiaTheme="minorEastAsia" w:hAnsiTheme="minorHAnsi"/>
               <w:noProof/>
-              <w:sz w:val="22"/>
+              <w:kern w:val="2"/>
+              <w:sz w:val="24"/>
+              <w:szCs w:val="24"/>
+              <w14:ligatures w14:val="standardContextual"/>
             </w:rPr>
           </w:pPr>
-          <w:hyperlink w:anchor="_Toc121859142" w:history="1">
+          <w:hyperlink w:anchor="_Toc187667765" w:history="1">
             <w:r>
               <w:rPr>
                 <w:rStyle w:val="Hyperlink"/>
@@ -3024,7 +3155,7 @@
                 <w:noProof/>
                 <w:webHidden/>
               </w:rPr>
-              <w:instrText xml:space="preserve"> PAGEREF _Toc121859142 \h </w:instrText>
+              <w:instrText xml:space="preserve"> PAGEREF _Toc187667765 \h </w:instrText>
             </w:r>
             <w:r>
               <w:rPr>
@@ -3064,10 +3195,13 @@
             <w:rPr>
               <w:rFonts w:asciiTheme="minorHAnsi" w:eastAsiaTheme="minorEastAsia" w:hAnsiTheme="minorHAnsi"/>
               <w:noProof/>
-              <w:sz w:val="22"/>
+              <w:kern w:val="2"/>
+              <w:sz w:val="24"/>
+              <w:szCs w:val="24"/>
+              <w14:ligatures w14:val="standardContextual"/>
             </w:rPr>
           </w:pPr>
-          <w:hyperlink w:anchor="_Toc121859143" w:history="1">
+          <w:hyperlink w:anchor="_Toc187667766" w:history="1">
             <w:r>
               <w:rPr>
                 <w:rStyle w:val="Hyperlink"/>
@@ -3094,7 +3228,7 @@
                 <w:noProof/>
                 <w:webHidden/>
               </w:rPr>
-              <w:instrText xml:space="preserve"> PAGEREF _Toc121859143 \h </w:instrText>
+              <w:instrText xml:space="preserve"> PAGEREF _Toc187667766 \h </w:instrText>
             </w:r>
             <w:r>
               <w:rPr>
@@ -3134,10 +3268,13 @@
             <w:rPr>
               <w:rFonts w:asciiTheme="minorHAnsi" w:eastAsiaTheme="minorEastAsia" w:hAnsiTheme="minorHAnsi"/>
               <w:noProof/>
-              <w:sz w:val="22"/>
+              <w:kern w:val="2"/>
+              <w:sz w:val="24"/>
+              <w:szCs w:val="24"/>
+              <w14:ligatures w14:val="standardContextual"/>
             </w:rPr>
           </w:pPr>
-          <w:hyperlink w:anchor="_Toc121859144" w:history="1">
+          <w:hyperlink w:anchor="_Toc187667767" w:history="1">
             <w:r>
               <w:rPr>
                 <w:rStyle w:val="Hyperlink"/>
@@ -3164,7 +3301,7 @@
                 <w:noProof/>
                 <w:webHidden/>
               </w:rPr>
-              <w:instrText xml:space="preserve"> PAGEREF _Toc121859144 \h </w:instrText>
+              <w:instrText xml:space="preserve"> PAGEREF _Toc187667767 \h </w:instrText>
             </w:r>
             <w:r>
               <w:rPr>
@@ -3211,7 +3348,7 @@
       <w:pPr>
         <w:pStyle w:val="Heading1"/>
       </w:pPr>
-      <w:bookmarkStart w:id="0" w:name="_Toc121859103"/>
+      <w:bookmarkStart w:id="0" w:name="_Toc187667726"/>
       <w:r>
         <w:lastRenderedPageBreak/>
         <w:t>Presentation</w:t>
@@ -3222,7 +3359,7 @@
       <w:pPr>
         <w:pStyle w:val="Heading2"/>
       </w:pPr>
-      <w:bookmarkStart w:id="1" w:name="_Toc121859104"/>
+      <w:bookmarkStart w:id="1" w:name="_Toc187667727"/>
       <w:r>
         <w:t>Project Location</w:t>
       </w:r>
@@ -3259,7 +3396,7 @@
       <w:pPr>
         <w:pStyle w:val="Heading2"/>
       </w:pPr>
-      <w:bookmarkStart w:id="2" w:name="_Toc121859105"/>
+      <w:bookmarkStart w:id="2" w:name="_Toc187667728"/>
       <w:r>
         <w:t>Features</w:t>
       </w:r>
@@ -3327,14 +3464,14 @@
           <w:rFonts w:ascii="Calibri" w:eastAsia="Times New Roman" w:hAnsi="Calibri" w:cs="Calibri"/>
           <w:color w:val="252423"/>
         </w:rPr>
-        <w:t>, cannot be used with EP</w:t>
+        <w:t xml:space="preserve">, cannot be used with </w:t>
       </w:r>
       <w:r>
         <w:rPr>
           <w:rFonts w:ascii="Calibri" w:eastAsia="Times New Roman" w:hAnsi="Calibri" w:cs="Calibri"/>
           <w:color w:val="252423"/>
         </w:rPr>
-        <w:t>/DS</w:t>
+        <w:t>Java</w:t>
       </w:r>
       <w:r>
         <w:rPr>
@@ -3414,7 +3551,43 @@
           <w:sz w:val="21"/>
           <w:szCs w:val="21"/>
         </w:rPr>
-        <w:t>AIA/CDP/OCSP ready!</w:t>
+        <w:t xml:space="preserve">AIA/CDP/OCSP </w:t>
+      </w:r>
+      <w:r>
+        <w:rPr>
+          <w:rFonts w:ascii="Segoe UI" w:eastAsia="Times New Roman" w:hAnsi="Segoe UI" w:cs="Segoe UI"/>
+          <w:color w:val="252423"/>
+          <w:sz w:val="21"/>
+          <w:szCs w:val="21"/>
+        </w:rPr>
+        <w:t>“</w:t>
+      </w:r>
+      <w:r>
+        <w:rPr>
+          <w:rFonts w:ascii="Segoe UI" w:eastAsia="Times New Roman" w:hAnsi="Segoe UI" w:cs="Segoe UI"/>
+          <w:color w:val="252423"/>
+          <w:sz w:val="21"/>
+          <w:szCs w:val="21"/>
+        </w:rPr>
+        <w:t>ready</w:t>
+      </w:r>
+      <w:r>
+        <w:rPr>
+          <w:rFonts w:ascii="Segoe UI" w:eastAsia="Times New Roman" w:hAnsi="Segoe UI" w:cs="Segoe UI"/>
+          <w:color w:val="252423"/>
+          <w:sz w:val="21"/>
+          <w:szCs w:val="21"/>
+        </w:rPr>
+        <w:t>”</w:t>
+      </w:r>
+      <w:r>
+        <w:rPr>
+          <w:rFonts w:ascii="Segoe UI" w:eastAsia="Times New Roman" w:hAnsi="Segoe UI" w:cs="Segoe UI"/>
+          <w:color w:val="252423"/>
+          <w:sz w:val="21"/>
+          <w:szCs w:val="21"/>
+        </w:rPr>
+        <w:t>!</w:t>
       </w:r>
     </w:p>
     <w:p>
@@ -3439,14 +3612,132 @@
           <w:sz w:val="21"/>
           <w:szCs w:val="21"/>
         </w:rPr>
-        <w:t>Intermediate can limit IP ranges for Servers</w:t>
+        <w:t>Subordinate</w:t>
+      </w:r>
+      <w:r>
+        <w:rPr>
+          <w:rFonts w:ascii="Segoe UI" w:eastAsia="Times New Roman" w:hAnsi="Segoe UI" w:cs="Segoe UI"/>
+          <w:color w:val="252423"/>
+          <w:sz w:val="21"/>
+          <w:szCs w:val="21"/>
+        </w:rPr>
+        <w:t xml:space="preserve"> can limit IP ranges for Servers</w:t>
+      </w:r>
+    </w:p>
+    <w:p>
+      <w:pPr>
+        <w:shd w:val="clear" w:color="auto" w:fill="FFFFFF"/>
+        <w:spacing w:before="100" w:beforeAutospacing="1" w:after="100" w:afterAutospacing="1" w:line="240" w:lineRule="auto"/>
+        <w:jc w:val="center"/>
+        <w:rPr>
+          <w:rFonts w:ascii="Segoe UI" w:eastAsia="Times New Roman" w:hAnsi="Segoe UI" w:cs="Segoe UI"/>
+          <w:color w:val="252423"/>
+          <w:sz w:val="21"/>
+          <w:szCs w:val="21"/>
+        </w:rPr>
+      </w:pPr>
+      <w:r>
+        <w:rPr>
+          <w:noProof/>
+        </w:rPr>
+        <w:drawing>
+          <wp:inline distT="0" distB="0" distL="0" distR="0" wp14:anchorId="65FFC080" wp14:editId="7194B325">
+            <wp:extent cx="5619750" cy="1657350"/>
+            <wp:effectExtent l="0" t="0" r="0" b="0"/>
+            <wp:docPr id="1709115952" name="Picture 1" descr="CA Hierarchy"/>
+            <wp:cNvGraphicFramePr>
+              <a:graphicFrameLocks xmlns:a="http://schemas.openxmlformats.org/drawingml/2006/main" noChangeAspect="1"/>
+            </wp:cNvGraphicFramePr>
+            <a:graphic xmlns:a="http://schemas.openxmlformats.org/drawingml/2006/main">
+              <a:graphicData uri="http://schemas.openxmlformats.org/drawingml/2006/picture">
+                <pic:pic xmlns:pic="http://schemas.openxmlformats.org/drawingml/2006/picture">
+                  <pic:nvPicPr>
+                    <pic:cNvPr id="0" name="Picture 4" descr="CA Hierarchy"/>
+                    <pic:cNvPicPr>
+                      <a:picLocks noChangeAspect="1" noChangeArrowheads="1"/>
+                    </pic:cNvPicPr>
+                  </pic:nvPicPr>
+                  <pic:blipFill>
+                    <a:blip r:embed="rId10">
+                      <a:extLst>
+                        <a:ext uri="{28A0092B-C50C-407E-A947-70E740481C1C}">
+                          <a14:useLocalDpi xmlns:a14="http://schemas.microsoft.com/office/drawing/2010/main" val="0"/>
+                        </a:ext>
+                      </a:extLst>
+                    </a:blip>
+                    <a:srcRect/>
+                    <a:stretch>
+                      <a:fillRect/>
+                    </a:stretch>
+                  </pic:blipFill>
+                  <pic:spPr bwMode="auto">
+                    <a:xfrm>
+                      <a:off x="0" y="0"/>
+                      <a:ext cx="5619750" cy="1657350"/>
+                    </a:xfrm>
+                    <a:prstGeom prst="rect">
+                      <a:avLst/>
+                    </a:prstGeom>
+                    <a:noFill/>
+                    <a:ln>
+                      <a:noFill/>
+                    </a:ln>
+                  </pic:spPr>
+                </pic:pic>
+              </a:graphicData>
+            </a:graphic>
+          </wp:inline>
+        </w:drawing>
+      </w:r>
+    </w:p>
+    <w:p>
+      <w:pPr>
+        <w:shd w:val="clear" w:color="auto" w:fill="FFFFFF"/>
+        <w:spacing w:before="100" w:beforeAutospacing="1" w:after="100" w:afterAutospacing="1" w:line="240" w:lineRule="auto"/>
+        <w:rPr>
+          <w:rFonts w:ascii="Segoe UI" w:eastAsia="Times New Roman" w:hAnsi="Segoe UI" w:cs="Segoe UI"/>
+          <w:color w:val="252423"/>
+          <w:sz w:val="21"/>
+          <w:szCs w:val="21"/>
+        </w:rPr>
+      </w:pPr>
+      <w:r>
+        <w:rPr>
+          <w:rFonts w:ascii="Segoe UI" w:eastAsia="Times New Roman" w:hAnsi="Segoe UI" w:cs="Segoe UI"/>
+          <w:color w:val="252423"/>
+          <w:sz w:val="21"/>
+          <w:szCs w:val="21"/>
+        </w:rPr>
+        <w:t xml:space="preserve">This project will not generate an actual Intermediate CA but rather, a </w:t>
+      </w:r>
+      <w:hyperlink r:id="rId11" w:history="1">
+        <w:r>
+          <w:rPr>
+            <w:rStyle w:val="Hyperlink"/>
+            <w:rFonts w:ascii="Segoe UI" w:eastAsia="Times New Roman" w:hAnsi="Segoe UI" w:cs="Segoe UI"/>
+            <w:b/>
+            <w:bCs/>
+            <w:sz w:val="21"/>
+            <w:szCs w:val="21"/>
+          </w:rPr>
+          <w:t>Subordinate</w:t>
+        </w:r>
+      </w:hyperlink>
+      <w:r>
+        <w:rPr>
+          <w:rFonts w:ascii="Segoe UI" w:eastAsia="Times New Roman" w:hAnsi="Segoe UI" w:cs="Segoe UI"/>
+          <w:color w:val="252423"/>
+          <w:sz w:val="21"/>
+          <w:szCs w:val="21"/>
+        </w:rPr>
+        <w:t>.</w:t>
       </w:r>
     </w:p>
     <w:p>
       <w:pPr>
         <w:pStyle w:val="Heading2"/>
       </w:pPr>
-      <w:bookmarkStart w:id="3" w:name="_Toc121859106"/>
+      <w:bookmarkStart w:id="3" w:name="_Toc187667729"/>
       <w:r>
         <w:t>Requires</w:t>
       </w:r>
@@ -3468,6 +3759,7 @@
           <w:szCs w:val="21"/>
         </w:rPr>
       </w:pPr>
+      <w:proofErr w:type="spellStart"/>
       <w:r>
         <w:rPr>
           <w:rFonts w:ascii="Segoe UI" w:eastAsia="Times New Roman" w:hAnsi="Segoe UI" w:cs="Segoe UI"/>
@@ -3477,8 +3769,9 @@
           <w:sz w:val="21"/>
           <w:szCs w:val="21"/>
         </w:rPr>
-        <w:t>Openssl 1.1.1</w:t>
-      </w:r>
+        <w:t>Openssl</w:t>
+      </w:r>
+      <w:proofErr w:type="spellEnd"/>
       <w:r>
         <w:rPr>
           <w:rFonts w:ascii="Segoe UI" w:eastAsia="Times New Roman" w:hAnsi="Segoe UI" w:cs="Segoe UI"/>
@@ -3488,6 +3781,17 @@
           <w:sz w:val="21"/>
           <w:szCs w:val="21"/>
         </w:rPr>
+        <w:t xml:space="preserve"> 1.1.1</w:t>
+      </w:r>
+      <w:r>
+        <w:rPr>
+          <w:rFonts w:ascii="Segoe UI" w:eastAsia="Times New Roman" w:hAnsi="Segoe UI" w:cs="Segoe UI"/>
+          <w:b/>
+          <w:bCs/>
+          <w:color w:val="252423"/>
+          <w:sz w:val="21"/>
+          <w:szCs w:val="21"/>
+        </w:rPr>
         <w:t>s</w:t>
       </w:r>
       <w:r>
@@ -3508,7 +3812,7 @@
         </w:rPr>
         <w:t xml:space="preserve"> </w:t>
       </w:r>
-      <w:hyperlink r:id="rId10" w:history="1">
+      <w:hyperlink r:id="rId12" w:history="1">
         <w:r>
           <w:rPr>
             <w:rStyle w:val="Hyperlink"/>
@@ -3516,7 +3820,25 @@
             <w:sz w:val="21"/>
             <w:szCs w:val="21"/>
           </w:rPr>
-          <w:t>https://slproweb.com/products/Win32OpenSSL.html</w:t>
+          <w:t>https://slproweb.com/</w:t>
+        </w:r>
+        <w:r>
+          <w:rPr>
+            <w:rStyle w:val="Hyperlink"/>
+            <w:rFonts w:ascii="Segoe UI" w:eastAsia="Times New Roman" w:hAnsi="Segoe UI" w:cs="Segoe UI"/>
+            <w:sz w:val="21"/>
+            <w:szCs w:val="21"/>
+          </w:rPr>
+          <w:t>p</w:t>
+        </w:r>
+        <w:r>
+          <w:rPr>
+            <w:rStyle w:val="Hyperlink"/>
+            <w:rFonts w:ascii="Segoe UI" w:eastAsia="Times New Roman" w:hAnsi="Segoe UI" w:cs="Segoe UI"/>
+            <w:sz w:val="21"/>
+            <w:szCs w:val="21"/>
+          </w:rPr>
+          <w:t>roducts/Win32OpenSSL.html</w:t>
         </w:r>
       </w:hyperlink>
       <w:r>
@@ -3556,7 +3878,7 @@
           <w:sz w:val="21"/>
           <w:szCs w:val="21"/>
         </w:rPr>
-        <w:t>CAgenerator.cmd</w:t>
+        <w:t>generator.cmd</w:t>
       </w:r>
     </w:p>
     <w:p>
@@ -3679,6 +4001,7 @@
           <w:szCs w:val="21"/>
         </w:rPr>
       </w:pPr>
+      <w:proofErr w:type="spellStart"/>
       <w:r>
         <w:rPr>
           <w:rFonts w:ascii="Segoe UI" w:eastAsia="Times New Roman" w:hAnsi="Segoe UI" w:cs="Segoe UI"/>
@@ -3686,7 +4009,17 @@
           <w:sz w:val="21"/>
           <w:szCs w:val="21"/>
         </w:rPr>
-        <w:t xml:space="preserve">Openssl </w:t>
+        <w:t>Openssl</w:t>
+      </w:r>
+      <w:proofErr w:type="spellEnd"/>
+      <w:r>
+        <w:rPr>
+          <w:rFonts w:ascii="Segoe UI" w:eastAsia="Times New Roman" w:hAnsi="Segoe UI" w:cs="Segoe UI"/>
+          <w:color w:val="252423"/>
+          <w:sz w:val="21"/>
+          <w:szCs w:val="21"/>
+        </w:rPr>
+        <w:t xml:space="preserve"> </w:t>
       </w:r>
       <w:r>
         <w:rPr>
@@ -3714,6 +4047,7 @@
           <w:szCs w:val="21"/>
         </w:rPr>
       </w:pPr>
+      <w:proofErr w:type="spellStart"/>
       <w:r>
         <w:rPr>
           <w:rFonts w:ascii="Segoe UI" w:eastAsia="Times New Roman" w:hAnsi="Segoe UI" w:cs="Segoe UI"/>
@@ -3723,6 +4057,7 @@
         </w:rPr>
         <w:t>openssl.TEMPLATE.root.cfg</w:t>
       </w:r>
+      <w:proofErr w:type="spellEnd"/>
     </w:p>
     <w:p>
       <w:pPr>
@@ -3740,6 +4075,7 @@
           <w:szCs w:val="21"/>
         </w:rPr>
       </w:pPr>
+      <w:proofErr w:type="spellStart"/>
       <w:r>
         <w:rPr>
           <w:rFonts w:ascii="Segoe UI" w:eastAsia="Times New Roman" w:hAnsi="Segoe UI" w:cs="Segoe UI"/>
@@ -3749,6 +4085,7 @@
         </w:rPr>
         <w:t>openssl.TEMPLATE.intermediate.cfg</w:t>
       </w:r>
+      <w:proofErr w:type="spellEnd"/>
     </w:p>
     <w:p>
       <w:pPr>
@@ -3766,6 +4103,7 @@
           <w:szCs w:val="21"/>
         </w:rPr>
       </w:pPr>
+      <w:proofErr w:type="spellStart"/>
       <w:r>
         <w:rPr>
           <w:rFonts w:ascii="Segoe UI" w:eastAsia="Times New Roman" w:hAnsi="Segoe UI" w:cs="Segoe UI"/>
@@ -3775,13 +4113,15 @@
         </w:rPr>
         <w:t>openssl.TEMPLATE.server.cfg</w:t>
       </w:r>
+      <w:proofErr w:type="spellEnd"/>
     </w:p>
     <w:p>
       <w:pPr>
         <w:pStyle w:val="Heading2"/>
       </w:pPr>
-      <w:bookmarkStart w:id="4" w:name="_Toc121859107"/>
-      <w:r>
+      <w:bookmarkStart w:id="4" w:name="_Toc187667730"/>
+      <w:r>
+        <w:lastRenderedPageBreak/>
         <w:t>How to</w:t>
       </w:r>
       <w:bookmarkEnd w:id="4"/>
@@ -3835,10 +4175,10 @@
           <w:noProof/>
         </w:rPr>
         <w:drawing>
-          <wp:inline distT="0" distB="0" distL="0" distR="0" wp14:anchorId="6B9B1E1A" wp14:editId="38DEC0C9">
-            <wp:extent cx="2819048" cy="447619"/>
-            <wp:effectExtent l="0" t="0" r="635" b="0"/>
-            <wp:docPr id="7" name="Picture 7"/>
+          <wp:inline distT="0" distB="0" distL="0" distR="0" wp14:anchorId="693F36B3" wp14:editId="3026657A">
+            <wp:extent cx="6400800" cy="5835015"/>
+            <wp:effectExtent l="0" t="0" r="0" b="0"/>
+            <wp:docPr id="712159988" name="Picture 1" descr="A computer screen shot of a program&#10;&#10;Description automatically generated"/>
             <wp:cNvGraphicFramePr>
               <a:graphicFrameLocks xmlns:a="http://schemas.openxmlformats.org/drawingml/2006/main" noChangeAspect="1"/>
             </wp:cNvGraphicFramePr>
@@ -3846,11 +4186,11 @@
               <a:graphicData uri="http://schemas.openxmlformats.org/drawingml/2006/picture">
                 <pic:pic xmlns:pic="http://schemas.openxmlformats.org/drawingml/2006/picture">
                   <pic:nvPicPr>
-                    <pic:cNvPr id="1" name=""/>
+                    <pic:cNvPr id="712159988" name="Picture 1" descr="A computer screen shot of a program&#10;&#10;Description automatically generated"/>
                     <pic:cNvPicPr/>
                   </pic:nvPicPr>
                   <pic:blipFill>
-                    <a:blip r:embed="rId11"/>
+                    <a:blip r:embed="rId13"/>
                     <a:stretch>
                       <a:fillRect/>
                     </a:stretch>
@@ -3858,7 +4198,7 @@
                   <pic:spPr>
                     <a:xfrm>
                       <a:off x="0" y="0"/>
-                      <a:ext cx="2819048" cy="447619"/>
+                      <a:ext cx="6400800" cy="5835015"/>
                     </a:xfrm>
                     <a:prstGeom prst="rect">
                       <a:avLst/>
@@ -3888,9 +4228,19 @@
       <w:r>
         <w:t xml:space="preserve">profile templates.cmd created </w:t>
       </w:r>
-      <w:r>
-        <w:t>under .\ORG_Root</w:t>
-      </w:r>
+      <w:proofErr w:type="gramStart"/>
+      <w:r>
+        <w:t>under .</w:t>
+      </w:r>
+      <w:proofErr w:type="gramEnd"/>
+      <w:r>
+        <w:t>\</w:t>
+      </w:r>
+      <w:proofErr w:type="spellStart"/>
+      <w:r>
+        <w:t>ORG_Root</w:t>
+      </w:r>
+      <w:proofErr w:type="spellEnd"/>
     </w:p>
     <w:p>
       <w:pPr>
@@ -3906,6 +4256,7 @@
       <w:r>
         <w:t xml:space="preserve">Edit </w:t>
       </w:r>
+      <w:proofErr w:type="spellStart"/>
       <w:r>
         <w:rPr>
           <w:i/>
@@ -3913,9 +4264,11 @@
         </w:rPr>
         <w:t>permitted_intermediate_section</w:t>
       </w:r>
+      <w:proofErr w:type="spellEnd"/>
       <w:r>
         <w:t xml:space="preserve"> in </w:t>
       </w:r>
+      <w:proofErr w:type="spellStart"/>
       <w:r>
         <w:rPr>
           <w:rStyle w:val="cmdChar"/>
@@ -3928,6 +4281,7 @@
         </w:rPr>
         <w:t>.cfg</w:t>
       </w:r>
+      <w:proofErr w:type="spellEnd"/>
       <w:r>
         <w:t xml:space="preserve"> and </w:t>
       </w:r>
@@ -3935,8 +4289,16 @@
         <w:rPr>
           <w:rStyle w:val="cmdChar"/>
         </w:rPr>
-        <w:t>Server cfg</w:t>
-      </w:r>
+        <w:t xml:space="preserve">Server </w:t>
+      </w:r>
+      <w:proofErr w:type="spellStart"/>
+      <w:r>
+        <w:rPr>
+          <w:rStyle w:val="cmdChar"/>
+        </w:rPr>
+        <w:t>cfg</w:t>
+      </w:r>
+      <w:proofErr w:type="spellEnd"/>
     </w:p>
     <w:p>
       <w:pPr>
@@ -3955,12 +4317,14 @@
       <w:r>
         <w:t xml:space="preserve">un </w:t>
       </w:r>
+      <w:proofErr w:type="spellStart"/>
       <w:r>
         <w:rPr>
           <w:rStyle w:val="cmdChar"/>
         </w:rPr>
         <w:t>CAgenerator</w:t>
       </w:r>
+      <w:proofErr w:type="spellEnd"/>
       <w:r>
         <w:t xml:space="preserve"> </w:t>
       </w:r>
@@ -3990,11 +4354,13 @@
       <w:pPr>
         <w:pStyle w:val="Heading2"/>
       </w:pPr>
-      <w:bookmarkStart w:id="5" w:name="_Toc121859108"/>
+      <w:bookmarkStart w:id="5" w:name="_Toc187667731"/>
+      <w:proofErr w:type="spellStart"/>
       <w:r>
         <w:t>Deployement</w:t>
       </w:r>
       <w:bookmarkEnd w:id="5"/>
+      <w:proofErr w:type="spellEnd"/>
     </w:p>
     <w:p>
       <w:pPr>
@@ -4007,12 +4373,14 @@
       <w:r>
         <w:t xml:space="preserve">Deploy </w:t>
       </w:r>
+      <w:proofErr w:type="spellStart"/>
       <w:r>
         <w:rPr>
           <w:color w:val="FF0000"/>
         </w:rPr>
         <w:t>ca.YOURDOMAIN.chain.pfx</w:t>
       </w:r>
+      <w:proofErr w:type="spellEnd"/>
       <w:r>
         <w:t xml:space="preserve"> via GPO to all your internal client desktops</w:t>
       </w:r>
@@ -4028,21 +4396,37 @@
       <w:r>
         <w:t xml:space="preserve">Deploy </w:t>
       </w:r>
+      <w:proofErr w:type="spellStart"/>
       <w:r>
         <w:rPr>
           <w:color w:val="538135" w:themeColor="accent6" w:themeShade="BF"/>
         </w:rPr>
-        <w:t>YOURDOMAIN.LOCAL.chain.pfx</w:t>
-      </w:r>
-      <w:r>
-        <w:t xml:space="preserve"> on every servers needing SSL</w:t>
+        <w:t>USERDNSDOMAIN</w:t>
+      </w:r>
+      <w:r>
+        <w:rPr>
+          <w:color w:val="538135" w:themeColor="accent6" w:themeShade="BF"/>
+        </w:rPr>
+        <w:t>.chain.pfx</w:t>
+      </w:r>
+      <w:proofErr w:type="spellEnd"/>
+      <w:r>
+        <w:t xml:space="preserve"> on every </w:t>
+      </w:r>
+      <w:proofErr w:type="gramStart"/>
+      <w:r>
+        <w:t>servers</w:t>
+      </w:r>
+      <w:proofErr w:type="gramEnd"/>
+      <w:r>
+        <w:t xml:space="preserve"> needing SSL</w:t>
       </w:r>
     </w:p>
     <w:p>
       <w:pPr>
         <w:pStyle w:val="Heading1"/>
       </w:pPr>
-      <w:bookmarkStart w:id="6" w:name="_Toc121859109"/>
+      <w:bookmarkStart w:id="6" w:name="_Toc187667732"/>
       <w:r>
         <w:lastRenderedPageBreak/>
         <w:t>Output</w:t>
@@ -4053,7 +4437,7 @@
       <w:pPr>
         <w:pStyle w:val="Heading2"/>
       </w:pPr>
-      <w:bookmarkStart w:id="7" w:name="_Toc121859110"/>
+      <w:bookmarkStart w:id="7" w:name="_Toc187667733"/>
       <w:r>
         <w:t>Files</w:t>
       </w:r>
@@ -4083,7 +4467,7 @@
                     <pic:cNvPicPr/>
                   </pic:nvPicPr>
                   <pic:blipFill>
-                    <a:blip r:embed="rId12"/>
+                    <a:blip r:embed="rId14"/>
                     <a:stretch>
                       <a:fillRect/>
                     </a:stretch>
@@ -4108,7 +4492,7 @@
       <w:pPr>
         <w:pStyle w:val="Heading2"/>
       </w:pPr>
-      <w:bookmarkStart w:id="8" w:name="_Toc121859111"/>
+      <w:bookmarkStart w:id="8" w:name="_Toc187667734"/>
       <w:r>
         <w:t>PFX content</w:t>
       </w:r>
@@ -4124,9 +4508,9 @@
       <w:tblGrid>
         <w:gridCol w:w="1401"/>
         <w:gridCol w:w="735"/>
-        <w:gridCol w:w="2492"/>
+        <w:gridCol w:w="2417"/>
         <w:gridCol w:w="2666"/>
-        <w:gridCol w:w="3067"/>
+        <w:gridCol w:w="2987"/>
       </w:tblGrid>
       <w:tr>
         <w:trPr>
@@ -4285,12 +4669,14 @@
                 <w:color w:val="FF0000"/>
               </w:rPr>
             </w:pPr>
+            <w:proofErr w:type="spellStart"/>
             <w:r>
               <w:rPr>
                 <w:color w:val="FF0000"/>
               </w:rPr>
               <w:t>ca.YOURDOMAIN.chain.pfx</w:t>
             </w:r>
+            <w:proofErr w:type="spellEnd"/>
           </w:p>
         </w:tc>
         <w:tc>
@@ -4309,13 +4695,22 @@
                 <w:lang w:val="fr-FR"/>
               </w:rPr>
             </w:pPr>
+            <w:proofErr w:type="spellStart"/>
             <w:r>
               <w:rPr>
                 <w:color w:val="538135" w:themeColor="accent6" w:themeShade="BF"/>
                 <w:lang w:val="fr-FR"/>
               </w:rPr>
-              <w:t>YOURDOMAIN.LOCAL.chain.pfx</w:t>
-            </w:r>
+              <w:t>USERDNSDOMAIN</w:t>
+            </w:r>
+            <w:r>
+              <w:rPr>
+                <w:color w:val="538135" w:themeColor="accent6" w:themeShade="BF"/>
+                <w:lang w:val="fr-FR"/>
+              </w:rPr>
+              <w:t>.chain.pfx</w:t>
+            </w:r>
+            <w:proofErr w:type="spellEnd"/>
           </w:p>
         </w:tc>
       </w:tr>
@@ -4481,7 +4876,13 @@
               <w:rPr>
                 <w:color w:val="538135" w:themeColor="accent6" w:themeShade="BF"/>
               </w:rPr>
-              <w:t>YOURDOMAIN.LOCAL.crt</w:t>
+              <w:t>USERDNSDOMAIN</w:t>
+            </w:r>
+            <w:r>
+              <w:rPr>
+                <w:color w:val="538135" w:themeColor="accent6" w:themeShade="BF"/>
+              </w:rPr>
+              <w:t>.crt</w:t>
             </w:r>
           </w:p>
         </w:tc>
@@ -4584,7 +4985,7 @@
       <w:pPr>
         <w:pStyle w:val="Heading2"/>
       </w:pPr>
-      <w:bookmarkStart w:id="9" w:name="_Toc121859112"/>
+      <w:bookmarkStart w:id="9" w:name="_Toc187667735"/>
       <w:r>
         <w:lastRenderedPageBreak/>
         <w:t>Result</w:t>
@@ -4604,96 +5005,6 @@
             <wp:extent cx="3857143" cy="1361905"/>
             <wp:effectExtent l="0" t="0" r="0" b="0"/>
             <wp:docPr id="14" name="Picture 14"/>
-            <wp:cNvGraphicFramePr>
-              <a:graphicFrameLocks xmlns:a="http://schemas.openxmlformats.org/drawingml/2006/main" noChangeAspect="1"/>
-            </wp:cNvGraphicFramePr>
-            <a:graphic xmlns:a="http://schemas.openxmlformats.org/drawingml/2006/main">
-              <a:graphicData uri="http://schemas.openxmlformats.org/drawingml/2006/picture">
-                <pic:pic xmlns:pic="http://schemas.openxmlformats.org/drawingml/2006/picture">
-                  <pic:nvPicPr>
-                    <pic:cNvPr id="1" name=""/>
-                    <pic:cNvPicPr/>
-                  </pic:nvPicPr>
-                  <pic:blipFill>
-                    <a:blip r:embed="rId13"/>
-                    <a:stretch>
-                      <a:fillRect/>
-                    </a:stretch>
-                  </pic:blipFill>
-                  <pic:spPr>
-                    <a:xfrm>
-                      <a:off x="0" y="0"/>
-                      <a:ext cx="3857143" cy="1361905"/>
-                    </a:xfrm>
-                    <a:prstGeom prst="rect">
-                      <a:avLst/>
-                    </a:prstGeom>
-                  </pic:spPr>
-                </pic:pic>
-              </a:graphicData>
-            </a:graphic>
-          </wp:inline>
-        </w:drawing>
-      </w:r>
-    </w:p>
-    <w:p>
-      <w:pPr>
-        <w:jc w:val="center"/>
-      </w:pPr>
-      <w:r>
-        <w:rPr>
-          <w:noProof/>
-        </w:rPr>
-        <w:drawing>
-          <wp:inline distT="0" distB="0" distL="0" distR="0" wp14:anchorId="77B147A3" wp14:editId="501C5FBF">
-            <wp:extent cx="6400800" cy="2719705"/>
-            <wp:effectExtent l="0" t="0" r="0" b="4445"/>
-            <wp:docPr id="15" name="Picture 15"/>
-            <wp:cNvGraphicFramePr>
-              <a:graphicFrameLocks xmlns:a="http://schemas.openxmlformats.org/drawingml/2006/main" noChangeAspect="1"/>
-            </wp:cNvGraphicFramePr>
-            <a:graphic xmlns:a="http://schemas.openxmlformats.org/drawingml/2006/main">
-              <a:graphicData uri="http://schemas.openxmlformats.org/drawingml/2006/picture">
-                <pic:pic xmlns:pic="http://schemas.openxmlformats.org/drawingml/2006/picture">
-                  <pic:nvPicPr>
-                    <pic:cNvPr id="1" name=""/>
-                    <pic:cNvPicPr/>
-                  </pic:nvPicPr>
-                  <pic:blipFill>
-                    <a:blip r:embed="rId14"/>
-                    <a:stretch>
-                      <a:fillRect/>
-                    </a:stretch>
-                  </pic:blipFill>
-                  <pic:spPr>
-                    <a:xfrm>
-                      <a:off x="0" y="0"/>
-                      <a:ext cx="6400800" cy="2719705"/>
-                    </a:xfrm>
-                    <a:prstGeom prst="rect">
-                      <a:avLst/>
-                    </a:prstGeom>
-                  </pic:spPr>
-                </pic:pic>
-              </a:graphicData>
-            </a:graphic>
-          </wp:inline>
-        </w:drawing>
-      </w:r>
-    </w:p>
-    <w:p>
-      <w:pPr>
-        <w:jc w:val="center"/>
-      </w:pPr>
-      <w:r>
-        <w:rPr>
-          <w:noProof/>
-        </w:rPr>
-        <w:drawing>
-          <wp:inline distT="0" distB="0" distL="0" distR="0" wp14:anchorId="17AF24A5" wp14:editId="73392870">
-            <wp:extent cx="6400800" cy="2719705"/>
-            <wp:effectExtent l="0" t="0" r="0" b="4445"/>
-            <wp:docPr id="13" name="Picture 13"/>
             <wp:cNvGraphicFramePr>
               <a:graphicFrameLocks xmlns:a="http://schemas.openxmlformats.org/drawingml/2006/main" noChangeAspect="1"/>
             </wp:cNvGraphicFramePr>
@@ -4713,6 +5024,51 @@
                   <pic:spPr>
                     <a:xfrm>
                       <a:off x="0" y="0"/>
+                      <a:ext cx="3857143" cy="1361905"/>
+                    </a:xfrm>
+                    <a:prstGeom prst="rect">
+                      <a:avLst/>
+                    </a:prstGeom>
+                  </pic:spPr>
+                </pic:pic>
+              </a:graphicData>
+            </a:graphic>
+          </wp:inline>
+        </w:drawing>
+      </w:r>
+    </w:p>
+    <w:p>
+      <w:pPr>
+        <w:jc w:val="center"/>
+      </w:pPr>
+      <w:r>
+        <w:rPr>
+          <w:noProof/>
+        </w:rPr>
+        <w:drawing>
+          <wp:inline distT="0" distB="0" distL="0" distR="0" wp14:anchorId="77B147A3" wp14:editId="501C5FBF">
+            <wp:extent cx="6400800" cy="2719705"/>
+            <wp:effectExtent l="0" t="0" r="0" b="4445"/>
+            <wp:docPr id="15" name="Picture 15"/>
+            <wp:cNvGraphicFramePr>
+              <a:graphicFrameLocks xmlns:a="http://schemas.openxmlformats.org/drawingml/2006/main" noChangeAspect="1"/>
+            </wp:cNvGraphicFramePr>
+            <a:graphic xmlns:a="http://schemas.openxmlformats.org/drawingml/2006/main">
+              <a:graphicData uri="http://schemas.openxmlformats.org/drawingml/2006/picture">
+                <pic:pic xmlns:pic="http://schemas.openxmlformats.org/drawingml/2006/picture">
+                  <pic:nvPicPr>
+                    <pic:cNvPr id="1" name=""/>
+                    <pic:cNvPicPr/>
+                  </pic:nvPicPr>
+                  <pic:blipFill>
+                    <a:blip r:embed="rId16"/>
+                    <a:stretch>
+                      <a:fillRect/>
+                    </a:stretch>
+                  </pic:blipFill>
+                  <pic:spPr>
+                    <a:xfrm>
+                      <a:off x="0" y="0"/>
                       <a:ext cx="6400800" cy="2719705"/>
                     </a:xfrm>
                     <a:prstGeom prst="rect">
@@ -4728,9 +5084,54 @@
     </w:p>
     <w:p>
       <w:pPr>
+        <w:jc w:val="center"/>
+      </w:pPr>
+      <w:r>
+        <w:rPr>
+          <w:noProof/>
+        </w:rPr>
+        <w:drawing>
+          <wp:inline distT="0" distB="0" distL="0" distR="0" wp14:anchorId="17AF24A5" wp14:editId="73392870">
+            <wp:extent cx="6400800" cy="2719705"/>
+            <wp:effectExtent l="0" t="0" r="0" b="4445"/>
+            <wp:docPr id="13" name="Picture 13"/>
+            <wp:cNvGraphicFramePr>
+              <a:graphicFrameLocks xmlns:a="http://schemas.openxmlformats.org/drawingml/2006/main" noChangeAspect="1"/>
+            </wp:cNvGraphicFramePr>
+            <a:graphic xmlns:a="http://schemas.openxmlformats.org/drawingml/2006/main">
+              <a:graphicData uri="http://schemas.openxmlformats.org/drawingml/2006/picture">
+                <pic:pic xmlns:pic="http://schemas.openxmlformats.org/drawingml/2006/picture">
+                  <pic:nvPicPr>
+                    <pic:cNvPr id="1" name=""/>
+                    <pic:cNvPicPr/>
+                  </pic:nvPicPr>
+                  <pic:blipFill>
+                    <a:blip r:embed="rId17"/>
+                    <a:stretch>
+                      <a:fillRect/>
+                    </a:stretch>
+                  </pic:blipFill>
+                  <pic:spPr>
+                    <a:xfrm>
+                      <a:off x="0" y="0"/>
+                      <a:ext cx="6400800" cy="2719705"/>
+                    </a:xfrm>
+                    <a:prstGeom prst="rect">
+                      <a:avLst/>
+                    </a:prstGeom>
+                  </pic:spPr>
+                </pic:pic>
+              </a:graphicData>
+            </a:graphic>
+          </wp:inline>
+        </w:drawing>
+      </w:r>
+    </w:p>
+    <w:p>
+      <w:pPr>
         <w:pStyle w:val="Heading2"/>
       </w:pPr>
-      <w:bookmarkStart w:id="10" w:name="_Toc121859113"/>
+      <w:bookmarkStart w:id="10" w:name="_Toc187667736"/>
       <w:r>
         <w:t>Defaults</w:t>
       </w:r>
@@ -5153,12 +5554,14 @@
                 <w:color w:val="8EAADB" w:themeColor="accent5" w:themeTint="99"/>
               </w:rPr>
             </w:pPr>
+            <w:proofErr w:type="spellStart"/>
             <w:r>
               <w:rPr>
                 <w:color w:val="8EAADB" w:themeColor="accent5" w:themeTint="99"/>
               </w:rPr>
               <w:t>root_key_pass</w:t>
             </w:r>
+            <w:proofErr w:type="spellEnd"/>
           </w:p>
         </w:tc>
         <w:tc>
@@ -5172,12 +5575,14 @@
                 <w:color w:val="8EAADB" w:themeColor="accent5" w:themeTint="99"/>
               </w:rPr>
             </w:pPr>
+            <w:proofErr w:type="spellStart"/>
             <w:r>
               <w:rPr>
                 <w:color w:val="8EAADB" w:themeColor="accent5" w:themeTint="99"/>
               </w:rPr>
               <w:t>intermediate_key_pass</w:t>
             </w:r>
+            <w:proofErr w:type="spellEnd"/>
           </w:p>
         </w:tc>
         <w:tc>
@@ -5191,6 +5596,7 @@
                 <w:color w:val="8EAADB" w:themeColor="accent5" w:themeTint="99"/>
               </w:rPr>
             </w:pPr>
+            <w:proofErr w:type="spellStart"/>
             <w:r>
               <w:rPr>
                 <w:color w:val="8EAADB" w:themeColor="accent5" w:themeTint="99"/>
@@ -5209,6 +5615,7 @@
               </w:rPr>
               <w:t>_key_pass</w:t>
             </w:r>
+            <w:proofErr w:type="spellEnd"/>
           </w:p>
         </w:tc>
       </w:tr>
@@ -5288,7 +5695,7 @@
       <w:pPr>
         <w:pStyle w:val="Heading1"/>
       </w:pPr>
-      <w:bookmarkStart w:id="11" w:name="_Toc121859114"/>
+      <w:bookmarkStart w:id="11" w:name="_Toc187667737"/>
       <w:r>
         <w:lastRenderedPageBreak/>
         <w:t>ADDENDUMS</w:t>
@@ -5299,7 +5706,7 @@
       <w:pPr>
         <w:pStyle w:val="Heading2"/>
       </w:pPr>
-      <w:bookmarkStart w:id="12" w:name="_Toc121859115"/>
+      <w:bookmarkStart w:id="12" w:name="_Toc187667738"/>
       <w:r>
         <w:t>Sources</w:t>
       </w:r>
@@ -5307,7 +5714,15 @@
     </w:p>
     <w:p>
       <w:r>
-        <w:t>This document won’t cover all the sections in all 3 profile cfg files, because all the related details and sources are included in those files. However, below are the critical literatures needed to explain the various concepts used through the certificate profiles:</w:t>
+        <w:t xml:space="preserve">This document won’t cover all the sections in all 3 profile </w:t>
+      </w:r>
+      <w:proofErr w:type="spellStart"/>
+      <w:r>
+        <w:t>cfg</w:t>
+      </w:r>
+      <w:proofErr w:type="spellEnd"/>
+      <w:r>
+        <w:t xml:space="preserve"> files, because all the related details and sources are included in those files. However, below are the critical literatures needed to explain the various concepts used through the certificate profiles:</w:t>
       </w:r>
     </w:p>
     <w:p>
@@ -5319,9 +5734,15 @@
         </w:numPr>
       </w:pPr>
       <w:r>
-        <w:t xml:space="preserve">CFG FILE ARE BASED OFF  </w:t>
-      </w:r>
-      <w:hyperlink r:id="rId16" w:history="1">
+        <w:t>CFG FILE</w:t>
+      </w:r>
+      <w:r>
+        <w:t>S</w:t>
+      </w:r>
+      <w:r>
+        <w:t xml:space="preserve"> ARE BASED OFF  </w:t>
+      </w:r>
+      <w:hyperlink r:id="rId18" w:history="1">
         <w:r>
           <w:rPr>
             <w:rStyle w:val="Hyperlink"/>
@@ -5335,7 +5756,15 @@
     </w:p>
     <w:p>
       <w:r>
-        <w:t>The cfg files used by OpenSSL need some adaptation</w:t>
+        <w:t xml:space="preserve">The </w:t>
+      </w:r>
+      <w:proofErr w:type="spellStart"/>
+      <w:r>
+        <w:t>cfg</w:t>
+      </w:r>
+      <w:proofErr w:type="spellEnd"/>
+      <w:r>
+        <w:t xml:space="preserve"> files used by OpenSSL need some adaptation</w:t>
       </w:r>
       <w:r>
         <w:t xml:space="preserve"> </w:t>
@@ -5343,6 +5772,7 @@
       <w:r>
         <w:t xml:space="preserve">for Windows, starting with the extension: </w:t>
       </w:r>
+      <w:proofErr w:type="spellStart"/>
       <w:r>
         <w:rPr>
           <w:b/>
@@ -5350,9 +5780,11 @@
         </w:rPr>
         <w:t>cfg</w:t>
       </w:r>
+      <w:proofErr w:type="spellEnd"/>
       <w:r>
         <w:t xml:space="preserve"> instead of </w:t>
       </w:r>
+      <w:proofErr w:type="spellStart"/>
       <w:r>
         <w:rPr>
           <w:b/>
@@ -5360,6 +5792,7 @@
         </w:rPr>
         <w:t>cnf</w:t>
       </w:r>
+      <w:proofErr w:type="spellEnd"/>
     </w:p>
     <w:p/>
     <w:p>
@@ -5373,12 +5806,24 @@
       <w:r>
         <w:t xml:space="preserve">THIS IS YOUR BIBLE:     </w:t>
       </w:r>
-      <w:hyperlink r:id="rId17" w:history="1">
+      <w:hyperlink r:id="rId19" w:history="1">
         <w:r>
           <w:rPr>
             <w:rStyle w:val="Hyperlink"/>
           </w:rPr>
-          <w:t>https://cabforum.org/extended-validation/</w:t>
+          <w:t>https://cabforum.org/extended-valid</w:t>
+        </w:r>
+        <w:r>
+          <w:rPr>
+            <w:rStyle w:val="Hyperlink"/>
+          </w:rPr>
+          <w:t>a</w:t>
+        </w:r>
+        <w:r>
+          <w:rPr>
+            <w:rStyle w:val="Hyperlink"/>
+          </w:rPr>
+          <w:t>tion/</w:t>
         </w:r>
       </w:hyperlink>
       <w:r>
@@ -5425,6 +5870,62 @@
       <w:r>
         <w:t>W3C for the Internet.</w:t>
       </w:r>
+    </w:p>
+    <w:p>
+      <w:r>
+        <w:t>Other trustful resources used:</w:t>
+      </w:r>
+    </w:p>
+    <w:p>
+      <w:pPr>
+        <w:pStyle w:val="ListParagraph"/>
+        <w:numPr>
+          <w:ilvl w:val="0"/>
+          <w:numId w:val="14"/>
+        </w:numPr>
+      </w:pPr>
+      <w:hyperlink r:id="rId20" w:history="1">
+        <w:r>
+          <w:rPr>
+            <w:rStyle w:val="Hyperlink"/>
+          </w:rPr>
+          <w:t>https://letsencrypt.org/documents/isrg-cp-v2.5/#7.1.2-certificate-extensions</w:t>
+        </w:r>
+      </w:hyperlink>
+    </w:p>
+    <w:p>
+      <w:pPr>
+        <w:pStyle w:val="ListParagraph"/>
+        <w:numPr>
+          <w:ilvl w:val="0"/>
+          <w:numId w:val="14"/>
+        </w:numPr>
+      </w:pPr>
+      <w:hyperlink r:id="rId21" w:history="1">
+        <w:r>
+          <w:rPr>
+            <w:rStyle w:val="Hyperlink"/>
+          </w:rPr>
+          <w:t>https://www.openssl.org/docs/manmaster/man5/x509v3_config.html</w:t>
+        </w:r>
+      </w:hyperlink>
+    </w:p>
+    <w:p>
+      <w:pPr>
+        <w:pStyle w:val="ListParagraph"/>
+        <w:numPr>
+          <w:ilvl w:val="0"/>
+          <w:numId w:val="14"/>
+        </w:numPr>
+      </w:pPr>
+      <w:hyperlink r:id="rId22" w:history="1">
+        <w:r>
+          <w:rPr>
+            <w:rStyle w:val="Hyperlink"/>
+          </w:rPr>
+          <w:t>https://superuser.com/questions/738612/openssl-ca-keyusage-extension#1248085</w:t>
+        </w:r>
+      </w:hyperlink>
     </w:p>
     <w:p/>
     <w:p>
@@ -5438,7 +5939,7 @@
       <w:r>
         <w:t xml:space="preserve">THIS IS YOUR GUIDE:     </w:t>
       </w:r>
-      <w:hyperlink r:id="rId18" w:history="1">
+      <w:hyperlink r:id="rId23" w:history="1">
         <w:r>
           <w:rPr>
             <w:rStyle w:val="Hyperlink"/>
@@ -5452,7 +5953,15 @@
     </w:p>
     <w:p>
       <w:r>
-        <w:t>Internet Security Research Group (ISRG): Certificate Policy Version 2.5 Updated October 27, 2020 Approved by the ISRG Policy Management Authority.</w:t>
+        <w:t xml:space="preserve">Internet Security Research Group (ISRG): Certificate Policy Version 2.5 Updated October 27, </w:t>
+      </w:r>
+      <w:proofErr w:type="gramStart"/>
+      <w:r>
+        <w:t>2020</w:t>
+      </w:r>
+      <w:proofErr w:type="gramEnd"/>
+      <w:r>
+        <w:t xml:space="preserve"> Approved by the ISRG Policy Management Authority.</w:t>
       </w:r>
     </w:p>
     <w:p>
@@ -5469,7 +5978,14 @@
         <w:t>ISRG was founded in May of 2013 to serve as a home for public-benefit digital infrastructure projects, the first of which was the Let's Encrypt certificate authority. ISRG's founding directors were Josh Aas and Eric Rescorla. The group's founding sponsors and partners were Mozilla, the Electronic Frontier Foundation, the University of Michigan, Cisco, and Akamai.</w:t>
       </w:r>
     </w:p>
-    <w:p/>
+    <w:p>
+      <w:r>
+        <w:t xml:space="preserve">We will follow </w:t>
+      </w:r>
+      <w:r>
+        <w:t>ISRG mostly, but not 100% as the certificates generated are used only on LAN not WEB.</w:t>
+      </w:r>
+    </w:p>
     <w:p>
       <w:pPr>
         <w:pStyle w:val="ListParagraph"/>
@@ -5481,7 +5997,7 @@
       <w:r>
         <w:t xml:space="preserve">THIS IS YOUR TESTER:    </w:t>
       </w:r>
-      <w:hyperlink r:id="rId19" w:history="1">
+      <w:hyperlink r:id="rId24" w:history="1">
         <w:r>
           <w:rPr>
             <w:rStyle w:val="Hyperlink"/>
@@ -5503,21 +6019,47 @@
       <w:pPr>
         <w:pStyle w:val="Heading2"/>
       </w:pPr>
-      <w:bookmarkStart w:id="13" w:name="_Toc121859116"/>
+      <w:bookmarkStart w:id="13" w:name="_Toc187667739"/>
+      <w:proofErr w:type="spellStart"/>
       <w:r>
         <w:t>permitted_intermediate_section</w:t>
       </w:r>
       <w:bookmarkEnd w:id="13"/>
-    </w:p>
-    <w:p>
-      <w:r>
-        <w:t xml:space="preserve">This is embedded in the Intermediate cfg and is repeated in the Server cfg. We do not offer customization via profile </w:t>
+      <w:proofErr w:type="spellEnd"/>
+    </w:p>
+    <w:p>
+      <w:r>
+        <w:t xml:space="preserve">This is embedded in the Intermediate </w:t>
+      </w:r>
+      <w:proofErr w:type="spellStart"/>
+      <w:r>
+        <w:t>cfg</w:t>
+      </w:r>
+      <w:proofErr w:type="spellEnd"/>
+      <w:r>
+        <w:t xml:space="preserve"> and is repeated in the Server </w:t>
+      </w:r>
+      <w:proofErr w:type="spellStart"/>
+      <w:r>
+        <w:t>cfg</w:t>
+      </w:r>
+      <w:proofErr w:type="spellEnd"/>
+      <w:r>
+        <w:t xml:space="preserve">. We do not offer customization via profile </w:t>
       </w:r>
       <w:r>
         <w:t>yet;</w:t>
       </w:r>
       <w:r>
-        <w:t xml:space="preserve"> you have to edit those files manually</w:t>
+        <w:t xml:space="preserve"> you </w:t>
+      </w:r>
+      <w:proofErr w:type="gramStart"/>
+      <w:r>
+        <w:t>have to</w:t>
+      </w:r>
+      <w:proofErr w:type="gramEnd"/>
+      <w:r>
+        <w:t xml:space="preserve"> edit those files manually</w:t>
       </w:r>
       <w:r>
         <w:t>:</w:t>
@@ -5564,18 +6106,21 @@
           <w:color w:val="0070C0"/>
         </w:rPr>
       </w:pPr>
+      <w:proofErr w:type="spellStart"/>
       <w:r>
         <w:rPr>
           <w:color w:val="0070C0"/>
         </w:rPr>
         <w:t>openssl.DOMAIN.COM.cfg</w:t>
       </w:r>
-    </w:p>
-    <w:p>
-      <w:r>
+      <w:proofErr w:type="spellEnd"/>
+    </w:p>
+    <w:p>
+      <w:r>
+        <w:lastRenderedPageBreak/>
         <w:t xml:space="preserve">This section will limit the DNS/IP ranges that the server certificate will cover, as defined in section 7.1.5 of the ISRG CP v2.5 </w:t>
       </w:r>
-      <w:hyperlink r:id="rId20" w:anchor="7.1.5-name-constraints" w:history="1">
+      <w:hyperlink r:id="rId25" w:anchor="7.1.5-name-constraints" w:history="1">
         <w:r>
           <w:rPr>
             <w:rStyle w:val="Hyperlink"/>
@@ -5692,7 +6237,27 @@
           <w:szCs w:val="20"/>
           <w:highlight w:val="white"/>
         </w:rPr>
-        <w:t># permitted;DNS.0 = .com</w:t>
+        <w:t xml:space="preserve"># </w:t>
+      </w:r>
+      <w:proofErr w:type="gramStart"/>
+      <w:r>
+        <w:rPr>
+          <w:rFonts w:ascii="Courier New" w:hAnsi="Courier New" w:cs="Courier New"/>
+          <w:color w:val="008000"/>
+          <w:szCs w:val="20"/>
+          <w:highlight w:val="white"/>
+        </w:rPr>
+        <w:t>permitted;DNS</w:t>
+      </w:r>
+      <w:proofErr w:type="gramEnd"/>
+      <w:r>
+        <w:rPr>
+          <w:rFonts w:ascii="Courier New" w:hAnsi="Courier New" w:cs="Courier New"/>
+          <w:color w:val="008000"/>
+          <w:szCs w:val="20"/>
+          <w:highlight w:val="white"/>
+        </w:rPr>
+        <w:t>.0 = .com</w:t>
       </w:r>
     </w:p>
     <w:p>
@@ -5715,8 +6280,39 @@
           <w:szCs w:val="20"/>
           <w:highlight w:val="white"/>
         </w:rPr>
-        <w:t># permitted;DNS.1 = .lan</w:t>
-      </w:r>
+        <w:t xml:space="preserve"># </w:t>
+      </w:r>
+      <w:proofErr w:type="gramStart"/>
+      <w:r>
+        <w:rPr>
+          <w:rFonts w:ascii="Courier New" w:hAnsi="Courier New" w:cs="Courier New"/>
+          <w:color w:val="008000"/>
+          <w:szCs w:val="20"/>
+          <w:highlight w:val="white"/>
+        </w:rPr>
+        <w:t>permitted;DNS</w:t>
+      </w:r>
+      <w:proofErr w:type="gramEnd"/>
+      <w:r>
+        <w:rPr>
+          <w:rFonts w:ascii="Courier New" w:hAnsi="Courier New" w:cs="Courier New"/>
+          <w:color w:val="008000"/>
+          <w:szCs w:val="20"/>
+          <w:highlight w:val="white"/>
+        </w:rPr>
+        <w:t>.1 = .</w:t>
+      </w:r>
+      <w:proofErr w:type="spellStart"/>
+      <w:r>
+        <w:rPr>
+          <w:rFonts w:ascii="Courier New" w:hAnsi="Courier New" w:cs="Courier New"/>
+          <w:color w:val="008000"/>
+          <w:szCs w:val="20"/>
+          <w:highlight w:val="white"/>
+        </w:rPr>
+        <w:t>lan</w:t>
+      </w:r>
+      <w:proofErr w:type="spellEnd"/>
     </w:p>
     <w:p>
       <w:pPr>
@@ -5738,8 +6334,27 @@
           <w:szCs w:val="20"/>
           <w:highlight w:val="white"/>
         </w:rPr>
-        <w:lastRenderedPageBreak/>
-        <w:t># permitted;DNS.2 = .local</w:t>
+        <w:t xml:space="preserve"># </w:t>
+      </w:r>
+      <w:proofErr w:type="gramStart"/>
+      <w:r>
+        <w:rPr>
+          <w:rFonts w:ascii="Courier New" w:hAnsi="Courier New" w:cs="Courier New"/>
+          <w:color w:val="008000"/>
+          <w:szCs w:val="20"/>
+          <w:highlight w:val="white"/>
+        </w:rPr>
+        <w:t>permitted;DNS</w:t>
+      </w:r>
+      <w:proofErr w:type="gramEnd"/>
+      <w:r>
+        <w:rPr>
+          <w:rFonts w:ascii="Courier New" w:hAnsi="Courier New" w:cs="Courier New"/>
+          <w:color w:val="008000"/>
+          <w:szCs w:val="20"/>
+          <w:highlight w:val="white"/>
+        </w:rPr>
+        <w:t>.2 = .local</w:t>
       </w:r>
     </w:p>
     <w:p>
@@ -5762,7 +6377,27 @@
           <w:szCs w:val="20"/>
           <w:highlight w:val="white"/>
         </w:rPr>
-        <w:t># permitted;DNS.3 = .private</w:t>
+        <w:t xml:space="preserve"># </w:t>
+      </w:r>
+      <w:proofErr w:type="gramStart"/>
+      <w:r>
+        <w:rPr>
+          <w:rFonts w:ascii="Courier New" w:hAnsi="Courier New" w:cs="Courier New"/>
+          <w:color w:val="008000"/>
+          <w:szCs w:val="20"/>
+          <w:highlight w:val="white"/>
+        </w:rPr>
+        <w:t>permitted;DNS</w:t>
+      </w:r>
+      <w:proofErr w:type="gramEnd"/>
+      <w:r>
+        <w:rPr>
+          <w:rFonts w:ascii="Courier New" w:hAnsi="Courier New" w:cs="Courier New"/>
+          <w:color w:val="008000"/>
+          <w:szCs w:val="20"/>
+          <w:highlight w:val="white"/>
+        </w:rPr>
+        <w:t>.3 = .private</w:t>
       </w:r>
     </w:p>
     <w:p>
@@ -5801,6 +6436,7 @@
           <w:highlight w:val="white"/>
         </w:rPr>
       </w:pPr>
+      <w:proofErr w:type="gramStart"/>
       <w:r>
         <w:rPr>
           <w:rFonts w:ascii="Courier New" w:hAnsi="Courier New" w:cs="Courier New"/>
@@ -5808,7 +6444,17 @@
           <w:szCs w:val="20"/>
           <w:highlight w:val="white"/>
         </w:rPr>
-        <w:t xml:space="preserve">permitted;IP.0  </w:t>
+        <w:t>permitted;IP</w:t>
+      </w:r>
+      <w:proofErr w:type="gramEnd"/>
+      <w:r>
+        <w:rPr>
+          <w:rFonts w:ascii="Courier New" w:hAnsi="Courier New" w:cs="Courier New"/>
+          <w:color w:val="000000"/>
+          <w:szCs w:val="20"/>
+          <w:highlight w:val="white"/>
+        </w:rPr>
+        <w:t xml:space="preserve">.0  </w:t>
       </w:r>
       <w:r>
         <w:rPr>
@@ -5844,6 +6490,7 @@
           <w:highlight w:val="white"/>
         </w:rPr>
       </w:pPr>
+      <w:proofErr w:type="gramStart"/>
       <w:r>
         <w:rPr>
           <w:rFonts w:ascii="Courier New" w:hAnsi="Courier New" w:cs="Courier New"/>
@@ -5851,7 +6498,17 @@
           <w:szCs w:val="20"/>
           <w:highlight w:val="white"/>
         </w:rPr>
-        <w:t xml:space="preserve">permitted;IP.1  </w:t>
+        <w:t>permitted;IP</w:t>
+      </w:r>
+      <w:proofErr w:type="gramEnd"/>
+      <w:r>
+        <w:rPr>
+          <w:rFonts w:ascii="Courier New" w:hAnsi="Courier New" w:cs="Courier New"/>
+          <w:color w:val="000000"/>
+          <w:szCs w:val="20"/>
+          <w:highlight w:val="white"/>
+        </w:rPr>
+        <w:t xml:space="preserve">.1  </w:t>
       </w:r>
       <w:r>
         <w:rPr>
@@ -5887,6 +6544,7 @@
           <w:highlight w:val="white"/>
         </w:rPr>
       </w:pPr>
+      <w:proofErr w:type="gramStart"/>
       <w:r>
         <w:rPr>
           <w:rFonts w:ascii="Courier New" w:hAnsi="Courier New" w:cs="Courier New"/>
@@ -5894,7 +6552,17 @@
           <w:szCs w:val="20"/>
           <w:highlight w:val="white"/>
         </w:rPr>
-        <w:t xml:space="preserve">permitted;IP.2  </w:t>
+        <w:t>permitted;IP</w:t>
+      </w:r>
+      <w:proofErr w:type="gramEnd"/>
+      <w:r>
+        <w:rPr>
+          <w:rFonts w:ascii="Courier New" w:hAnsi="Courier New" w:cs="Courier New"/>
+          <w:color w:val="000000"/>
+          <w:szCs w:val="20"/>
+          <w:highlight w:val="white"/>
+        </w:rPr>
+        <w:t xml:space="preserve">.2  </w:t>
       </w:r>
       <w:r>
         <w:rPr>
@@ -5962,6 +6630,8 @@
           <w:highlight w:val="white"/>
         </w:rPr>
       </w:pPr>
+      <w:proofErr w:type="spellStart"/>
+      <w:proofErr w:type="gramStart"/>
       <w:r>
         <w:rPr>
           <w:rFonts w:ascii="Courier New" w:hAnsi="Courier New" w:cs="Courier New"/>
@@ -5969,7 +6639,18 @@
           <w:szCs w:val="20"/>
           <w:highlight w:val="white"/>
         </w:rPr>
-        <w:t xml:space="preserve">permitted;email </w:t>
+        <w:t>permitted;email</w:t>
+      </w:r>
+      <w:proofErr w:type="spellEnd"/>
+      <w:proofErr w:type="gramEnd"/>
+      <w:r>
+        <w:rPr>
+          <w:rFonts w:ascii="Courier New" w:hAnsi="Courier New" w:cs="Courier New"/>
+          <w:color w:val="000000"/>
+          <w:szCs w:val="20"/>
+          <w:highlight w:val="white"/>
+        </w:rPr>
+        <w:t xml:space="preserve"> </w:t>
       </w:r>
       <w:r>
         <w:rPr>
@@ -6053,7 +6734,27 @@
           <w:szCs w:val="20"/>
           <w:highlight w:val="white"/>
         </w:rPr>
-        <w:t># excluded;IP.0   = 0.0.0.0/0.0.0.0</w:t>
+        <w:t xml:space="preserve"># </w:t>
+      </w:r>
+      <w:proofErr w:type="gramStart"/>
+      <w:r>
+        <w:rPr>
+          <w:rFonts w:ascii="Courier New" w:hAnsi="Courier New" w:cs="Courier New"/>
+          <w:color w:val="008000"/>
+          <w:szCs w:val="20"/>
+          <w:highlight w:val="white"/>
+        </w:rPr>
+        <w:t>excluded;IP</w:t>
+      </w:r>
+      <w:proofErr w:type="gramEnd"/>
+      <w:r>
+        <w:rPr>
+          <w:rFonts w:ascii="Courier New" w:hAnsi="Courier New" w:cs="Courier New"/>
+          <w:color w:val="008000"/>
+          <w:szCs w:val="20"/>
+          <w:highlight w:val="white"/>
+        </w:rPr>
+        <w:t>.0   = 0.0.0.0/0.0.0.0</w:t>
       </w:r>
     </w:p>
     <w:p>
@@ -6076,7 +6777,27 @@
           <w:szCs w:val="20"/>
           <w:highlight w:val="white"/>
         </w:rPr>
-        <w:t># excluded;IP.1   = 0:0:0:0:0:0:0:0/0:0:0:0:0:0:0:0</w:t>
+        <w:t xml:space="preserve"># </w:t>
+      </w:r>
+      <w:proofErr w:type="gramStart"/>
+      <w:r>
+        <w:rPr>
+          <w:rFonts w:ascii="Courier New" w:hAnsi="Courier New" w:cs="Courier New"/>
+          <w:color w:val="008000"/>
+          <w:szCs w:val="20"/>
+          <w:highlight w:val="white"/>
+        </w:rPr>
+        <w:t>excluded;IP</w:t>
+      </w:r>
+      <w:proofErr w:type="gramEnd"/>
+      <w:r>
+        <w:rPr>
+          <w:rFonts w:ascii="Courier New" w:hAnsi="Courier New" w:cs="Courier New"/>
+          <w:color w:val="008000"/>
+          <w:szCs w:val="20"/>
+          <w:highlight w:val="white"/>
+        </w:rPr>
+        <w:t>.1   = 0:0:0:0:0:0:0:0/0:0:0:0:0:0:0:0</w:t>
       </w:r>
     </w:p>
     <w:p/>
@@ -6084,7 +6805,7 @@
       <w:pPr>
         <w:pStyle w:val="Heading2"/>
       </w:pPr>
-      <w:bookmarkStart w:id="14" w:name="_Toc121859117"/>
+      <w:bookmarkStart w:id="14" w:name="_Toc187667740"/>
       <w:r>
         <w:t>Best Practices</w:t>
       </w:r>
@@ -6094,7 +6815,7 @@
       <w:r>
         <w:t xml:space="preserve">The CA/BROWSER Forum provides best practices: </w:t>
       </w:r>
-      <w:hyperlink r:id="rId21" w:history="1">
+      <w:hyperlink r:id="rId26" w:history="1">
         <w:r>
           <w:rPr>
             <w:rStyle w:val="Hyperlink"/>
@@ -6110,7 +6831,7 @@
       <w:r>
         <w:t xml:space="preserve">Updated document: </w:t>
       </w:r>
-      <w:hyperlink r:id="rId22" w:history="1">
+      <w:hyperlink r:id="rId27" w:history="1">
         <w:r>
           <w:rPr>
             <w:rStyle w:val="Hyperlink"/>
@@ -6136,7 +6857,7 @@
           <w:szCs w:val="30"/>
         </w:rPr>
       </w:pPr>
-      <w:bookmarkStart w:id="15" w:name="_Toc121859118"/>
+      <w:bookmarkStart w:id="15" w:name="_Toc187667741"/>
       <w:r>
         <w:rPr>
           <w:rFonts w:ascii="Segoe UI" w:hAnsi="Segoe UI" w:cs="Segoe UI"/>
@@ -6241,7 +6962,7 @@
           <w:szCs w:val="30"/>
         </w:rPr>
       </w:pPr>
-      <w:bookmarkStart w:id="16" w:name="_Toc121859119"/>
+      <w:bookmarkStart w:id="16" w:name="_Toc187667742"/>
       <w:r>
         <w:rPr>
           <w:rFonts w:ascii="Segoe UI" w:hAnsi="Segoe UI" w:cs="Segoe UI"/>
@@ -6260,7 +6981,11 @@
     </w:p>
     <w:p>
       <w:r>
-        <w:t>Password-protect keys from the start to prevent compromise when they are stored in backup systems. Private key passwords don’t help much in production because a knowledgeable attacker can always retrieve the keys from process memory. There are hardware devices (called Hardware Security Modules, or HSMs) that can protect private keys even in the case of server compromise, but they are expensive and thus justifiable only for organizations with strict security requirements.</w:t>
+        <w:t xml:space="preserve">Password-protect keys from the start to prevent compromise when they are stored in backup systems. Private key passwords don’t help much in production because a knowledgeable attacker can always retrieve the keys from process memory. There are hardware devices (called Hardware Security Modules, or HSMs) </w:t>
+      </w:r>
+      <w:r>
+        <w:lastRenderedPageBreak/>
+        <w:t>that can protect private keys even in the case of server compromise, but they are expensive and thus justifiable only for organizations with strict security requirements.</w:t>
       </w:r>
     </w:p>
     <w:p>
@@ -6295,7 +7020,7 @@
           <w:szCs w:val="30"/>
         </w:rPr>
       </w:pPr>
-      <w:bookmarkStart w:id="17" w:name="_Toc121859120"/>
+      <w:bookmarkStart w:id="17" w:name="_Toc187667743"/>
       <w:r>
         <w:rPr>
           <w:rFonts w:ascii="Segoe UI" w:hAnsi="Segoe UI" w:cs="Segoe UI"/>
@@ -6303,7 +7028,6 @@
           <w:sz w:val="30"/>
           <w:szCs w:val="30"/>
         </w:rPr>
-        <w:lastRenderedPageBreak/>
         <w:t>Ensure Sufficient Hostname Coverage</w:t>
       </w:r>
       <w:bookmarkEnd w:id="17"/>
@@ -6350,7 +7074,7 @@
         </w:rPr>
         <w:t> and </w:t>
       </w:r>
-      <w:hyperlink r:id="rId23" w:history="1">
+      <w:hyperlink r:id="rId28" w:history="1">
         <w:r>
           <w:rPr>
             <w:rStyle w:val="Hyperlink"/>
@@ -6406,7 +7130,7 @@
           <w:szCs w:val="30"/>
         </w:rPr>
       </w:pPr>
-      <w:bookmarkStart w:id="18" w:name="_Toc121859121"/>
+      <w:bookmarkStart w:id="18" w:name="_Toc187667744"/>
       <w:r>
         <w:rPr>
           <w:rFonts w:ascii="Segoe UI" w:hAnsi="Segoe UI" w:cs="Segoe UI"/>
@@ -6453,7 +7177,15 @@
         <w:t>SHA1 is dead, use sha256 or sha512</w:t>
       </w:r>
       <w:r>
-        <w:t>; these are used to alleviate uuid collisions</w:t>
+        <w:t xml:space="preserve">; these are used to alleviate </w:t>
+      </w:r>
+      <w:proofErr w:type="spellStart"/>
+      <w:r>
+        <w:t>uuid</w:t>
+      </w:r>
+      <w:proofErr w:type="spellEnd"/>
+      <w:r>
+        <w:t xml:space="preserve"> collisions</w:t>
       </w:r>
     </w:p>
     <w:p/>
@@ -6469,7 +7201,7 @@
           <w:szCs w:val="30"/>
         </w:rPr>
       </w:pPr>
-      <w:bookmarkStart w:id="19" w:name="_Toc121859122"/>
+      <w:bookmarkStart w:id="19" w:name="_Toc187667745"/>
       <w:r>
         <w:rPr>
           <w:rFonts w:ascii="Segoe UI" w:hAnsi="Segoe UI" w:cs="Segoe UI"/>
@@ -6488,7 +7220,15 @@
     </w:p>
     <w:p>
       <w:r>
-        <w:t>An invalid certificate chain effectively renders the server certificate invalid and results in browser warnings. In practice, this problem is sometimes difficult to diagnose because some browsers can reconstruct incomplete chains and some can’t. All browsers tend to cache and reuse intermediate certificates.</w:t>
+        <w:t xml:space="preserve">An invalid certificate chain effectively renders the server certificate invalid and results in browser warnings. In practice, this problem is sometimes difficult to diagnose because some browsers can reconstruct incomplete </w:t>
+      </w:r>
+      <w:proofErr w:type="gramStart"/>
+      <w:r>
+        <w:t>chains</w:t>
+      </w:r>
+      <w:proofErr w:type="gramEnd"/>
+      <w:r>
+        <w:t xml:space="preserve"> and some can’t. All browsers tend to cache and reuse intermediate certificates.</w:t>
       </w:r>
     </w:p>
     <w:p>
@@ -6496,7 +7236,15 @@
         <w:pStyle w:val="warning"/>
       </w:pPr>
       <w:r>
-        <w:t xml:space="preserve">Always install PFX chains where they should be, use the cmd scripts </w:t>
+        <w:t xml:space="preserve">Always install PFX chains where they should be, use the </w:t>
+      </w:r>
+      <w:proofErr w:type="spellStart"/>
+      <w:r>
+        <w:t>cmd</w:t>
+      </w:r>
+      <w:proofErr w:type="spellEnd"/>
+      <w:r>
+        <w:t xml:space="preserve"> scripts </w:t>
       </w:r>
       <w:r>
         <w:t xml:space="preserve">provided </w:t>
@@ -6517,7 +7265,7 @@
           <w:szCs w:val="30"/>
         </w:rPr>
       </w:pPr>
-      <w:bookmarkStart w:id="20" w:name="_Toc121859123"/>
+      <w:bookmarkStart w:id="20" w:name="_Toc187667746"/>
       <w:r>
         <w:rPr>
           <w:rFonts w:ascii="Segoe UI" w:hAnsi="Segoe UI" w:cs="Segoe UI"/>
@@ -6525,6 +7273,7 @@
           <w:sz w:val="30"/>
           <w:szCs w:val="30"/>
         </w:rPr>
+        <w:lastRenderedPageBreak/>
         <w:t>Use Secure Protocols</w:t>
       </w:r>
       <w:bookmarkEnd w:id="20"/>
@@ -6543,7 +7292,15 @@
         </w:numPr>
       </w:pPr>
       <w:r>
-        <w:t>SSL v2 is insecure and must not be used. This protocol version is so bad that it can be used to attack RSA keys and sites with the same name even if they are on an entirely different servers (the DROWN attack).</w:t>
+        <w:t xml:space="preserve">SSL v2 is insecure and must not be used. This protocol version is so bad that it can be used to attack RSA keys and sites with the same name even if they are on an </w:t>
+      </w:r>
+      <w:proofErr w:type="gramStart"/>
+      <w:r>
+        <w:t>entirely different servers (the DROWN attack)</w:t>
+      </w:r>
+      <w:proofErr w:type="gramEnd"/>
+      <w:r>
+        <w:t>.</w:t>
       </w:r>
     </w:p>
     <w:p>
@@ -6567,10 +7324,9 @@
         </w:numPr>
       </w:pPr>
       <w:r>
-        <w:lastRenderedPageBreak/>
         <w:t>TLS v1.0 and TLS v1.1 are legacy protocol that shouldn't be used, but it's typically still necessary in practice. Its major weakness (BEAST) has been mitigated in modern browsers, but other problems remain. TLS v1.0 has been deprecated by PCI DSS. Similarly, TLS v1.0 and TLS v1.1 has been deprecated in January 2020 by modern browsers. Check the SSL Labs blog </w:t>
       </w:r>
-      <w:hyperlink r:id="rId24" w:history="1">
+      <w:hyperlink r:id="rId29" w:history="1">
         <w:r>
           <w:rPr>
             <w:rStyle w:val="Hyperlink"/>
@@ -6598,8 +7354,21 @@
       </w:r>
     </w:p>
     <w:p>
-      <w:r>
-        <w:t>In order to support older clients, you may need to continue to support TLS v1.0 and TLS v1.1 for now. However, you should plan to retire TLS v1.0 and TLS v1.1 in the near future. For example, the PCI DSS standard will require all sites that accept credit card payments to remove support for TLS v1.0 by June 2018. Similarly, modern browsers will remove the support for TLS v1.0 and TLS v1.1 by January 2020.</w:t>
+      <w:proofErr w:type="gramStart"/>
+      <w:r>
+        <w:t>In order to</w:t>
+      </w:r>
+      <w:proofErr w:type="gramEnd"/>
+      <w:r>
+        <w:t xml:space="preserve"> support older clients, you may need to continue to support TLS v1.0 and TLS v1.1 for now. However, you should plan to retire TLS v1.0 and TLS v1.1 </w:t>
+      </w:r>
+      <w:proofErr w:type="gramStart"/>
+      <w:r>
+        <w:t>in the near future</w:t>
+      </w:r>
+      <w:proofErr w:type="gramEnd"/>
+      <w:r>
+        <w:t>. For example, the PCI DSS standard will require all sites that accept credit card payments to remove support for TLS v1.0 by June 2018. Similarly, modern browsers will remove the support for TLS v1.0 and TLS v1.1 by January 2020.</w:t>
       </w:r>
     </w:p>
     <w:p>
@@ -6616,7 +7385,15 @@
         </w:numPr>
       </w:pPr>
       <w:r>
-        <w:t>Improved performance i.e improved latency</w:t>
+        <w:t xml:space="preserve">Improved performance </w:t>
+      </w:r>
+      <w:proofErr w:type="spellStart"/>
+      <w:r>
+        <w:t>i.e</w:t>
+      </w:r>
+      <w:proofErr w:type="spellEnd"/>
+      <w:r>
+        <w:t xml:space="preserve"> improved latency</w:t>
       </w:r>
     </w:p>
     <w:p>
@@ -6677,7 +7454,7 @@
           <w:szCs w:val="30"/>
         </w:rPr>
       </w:pPr>
-      <w:bookmarkStart w:id="21" w:name="_Toc121859124"/>
+      <w:bookmarkStart w:id="21" w:name="_Toc187667747"/>
       <w:r>
         <w:rPr>
           <w:rFonts w:ascii="Segoe UI" w:hAnsi="Segoe UI" w:cs="Segoe UI"/>
@@ -6708,15 +7485,25 @@
           <w:lang w:val="fr-FR"/>
         </w:rPr>
       </w:pPr>
+      <w:proofErr w:type="gramStart"/>
       <w:r>
         <w:rPr>
           <w:rFonts w:ascii="Segoe UI" w:hAnsi="Segoe UI" w:cs="Segoe UI"/>
           <w:color w:val="24292E"/>
           <w:lang w:val="fr-FR"/>
         </w:rPr>
-        <w:t xml:space="preserve">Source: </w:t>
-      </w:r>
-      <w:hyperlink r:id="rId25" w:history="1">
+        <w:t>Source:</w:t>
+      </w:r>
+      <w:proofErr w:type="gramEnd"/>
+      <w:r>
+        <w:rPr>
+          <w:rFonts w:ascii="Segoe UI" w:hAnsi="Segoe UI" w:cs="Segoe UI"/>
+          <w:color w:val="24292E"/>
+          <w:lang w:val="fr-FR"/>
+        </w:rPr>
+        <w:t xml:space="preserve"> </w:t>
+      </w:r>
+      <w:hyperlink r:id="rId30" w:history="1">
         <w:r>
           <w:rPr>
             <w:rStyle w:val="Hyperlink"/>
@@ -6743,7 +7530,7 @@
       </w:r>
     </w:p>
     <w:p>
-      <w:hyperlink r:id="rId26" w:history="1">
+      <w:hyperlink r:id="rId31" w:history="1">
         <w:r>
           <w:rPr>
             <w:rStyle w:val="Hyperlink"/>
@@ -6825,7 +7612,15 @@
         <w:t>P-384</w:t>
       </w:r>
       <w:r>
-        <w:t xml:space="preserve"> (NIST CURVE) = NIST/SECG curve over a 384 bit prime field</w:t>
+        <w:t xml:space="preserve"> (NIST CURVE) = NIST/SECG curve over a </w:t>
+      </w:r>
+      <w:proofErr w:type="gramStart"/>
+      <w:r>
+        <w:t>384 bit</w:t>
+      </w:r>
+      <w:proofErr w:type="gramEnd"/>
+      <w:r>
+        <w:t xml:space="preserve"> prime field</w:t>
       </w:r>
     </w:p>
     <w:p>
@@ -6839,7 +7634,7 @@
       <w:r>
         <w:t xml:space="preserve">NIST-P: </w:t>
       </w:r>
-      <w:hyperlink r:id="rId27" w:history="1">
+      <w:hyperlink r:id="rId32" w:history="1">
         <w:r>
           <w:rPr>
             <w:rStyle w:val="Hyperlink"/>
@@ -6859,11 +7654,15 @@
           <w:numId w:val="28"/>
         </w:numPr>
       </w:pPr>
-      <w:r>
-        <w:lastRenderedPageBreak/>
-        <w:t xml:space="preserve">SECG  : </w:t>
-      </w:r>
-      <w:hyperlink r:id="rId28" w:history="1">
+      <w:proofErr w:type="gramStart"/>
+      <w:r>
+        <w:t>SECG  :</w:t>
+      </w:r>
+      <w:proofErr w:type="gramEnd"/>
+      <w:r>
+        <w:t xml:space="preserve"> </w:t>
+      </w:r>
+      <w:hyperlink r:id="rId33" w:history="1">
         <w:r>
           <w:rPr>
             <w:rStyle w:val="Hyperlink"/>
@@ -6884,7 +7683,15 @@
         </w:numPr>
       </w:pPr>
       <w:r>
-        <w:t>prime256v1                               = X9.62/SECG curve over a 256 bit prime field</w:t>
+        <w:t xml:space="preserve">prime256v1                               = X9.62/SECG curve over a </w:t>
+      </w:r>
+      <w:proofErr w:type="gramStart"/>
+      <w:r>
+        <w:t>256 bit</w:t>
+      </w:r>
+      <w:proofErr w:type="gramEnd"/>
+      <w:r>
+        <w:t xml:space="preserve"> prime field</w:t>
       </w:r>
     </w:p>
     <w:p>
@@ -6910,7 +7717,7 @@
       <w:r>
         <w:t xml:space="preserve">UMAC is much faster than HMAC for message authentication in TLS. see RFC </w:t>
       </w:r>
-      <w:hyperlink r:id="rId29" w:history="1">
+      <w:hyperlink r:id="rId34" w:history="1">
         <w:r>
           <w:rPr>
             <w:rStyle w:val="Hyperlink"/>
@@ -6921,7 +7728,7 @@
       <w:r>
         <w:t xml:space="preserve"> or </w:t>
       </w:r>
-      <w:hyperlink r:id="rId30" w:history="1">
+      <w:hyperlink r:id="rId35" w:history="1">
         <w:r>
           <w:rPr>
             <w:rStyle w:val="Hyperlink"/>
@@ -6941,12 +7748,22 @@
           <w:bCs/>
         </w:rPr>
       </w:pPr>
-      <w:r>
-        <w:t>default_ecc_Server curve chosen by C</w:t>
+      <w:proofErr w:type="spellStart"/>
+      <w:r>
+        <w:t>default_ecc_Server</w:t>
+      </w:r>
+      <w:proofErr w:type="spellEnd"/>
+      <w:r>
+        <w:t xml:space="preserve"> curve chosen by </w:t>
+      </w:r>
+      <w:proofErr w:type="spellStart"/>
+      <w:r>
+        <w:t>C</w:t>
       </w:r>
       <w:r>
         <w:t>Agenerator</w:t>
       </w:r>
+      <w:proofErr w:type="spellEnd"/>
       <w:r>
         <w:t xml:space="preserve">®: </w:t>
       </w:r>
@@ -6970,7 +7787,7 @@
           <w:szCs w:val="30"/>
         </w:rPr>
       </w:pPr>
-      <w:bookmarkStart w:id="22" w:name="_Toc121859125"/>
+      <w:bookmarkStart w:id="22" w:name="_Toc187667748"/>
       <w:r>
         <w:rPr>
           <w:rFonts w:ascii="Segoe UI" w:hAnsi="Segoe UI" w:cs="Segoe UI"/>
@@ -7060,7 +7877,7 @@
           <w:szCs w:val="30"/>
         </w:rPr>
       </w:pPr>
-      <w:bookmarkStart w:id="23" w:name="_Toc121859126"/>
+      <w:bookmarkStart w:id="23" w:name="_Toc187667749"/>
       <w:r>
         <w:rPr>
           <w:rFonts w:ascii="Segoe UI" w:hAnsi="Segoe UI" w:cs="Segoe UI"/>
@@ -7124,7 +7941,7 @@
           <w:szCs w:val="30"/>
         </w:rPr>
       </w:pPr>
-      <w:bookmarkStart w:id="24" w:name="_Toc121859127"/>
+      <w:bookmarkStart w:id="24" w:name="_Toc187667750"/>
       <w:r>
         <w:rPr>
           <w:rFonts w:ascii="Segoe UI" w:hAnsi="Segoe UI" w:cs="Segoe UI"/>
@@ -7146,19 +7963,33 @@
         <w:t>Services offered</w:t>
       </w:r>
       <w:r>
-        <w:t> At a minimum, your selected CA should provide support for both Certificate Revocation List (CRL) and Online Certificate Status Protocol (OCSP) revocation methods, with rock-solid network availability and performance. Many sites are happy with domain-validated certificates, but you also should consider if you'll ever require Extended Validation (EV) certificates. In either case, you should have a choice of public key algorithm. Most web sites use RSA today, but ECDSA may become important in the future because of its performance advantages.</w:t>
+        <w:t> </w:t>
+      </w:r>
+      <w:proofErr w:type="gramStart"/>
+      <w:r>
+        <w:t>At</w:t>
+      </w:r>
+      <w:proofErr w:type="gramEnd"/>
+      <w:r>
+        <w:t xml:space="preserve"> a minimum, your selected CA should provide support for both Certificate Revocation List (CRL) and Online Certificate Status Protocol (OCSP) revocation methods, with rock-solid network availability and performance. Many sites are happy with domain-validated certificates, but you also should consider if </w:t>
+      </w:r>
+      <w:r>
+        <w:lastRenderedPageBreak/>
+        <w:t>you'll ever require Extended Validation (EV) certificates. In either case, you should have a choice of public key algorithm. Most web sites use RSA today, but ECDSA may become important in the future because of its performance advantages.</w:t>
       </w:r>
     </w:p>
     <w:p>
       <w:pPr>
         <w:pStyle w:val="warning"/>
       </w:pPr>
+      <w:proofErr w:type="spellStart"/>
       <w:r>
         <w:t>C</w:t>
       </w:r>
       <w:r>
         <w:t>Agenerator</w:t>
       </w:r>
+      <w:proofErr w:type="spellEnd"/>
       <w:r>
         <w:t>® provides CRL lists that you can serve somewhere on your domain</w:t>
       </w:r>
@@ -7171,15 +8002,16 @@
         <w:pStyle w:val="warning"/>
       </w:pPr>
       <w:r>
-        <w:lastRenderedPageBreak/>
         <w:t xml:space="preserve">WIP: we can serve them and verify the OCSP request with </w:t>
       </w:r>
+      <w:proofErr w:type="spellStart"/>
       <w:r>
         <w:rPr>
           <w:rStyle w:val="cmdChar"/>
         </w:rPr>
         <w:t>certutil</w:t>
       </w:r>
+      <w:proofErr w:type="spellEnd"/>
       <w:r>
         <w:t>, but what happen when you notify the expiration of the current certificate? You better have already installed the new one!</w:t>
       </w:r>
@@ -7197,7 +8029,7 @@
           <w:szCs w:val="30"/>
         </w:rPr>
       </w:pPr>
-      <w:bookmarkStart w:id="25" w:name="_Toc121859128"/>
+      <w:bookmarkStart w:id="25" w:name="_Toc187667751"/>
       <w:r>
         <w:rPr>
           <w:rFonts w:ascii="Segoe UI" w:hAnsi="Segoe UI" w:cs="Segoe UI"/>
@@ -7221,8 +8053,27 @@
       <w:pPr>
         <w:pStyle w:val="cmd"/>
       </w:pPr>
-      <w:r>
-        <w:t>certutil -verify -urlfetch INTERNAL.YOURDOMAIN.LOCAL.crt</w:t>
+      <w:proofErr w:type="spellStart"/>
+      <w:r>
+        <w:t>certutil</w:t>
+      </w:r>
+      <w:proofErr w:type="spellEnd"/>
+      <w:r>
+        <w:t xml:space="preserve"> -verify -</w:t>
+      </w:r>
+      <w:proofErr w:type="spellStart"/>
+      <w:r>
+        <w:t>urlfetch</w:t>
+      </w:r>
+      <w:proofErr w:type="spellEnd"/>
+      <w:r>
+        <w:t xml:space="preserve"> INTERNAL.</w:t>
+      </w:r>
+      <w:r>
+        <w:t>USERDNSDOMAIN</w:t>
+      </w:r>
+      <w:r>
+        <w:t>.crt</w:t>
       </w:r>
     </w:p>
     <w:p/>
@@ -7230,7 +8081,7 @@
       <w:pPr>
         <w:pStyle w:val="Heading1"/>
       </w:pPr>
-      <w:bookmarkStart w:id="26" w:name="_Toc121859129"/>
+      <w:bookmarkStart w:id="26" w:name="_Toc187667752"/>
       <w:r>
         <w:lastRenderedPageBreak/>
         <w:t>Lingo</w:t>
@@ -7241,7 +8092,7 @@
       <w:pPr>
         <w:pStyle w:val="Heading2"/>
       </w:pPr>
-      <w:bookmarkStart w:id="27" w:name="_Toc121859130"/>
+      <w:bookmarkStart w:id="27" w:name="_Toc187667753"/>
       <w:r>
         <w:t>RSA vs ECC</w:t>
       </w:r>
@@ -7252,7 +8103,24 @@
         <w:pStyle w:val="Subtitle"/>
       </w:pPr>
       <w:r>
-        <w:t>Never use ECC if any of your client/server is using Java.</w:t>
+        <w:rPr>
+          <w:highlight w:val="yellow"/>
+        </w:rPr>
+        <w:t xml:space="preserve">Never use ECC if any of your client/server is using </w:t>
+      </w:r>
+      <w:r>
+        <w:rPr>
+          <w:b/>
+          <w:bCs/>
+          <w:highlight w:val="yellow"/>
+        </w:rPr>
+        <w:t>Java</w:t>
+      </w:r>
+      <w:r>
+        <w:rPr>
+          <w:highlight w:val="yellow"/>
+        </w:rPr>
+        <w:t>.</w:t>
       </w:r>
     </w:p>
     <w:p>
@@ -8182,7 +9050,7 @@
           <w:shd w:val="clear" w:color="auto" w:fill="FFFFFF"/>
         </w:rPr>
       </w:pPr>
-      <w:hyperlink r:id="rId31" w:history="1">
+      <w:hyperlink r:id="rId36" w:history="1">
         <w:r>
           <w:rPr>
             <w:rStyle w:val="Hyperlink"/>
@@ -8223,10 +9091,76 @@
         <w:t xml:space="preserve"> </w:t>
       </w:r>
       <w:r>
-        <w:t xml:space="preserve">was </w:t>
-      </w:r>
-      <w:r>
-        <w:t>as of March 2021, unable to use ECC. If any of the certificates (private key, actually) in your chain uses it, no java server can load the server certificate and it will fail with an error such as “</w:t>
+        <w:t>is</w:t>
+      </w:r>
+      <w:r>
+        <w:t xml:space="preserve"> </w:t>
+      </w:r>
+      <w:r>
+        <w:t xml:space="preserve">as of </w:t>
+      </w:r>
+      <w:r>
+        <w:t>2025</w:t>
+      </w:r>
+      <w:r>
+        <w:t xml:space="preserve">, </w:t>
+      </w:r>
+      <w:r>
+        <w:rPr>
+          <w:b/>
+          <w:bCs/>
+        </w:rPr>
+        <w:t xml:space="preserve">still </w:t>
+      </w:r>
+      <w:r>
+        <w:rPr>
+          <w:b/>
+          <w:bCs/>
+        </w:rPr>
+        <w:t>unable</w:t>
+      </w:r>
+      <w:r>
+        <w:t xml:space="preserve"> </w:t>
+      </w:r>
+      <w:r>
+        <w:rPr>
+          <w:b/>
+          <w:bCs/>
+        </w:rPr>
+        <w:t>to use ECC</w:t>
+      </w:r>
+      <w:r>
+        <w:t xml:space="preserve">. If </w:t>
+      </w:r>
+      <w:r>
+        <w:rPr>
+          <w:b/>
+          <w:bCs/>
+        </w:rPr>
+        <w:t>any</w:t>
+      </w:r>
+      <w:r>
+        <w:t xml:space="preserve"> of the </w:t>
+      </w:r>
+      <w:r>
+        <w:t xml:space="preserve">parent </w:t>
+      </w:r>
+      <w:r>
+        <w:t>certificates (</w:t>
+      </w:r>
+      <w:r>
+        <w:t>CA/Int/Sub)</w:t>
+      </w:r>
+      <w:r>
+        <w:t xml:space="preserve"> in your chain uses it, no java server can load the server </w:t>
+      </w:r>
+      <w:proofErr w:type="gramStart"/>
+      <w:r>
+        <w:t>certificate</w:t>
+      </w:r>
+      <w:proofErr w:type="gramEnd"/>
+      <w:r>
+        <w:t xml:space="preserve"> and it will fail with an error such as “</w:t>
       </w:r>
       <w:r>
         <w:rPr>
@@ -8244,7 +9178,7 @@
         <w:t>OpenJDK and Azul JDK 11 seem to be compatible</w:t>
       </w:r>
       <w:r>
-        <w:t>.</w:t>
+        <w:t>, to be tested.</w:t>
       </w:r>
     </w:p>
     <w:p/>
@@ -8252,7 +9186,7 @@
       <w:pPr>
         <w:pStyle w:val="Heading2"/>
       </w:pPr>
-      <w:bookmarkStart w:id="28" w:name="_Toc121859131"/>
+      <w:bookmarkStart w:id="28" w:name="_Toc187667754"/>
       <w:r>
         <w:t>File extensions</w:t>
       </w:r>
@@ -8262,13 +9196,14 @@
       <w:pPr>
         <w:pStyle w:val="Heading3"/>
       </w:pPr>
-      <w:bookmarkStart w:id="29" w:name="_Toc121859132"/>
+      <w:bookmarkStart w:id="29" w:name="_Toc187667755"/>
       <w:r>
         <w:t>PEM</w:t>
       </w:r>
       <w:bookmarkEnd w:id="29"/>
     </w:p>
     <w:p>
+      <w:proofErr w:type="gramStart"/>
       <w:r>
         <w:rPr>
           <w:rStyle w:val="HTMLCode"/>
@@ -8276,12 +9211,24 @@
           <w:color w:val="242729"/>
           <w:bdr w:val="none" w:sz="0" w:space="0" w:color="auto" w:frame="1"/>
         </w:rPr>
-        <w:t>.pem</w:t>
-      </w:r>
+        <w:t>.</w:t>
+      </w:r>
+      <w:proofErr w:type="spellStart"/>
+      <w:r>
+        <w:rPr>
+          <w:rStyle w:val="HTMLCode"/>
+          <w:rFonts w:ascii="Consolas" w:eastAsiaTheme="minorHAnsi" w:hAnsi="Consolas"/>
+          <w:color w:val="242729"/>
+          <w:bdr w:val="none" w:sz="0" w:space="0" w:color="auto" w:frame="1"/>
+        </w:rPr>
+        <w:t>pem</w:t>
+      </w:r>
+      <w:proofErr w:type="spellEnd"/>
+      <w:proofErr w:type="gramEnd"/>
       <w:r>
         <w:t> stands for </w:t>
       </w:r>
-      <w:hyperlink r:id="rId32" w:history="1">
+      <w:hyperlink r:id="rId37" w:history="1">
         <w:r>
           <w:rPr>
             <w:rStyle w:val="Hyperlink"/>
@@ -8294,7 +9241,11 @@
         </w:r>
       </w:hyperlink>
       <w:r>
-        <w:t>; it simply indicates a base64 encoding with header and footer lines. Mail traditionally only handles text, not binary which most cryptographic data is, so some kind of encoding is required to make the contents part of a mail message itself (rather than an encoded attachment). The contents of the PEM are detailed in the header and footer line - </w:t>
+        <w:t xml:space="preserve">; it simply indicates a base64 encoding with header and footer lines. Mail traditionally only handles text, not binary which most cryptographic data is, so some kind of encoding is required to make the contents part of a mail message itself (rather than an encoded attachment). The contents of the PEM are detailed in the header and footer line </w:t>
+      </w:r>
+      <w:proofErr w:type="gramStart"/>
+      <w:r>
+        <w:t>- </w:t>
       </w:r>
       <w:r>
         <w:rPr>
@@ -8303,8 +9254,20 @@
           <w:color w:val="242729"/>
           <w:bdr w:val="none" w:sz="0" w:space="0" w:color="auto" w:frame="1"/>
         </w:rPr>
-        <w:t>.pem</w:t>
-      </w:r>
+        <w:t>.</w:t>
+      </w:r>
+      <w:proofErr w:type="spellStart"/>
+      <w:r>
+        <w:rPr>
+          <w:rStyle w:val="HTMLCode"/>
+          <w:rFonts w:ascii="Consolas" w:eastAsiaTheme="minorHAnsi" w:hAnsi="Consolas"/>
+          <w:color w:val="242729"/>
+          <w:bdr w:val="none" w:sz="0" w:space="0" w:color="auto" w:frame="1"/>
+        </w:rPr>
+        <w:t>pem</w:t>
+      </w:r>
+      <w:proofErr w:type="spellEnd"/>
+      <w:proofErr w:type="gramEnd"/>
       <w:r>
         <w:t> itself doesn't specify a data type - just like </w:t>
       </w:r>
@@ -8356,7 +9319,7 @@
           <w:szCs w:val="23"/>
         </w:rPr>
       </w:pPr>
-      <w:bookmarkStart w:id="30" w:name="_Toc121859133"/>
+      <w:bookmarkStart w:id="30" w:name="_Toc187667756"/>
       <w:r>
         <w:rPr>
           <w:rStyle w:val="HTMLCode"/>
@@ -8392,7 +9355,7 @@
           <w:szCs w:val="23"/>
         </w:rPr>
       </w:pPr>
-      <w:bookmarkStart w:id="31" w:name="_Toc121859134"/>
+      <w:bookmarkStart w:id="31" w:name="_Toc187667757"/>
       <w:r>
         <w:rPr>
           <w:rStyle w:val="HTMLCode"/>
@@ -8412,11 +9375,9 @@
           <w:color w:val="242729"/>
           <w:bdr w:val="none" w:sz="0" w:space="0" w:color="auto" w:frame="1"/>
         </w:rPr>
-        <w:t>.csr</w:t>
-      </w:r>
-      <w:r>
-        <w:t> or </w:t>
-      </w:r>
+        <w:t>.</w:t>
+      </w:r>
+      <w:proofErr w:type="spellStart"/>
       <w:r>
         <w:rPr>
           <w:rStyle w:val="HTMLCode"/>
@@ -8424,10 +9385,11 @@
           <w:color w:val="242729"/>
           <w:bdr w:val="none" w:sz="0" w:space="0" w:color="auto" w:frame="1"/>
         </w:rPr>
-        <w:t>.req</w:t>
-      </w:r>
-      <w:r>
-        <w:t> or sometimes </w:t>
+        <w:t>csr</w:t>
+      </w:r>
+      <w:proofErr w:type="spellEnd"/>
+      <w:r>
+        <w:t> or </w:t>
       </w:r>
       <w:r>
         <w:rPr>
@@ -8436,12 +9398,24 @@
           <w:color w:val="242729"/>
           <w:bdr w:val="none" w:sz="0" w:space="0" w:color="auto" w:frame="1"/>
         </w:rPr>
+        <w:t>.req</w:t>
+      </w:r>
+      <w:r>
+        <w:t> or sometimes </w:t>
+      </w:r>
+      <w:r>
+        <w:rPr>
+          <w:rStyle w:val="HTMLCode"/>
+          <w:rFonts w:ascii="Consolas" w:eastAsiaTheme="minorHAnsi" w:hAnsi="Consolas"/>
+          <w:color w:val="242729"/>
+          <w:bdr w:val="none" w:sz="0" w:space="0" w:color="auto" w:frame="1"/>
+        </w:rPr>
         <w:t>.p10</w:t>
       </w:r>
       <w:r>
         <w:t> stands for Certificate Signing Request as defined in </w:t>
       </w:r>
-      <w:hyperlink r:id="rId33" w:history="1">
+      <w:hyperlink r:id="rId38" w:history="1">
         <w:r>
           <w:rPr>
             <w:rStyle w:val="Hyperlink"/>
@@ -8466,7 +9440,7 @@
           <w:szCs w:val="23"/>
         </w:rPr>
       </w:pPr>
-      <w:bookmarkStart w:id="32" w:name="_Toc121859135"/>
+      <w:bookmarkStart w:id="32" w:name="_Toc187667758"/>
       <w:r>
         <w:rPr>
           <w:rStyle w:val="HTMLCode"/>
@@ -8486,11 +9460,9 @@
           <w:color w:val="242729"/>
           <w:bdr w:val="none" w:sz="0" w:space="0" w:color="auto" w:frame="1"/>
         </w:rPr>
-        <w:t>.crt</w:t>
-      </w:r>
-      <w:r>
-        <w:t> or </w:t>
-      </w:r>
+        <w:t>.</w:t>
+      </w:r>
+      <w:proofErr w:type="spellStart"/>
       <w:r>
         <w:rPr>
           <w:rStyle w:val="HTMLCode"/>
@@ -8498,12 +9470,36 @@
           <w:color w:val="242729"/>
           <w:bdr w:val="none" w:sz="0" w:space="0" w:color="auto" w:frame="1"/>
         </w:rPr>
-        <w:t>.cer</w:t>
-      </w:r>
+        <w:t>crt</w:t>
+      </w:r>
+      <w:proofErr w:type="spellEnd"/>
+      <w:r>
+        <w:t> or </w:t>
+      </w:r>
+      <w:r>
+        <w:rPr>
+          <w:rStyle w:val="HTMLCode"/>
+          <w:rFonts w:ascii="Consolas" w:eastAsiaTheme="minorHAnsi" w:hAnsi="Consolas"/>
+          <w:color w:val="242729"/>
+          <w:bdr w:val="none" w:sz="0" w:space="0" w:color="auto" w:frame="1"/>
+        </w:rPr>
+        <w:t>.</w:t>
+      </w:r>
+      <w:proofErr w:type="spellStart"/>
+      <w:r>
+        <w:rPr>
+          <w:rStyle w:val="HTMLCode"/>
+          <w:rFonts w:ascii="Consolas" w:eastAsiaTheme="minorHAnsi" w:hAnsi="Consolas"/>
+          <w:color w:val="242729"/>
+          <w:bdr w:val="none" w:sz="0" w:space="0" w:color="auto" w:frame="1"/>
+        </w:rPr>
+        <w:t>cer</w:t>
+      </w:r>
+      <w:proofErr w:type="spellEnd"/>
       <w:r>
         <w:t> stands simply for certificate, usually an </w:t>
       </w:r>
-      <w:hyperlink r:id="rId34" w:history="1">
+      <w:hyperlink r:id="rId39" w:history="1">
         <w:r>
           <w:rPr>
             <w:rStyle w:val="Hyperlink"/>
@@ -8537,13 +9533,14 @@
       <w:pPr>
         <w:pStyle w:val="Heading3"/>
       </w:pPr>
-      <w:bookmarkStart w:id="33" w:name="_Toc121859136"/>
+      <w:bookmarkStart w:id="33" w:name="_Toc187667759"/>
       <w:r>
         <w:t>PKCS</w:t>
       </w:r>
       <w:bookmarkEnd w:id="33"/>
     </w:p>
     <w:p>
+      <w:proofErr w:type="gramStart"/>
       <w:r>
         <w:rPr>
           <w:rStyle w:val="HTMLCode"/>
@@ -8551,7 +9548,17 @@
           <w:color w:val="242729"/>
           <w:bdr w:val="none" w:sz="0" w:space="0" w:color="auto" w:frame="1"/>
         </w:rPr>
-        <w:t>.p8</w:t>
+        <w:t>.p</w:t>
+      </w:r>
+      <w:proofErr w:type="gramEnd"/>
+      <w:r>
+        <w:rPr>
+          <w:rStyle w:val="HTMLCode"/>
+          <w:rFonts w:ascii="Consolas" w:eastAsiaTheme="minorHAnsi" w:hAnsi="Consolas"/>
+          <w:color w:val="242729"/>
+          <w:bdr w:val="none" w:sz="0" w:space="0" w:color="auto" w:frame="1"/>
+        </w:rPr>
+        <w:t>8</w:t>
       </w:r>
       <w:r>
         <w:t>, </w:t>
@@ -8585,7 +9592,23 @@
     </w:p>
     <w:p>
       <w:r>
-        <w:t>[dave_thompson: X9.62 defined commonly-used formats for EC </w:t>
+        <w:t>[</w:t>
+      </w:r>
+      <w:proofErr w:type="spellStart"/>
+      <w:r>
+        <w:t>dave_thompson</w:t>
+      </w:r>
+      <w:proofErr w:type="spellEnd"/>
+      <w:r>
+        <w:t xml:space="preserve">: X9.62 defined </w:t>
+      </w:r>
+      <w:proofErr w:type="gramStart"/>
+      <w:r>
+        <w:t>commonly-used</w:t>
+      </w:r>
+      <w:proofErr w:type="gramEnd"/>
+      <w:r>
+        <w:t xml:space="preserve"> formats for EC </w:t>
       </w:r>
       <w:r>
         <w:rPr>
@@ -8613,20 +9636,69 @@
         <w:t>private</w:t>
       </w:r>
       <w:r>
-        <w:t> key although I won't spend my money to verify; for publickey and parameters SEC1 cites X9.62, and rfc5480 cites both SEC1 and X9.62, but for privatekey rfc5915 cites only SEC1 which cites nothing. Also I would say: generally not transported, but still fairly commonly PEM encoded, because many programs that use a separate key file or section, often via the OpenSSL library, require or prefer PEM: Apache httpd, nginx, haproxy, nodejs, python, wget and some curl; also Apache tomcat depending on version and option. But Java natively uses PKCS#8 DER, unencrypted.]</w:t>
+        <w:t xml:space="preserve"> key although I won't spend my money to verify; for </w:t>
+      </w:r>
+      <w:proofErr w:type="spellStart"/>
+      <w:r>
+        <w:t>publickey</w:t>
+      </w:r>
+      <w:proofErr w:type="spellEnd"/>
+      <w:r>
+        <w:t xml:space="preserve"> and parameters SEC1 cites X9.62, and rfc5480 cites both SEC1 and X9.62, but for </w:t>
+      </w:r>
+      <w:proofErr w:type="spellStart"/>
+      <w:r>
+        <w:t>privatekey</w:t>
+      </w:r>
+      <w:proofErr w:type="spellEnd"/>
+      <w:r>
+        <w:t xml:space="preserve"> rfc5915 cites only SEC1 which cites nothing. </w:t>
+      </w:r>
+      <w:proofErr w:type="gramStart"/>
+      <w:r>
+        <w:t>Also</w:t>
+      </w:r>
+      <w:proofErr w:type="gramEnd"/>
+      <w:r>
+        <w:t xml:space="preserve"> I would say: generally not transported, but still fairly commonly PEM encoded, because many programs that use a separate key file or section, often via the OpenSSL library, require or prefer PEM: Apache httpd, nginx, </w:t>
+      </w:r>
+      <w:proofErr w:type="spellStart"/>
+      <w:r>
+        <w:t>haproxy</w:t>
+      </w:r>
+      <w:proofErr w:type="spellEnd"/>
+      <w:r>
+        <w:t xml:space="preserve">, </w:t>
+      </w:r>
+      <w:proofErr w:type="spellStart"/>
+      <w:r>
+        <w:t>nodejs</w:t>
+      </w:r>
+      <w:proofErr w:type="spellEnd"/>
+      <w:r>
+        <w:t xml:space="preserve">, python, </w:t>
+      </w:r>
+      <w:proofErr w:type="spellStart"/>
+      <w:r>
+        <w:t>wget</w:t>
+      </w:r>
+      <w:proofErr w:type="spellEnd"/>
+      <w:r>
+        <w:t xml:space="preserve"> and some curl; also Apache tomcat depending on version and option. But Java natively uses PKCS#8 DER, unencrypted.]</w:t>
       </w:r>
     </w:p>
     <w:p>
       <w:pPr>
         <w:pStyle w:val="Heading3"/>
       </w:pPr>
-      <w:bookmarkStart w:id="34" w:name="_Toc121859137"/>
+      <w:bookmarkStart w:id="34" w:name="_Toc187667760"/>
       <w:r>
         <w:t>PFX</w:t>
       </w:r>
       <w:bookmarkEnd w:id="34"/>
     </w:p>
     <w:p>
+      <w:proofErr w:type="gramStart"/>
       <w:r>
         <w:rPr>
           <w:rStyle w:val="HTMLCode"/>
@@ -8634,11 +9706,9 @@
           <w:color w:val="242729"/>
           <w:bdr w:val="none" w:sz="0" w:space="0" w:color="auto" w:frame="1"/>
         </w:rPr>
-        <w:t>.p12</w:t>
-      </w:r>
-      <w:r>
-        <w:t> or </w:t>
-      </w:r>
+        <w:t>.p</w:t>
+      </w:r>
+      <w:proofErr w:type="gramEnd"/>
       <w:r>
         <w:rPr>
           <w:rStyle w:val="HTMLCode"/>
@@ -8646,12 +9716,35 @@
           <w:color w:val="242729"/>
           <w:bdr w:val="none" w:sz="0" w:space="0" w:color="auto" w:frame="1"/>
         </w:rPr>
-        <w:t>.pfx</w:t>
-      </w:r>
+        <w:t>12</w:t>
+      </w:r>
+      <w:r>
+        <w:t> or </w:t>
+      </w:r>
+      <w:r>
+        <w:rPr>
+          <w:rStyle w:val="HTMLCode"/>
+          <w:rFonts w:ascii="Consolas" w:eastAsiaTheme="minorHAnsi" w:hAnsi="Consolas"/>
+          <w:color w:val="242729"/>
+          <w:bdr w:val="none" w:sz="0" w:space="0" w:color="auto" w:frame="1"/>
+        </w:rPr>
+        <w:t>.</w:t>
+      </w:r>
+      <w:proofErr w:type="spellStart"/>
+      <w:r>
+        <w:rPr>
+          <w:rStyle w:val="HTMLCode"/>
+          <w:rFonts w:ascii="Consolas" w:eastAsiaTheme="minorHAnsi" w:hAnsi="Consolas"/>
+          <w:color w:val="242729"/>
+          <w:bdr w:val="none" w:sz="0" w:space="0" w:color="auto" w:frame="1"/>
+        </w:rPr>
+        <w:t>pfx</w:t>
+      </w:r>
+      <w:proofErr w:type="spellEnd"/>
       <w:r>
         <w:t> is a </w:t>
       </w:r>
-      <w:hyperlink r:id="rId35" w:history="1">
+      <w:hyperlink r:id="rId40" w:history="1">
         <w:r>
           <w:rPr>
             <w:rStyle w:val="Hyperlink"/>
@@ -8664,7 +9757,11 @@
         </w:r>
       </w:hyperlink>
       <w:r>
-        <w:t> defined key store, commonly password protected. It can contain trusted certificates, private key(s) and their certificate chain(s), but also other information such as secret keys and (very uncommonly) other personal information; </w:t>
+        <w:t> defined key store, commonly password protected. It can contain trusted certificates, private key(s) and their certificate chain(s), but also other information such as secret keys and (very uncommonly) other personal information</w:t>
+      </w:r>
+      <w:proofErr w:type="gramStart"/>
+      <w:r>
+        <w:t>; </w:t>
       </w:r>
       <w:r>
         <w:rPr>
@@ -8673,7 +9770,17 @@
           <w:color w:val="242729"/>
           <w:bdr w:val="none" w:sz="0" w:space="0" w:color="auto" w:frame="1"/>
         </w:rPr>
-        <w:t>.p12</w:t>
+        <w:t>.p</w:t>
+      </w:r>
+      <w:proofErr w:type="gramEnd"/>
+      <w:r>
+        <w:rPr>
+          <w:rStyle w:val="HTMLCode"/>
+          <w:rFonts w:ascii="Consolas" w:eastAsiaTheme="minorHAnsi" w:hAnsi="Consolas"/>
+          <w:color w:val="242729"/>
+          <w:bdr w:val="none" w:sz="0" w:space="0" w:color="auto" w:frame="1"/>
+        </w:rPr>
+        <w:t>12</w:t>
       </w:r>
       <w:r>
         <w:t> is usually binary / DER encoded. PKCS#12 has lots of options plus extensions (i.e. attribute OIDs) with varying support, so it is not safe to assume that every P12 file will work in anything that uses (some) P12 files.</w:t>
@@ -8688,7 +9795,7 @@
           <w:szCs w:val="23"/>
         </w:rPr>
       </w:pPr>
-      <w:bookmarkStart w:id="35" w:name="_Toc121859138"/>
+      <w:bookmarkStart w:id="35" w:name="_Toc187667761"/>
       <w:r>
         <w:rPr>
           <w:rStyle w:val="HTMLCode"/>
@@ -8701,6 +9808,7 @@
       <w:bookmarkEnd w:id="35"/>
     </w:p>
     <w:p>
+      <w:proofErr w:type="gramStart"/>
       <w:r>
         <w:rPr>
           <w:rStyle w:val="HTMLCode"/>
@@ -8708,12 +9816,24 @@
           <w:color w:val="242729"/>
           <w:bdr w:val="none" w:sz="0" w:space="0" w:color="auto" w:frame="1"/>
         </w:rPr>
-        <w:t>.crl</w:t>
-      </w:r>
+        <w:t>.</w:t>
+      </w:r>
+      <w:proofErr w:type="spellStart"/>
+      <w:r>
+        <w:rPr>
+          <w:rStyle w:val="HTMLCode"/>
+          <w:rFonts w:ascii="Consolas" w:eastAsiaTheme="minorHAnsi" w:hAnsi="Consolas"/>
+          <w:color w:val="242729"/>
+          <w:bdr w:val="none" w:sz="0" w:space="0" w:color="auto" w:frame="1"/>
+        </w:rPr>
+        <w:t>crl</w:t>
+      </w:r>
+      <w:proofErr w:type="spellEnd"/>
+      <w:proofErr w:type="gramEnd"/>
       <w:r>
         <w:t> is a Certificate Revocation List which is defined within the </w:t>
       </w:r>
-      <w:hyperlink r:id="rId36" w:history="1">
+      <w:hyperlink r:id="rId41" w:history="1">
         <w:r>
           <w:rPr>
             <w:rStyle w:val="Hyperlink"/>
@@ -8738,7 +9858,7 @@
           <w:szCs w:val="23"/>
         </w:rPr>
       </w:pPr>
-      <w:bookmarkStart w:id="36" w:name="_Toc121859139"/>
+      <w:bookmarkStart w:id="36" w:name="_Toc187667762"/>
       <w:r>
         <w:rPr>
           <w:rStyle w:val="HTMLCode"/>
@@ -8775,7 +9895,7 @@
       <w:r>
         <w:t> is a specialized kind of </w:t>
       </w:r>
-      <w:hyperlink r:id="rId37" w:anchor="section-5" w:history="1">
+      <w:hyperlink r:id="rId42" w:anchor="section-5" w:history="1">
         <w:r>
           <w:rPr>
             <w:rStyle w:val="Hyperlink"/>
@@ -8788,7 +9908,27 @@
         </w:r>
       </w:hyperlink>
       <w:r>
-        <w:t> message: a SignedData that doesn't contain data and isn't signed, and is used only to as a way to conveniently handle a group of certificates and/or CRLs. In particular it is often used as a way to handle the certificates which make up a 'chain' or 'bundle' as a single, well-defined unit. Other kinds of PKCS#7/CMS messages exist but are less used, and may have extensions like </w:t>
+        <w:t xml:space="preserve"> message: a </w:t>
+      </w:r>
+      <w:proofErr w:type="spellStart"/>
+      <w:r>
+        <w:t>SignedData</w:t>
+      </w:r>
+      <w:proofErr w:type="spellEnd"/>
+      <w:r>
+        <w:t xml:space="preserve"> that doesn't contain data and isn't signed, and is used only to as a way to conveniently handle a group of certificates and/or CRLs. </w:t>
+      </w:r>
+      <w:proofErr w:type="gramStart"/>
+      <w:r>
+        <w:t>In particular it</w:t>
+      </w:r>
+      <w:proofErr w:type="gramEnd"/>
+      <w:r>
+        <w:t xml:space="preserve"> is often used as a way to handle the certificates which make up a 'chain' or 'bundle' as a single, well-defined unit. Other kinds of PKCS#7/CMS messages exist but are less used, and may have extensions </w:t>
+      </w:r>
+      <w:proofErr w:type="gramStart"/>
+      <w:r>
+        <w:t>like </w:t>
       </w:r>
       <w:r>
         <w:rPr>
@@ -8797,7 +9937,17 @@
           <w:color w:val="242729"/>
           <w:bdr w:val="none" w:sz="0" w:space="0" w:color="auto" w:frame="1"/>
         </w:rPr>
-        <w:t>.p7</w:t>
+        <w:t>.p</w:t>
+      </w:r>
+      <w:proofErr w:type="gramEnd"/>
+      <w:r>
+        <w:rPr>
+          <w:rStyle w:val="HTMLCode"/>
+          <w:rFonts w:ascii="Consolas" w:eastAsiaTheme="minorHAnsi" w:hAnsi="Consolas"/>
+          <w:color w:val="242729"/>
+          <w:bdr w:val="none" w:sz="0" w:space="0" w:color="auto" w:frame="1"/>
+        </w:rPr>
+        <w:t>7</w:t>
       </w:r>
       <w:r>
         <w:t> or </w:t>
@@ -8838,7 +9988,15 @@
         <w:t>.p7s</w:t>
       </w:r>
       <w:r>
-        <w:t>. In addition </w:t>
+        <w:t xml:space="preserve">. In </w:t>
+      </w:r>
+      <w:proofErr w:type="gramStart"/>
+      <w:r>
+        <w:t>addition</w:t>
+      </w:r>
+      <w:proofErr w:type="gramEnd"/>
+      <w:r>
+        <w:t> </w:t>
       </w:r>
       <w:r>
         <w:rPr>
@@ -8894,13 +10052,14 @@
       <w:pPr>
         <w:pStyle w:val="Heading3"/>
       </w:pPr>
-      <w:bookmarkStart w:id="37" w:name="_Toc121859140"/>
+      <w:bookmarkStart w:id="37" w:name="_Toc187667763"/>
       <w:r>
         <w:t>JKS</w:t>
       </w:r>
       <w:bookmarkEnd w:id="37"/>
     </w:p>
     <w:p>
+      <w:proofErr w:type="spellStart"/>
       <w:r>
         <w:rPr>
           <w:rStyle w:val="HTMLCode"/>
@@ -8910,6 +10069,7 @@
         </w:rPr>
         <w:t>jks</w:t>
       </w:r>
+      <w:proofErr w:type="spellEnd"/>
       <w:r>
         <w:t xml:space="preserve"> stands for Java Key Store. It can be used to store private keys with their certificate chains (root CA, intermediate CA's, leaf certificates or just a single self-signed certificate), certificates of other parties (usually but not necessarily CAs) to form a trust store, or both. </w:t>
       </w:r>
@@ -8938,6 +10098,7 @@
       <w:r>
         <w:t> API) is technically agnostic and can use any type of certificate for which the installed crypto-providers offer a </w:t>
       </w:r>
+      <w:proofErr w:type="spellStart"/>
       <w:r>
         <w:rPr>
           <w:rStyle w:val="HTMLCode"/>
@@ -8947,9 +10108,11 @@
         </w:rPr>
         <w:t>CertificateFactory</w:t>
       </w:r>
+      <w:proofErr w:type="spellEnd"/>
       <w:r>
         <w:t> object, but in practice the only </w:t>
       </w:r>
+      <w:proofErr w:type="spellStart"/>
       <w:r>
         <w:rPr>
           <w:rStyle w:val="HTMLCode"/>
@@ -8959,8 +10122,13 @@
         </w:rPr>
         <w:t>CertificateFactory</w:t>
       </w:r>
-      <w:r>
-        <w:t> implemented is X.509 (or PKIX) and the main applications in Java for keystores - code signing, S/MIME, XML/SOAP, and SSL/TLS - use only X.509. </w:t>
+      <w:proofErr w:type="spellEnd"/>
+      <w:r>
+        <w:t xml:space="preserve"> implemented is X.509 (or PKIX) and the main applications in Java for keystores - code signing, S/MIME, XML/SOAP, and SSL/TLS - use only </w:t>
+      </w:r>
+      <w:proofErr w:type="gramStart"/>
+      <w:r>
+        <w:t>X.509. </w:t>
       </w:r>
       <w:r>
         <w:rPr>
@@ -8971,8 +10139,10 @@
         </w:rPr>
         <w:t>.</w:t>
       </w:r>
-    </w:p>
-    <w:p>
+      <w:proofErr w:type="gramEnd"/>
+    </w:p>
+    <w:p>
+      <w:proofErr w:type="spellStart"/>
       <w:r>
         <w:rPr>
           <w:rStyle w:val="HTMLCode"/>
@@ -8982,10 +10152,11 @@
         </w:rPr>
         <w:t>jks</w:t>
       </w:r>
+      <w:proofErr w:type="spellEnd"/>
       <w:r>
         <w:t> key stores are password protected, using a proprietary (and weak) cipher Sun created back during the munitions-list era, but they have been deprecated since 2017 </w:t>
       </w:r>
-      <w:hyperlink r:id="rId38" w:history="1">
+      <w:hyperlink r:id="rId43" w:history="1">
         <w:r>
           <w:rPr>
             <w:rStyle w:val="Hyperlink"/>
@@ -9000,7 +10171,7 @@
       <w:r>
         <w:t> with </w:t>
       </w:r>
-      <w:hyperlink r:id="rId39" w:history="1">
+      <w:hyperlink r:id="rId44" w:history="1">
         <w:r>
           <w:rPr>
             <w:rStyle w:val="Hyperlink"/>
@@ -9022,20 +10193,43 @@
         <w:t xml:space="preserve">JKS </w:t>
       </w:r>
       <w:r>
-        <w:t xml:space="preserve">has the default password “changeit” and </w:t>
-      </w:r>
-      <w:r>
-        <w:t>is usually found here: jdkx.y.z</w:t>
-      </w:r>
-      <w:r>
-        <w:t>\lib\security\cacerts</w:t>
-      </w:r>
+        <w:t>has the default password “</w:t>
+      </w:r>
+      <w:proofErr w:type="spellStart"/>
+      <w:r>
+        <w:t>changeit</w:t>
+      </w:r>
+      <w:proofErr w:type="spellEnd"/>
+      <w:r>
+        <w:t xml:space="preserve">” and </w:t>
+      </w:r>
+      <w:r>
+        <w:t xml:space="preserve">is usually found here: </w:t>
+      </w:r>
+      <w:proofErr w:type="spellStart"/>
+      <w:r>
+        <w:t>jdkx.</w:t>
+      </w:r>
+      <w:proofErr w:type="gramStart"/>
+      <w:r>
+        <w:t>y.z</w:t>
+      </w:r>
+      <w:proofErr w:type="spellEnd"/>
+      <w:proofErr w:type="gramEnd"/>
+      <w:r>
+        <w:t>\lib\security\</w:t>
+      </w:r>
+      <w:proofErr w:type="spellStart"/>
+      <w:r>
+        <w:t>cacerts</w:t>
+      </w:r>
+      <w:proofErr w:type="spellEnd"/>
     </w:p>
     <w:p>
       <w:pPr>
         <w:pStyle w:val="Heading3"/>
       </w:pPr>
-      <w:bookmarkStart w:id="38" w:name="_Toc121859141"/>
+      <w:bookmarkStart w:id="38" w:name="_Toc187667764"/>
       <w:r>
         <w:t>sha256</w:t>
       </w:r>
@@ -9070,7 +10264,7 @@
                     <pic:cNvPicPr/>
                   </pic:nvPicPr>
                   <pic:blipFill>
-                    <a:blip r:embed="rId40"/>
+                    <a:blip r:embed="rId45"/>
                     <a:stretch>
                       <a:fillRect/>
                     </a:stretch>
@@ -9101,10 +10295,7 @@
         <w:t>SHA 256 is a part of the SHA 2 family of algorithms, where SHA stands for Secure Hash Algorithm. Published in 2001, it was a joint effort between the NSA and NIST to introduce a successor to the SHA 1 family, which was slowly losing strength against brute force attacks.</w:t>
       </w:r>
       <w:r>
-        <w:t xml:space="preserve"> </w:t>
-      </w:r>
-      <w:r>
-        <w:t>Hashing is the process of scrambling raw information to the extent that it cannot reproduce it back to its original form.</w:t>
+        <w:t xml:space="preserve"> Hashing is the process of scrambling raw information to the extent that it cannot reproduce it back to its original form.</w:t>
       </w:r>
       <w:r>
         <w:t xml:space="preserve"> It is irreversible</w:t>
@@ -9113,7 +10304,15 @@
         <w:t xml:space="preserve"> and a convenient way to represent uniquely large chunks of data with a small footprint.</w:t>
       </w:r>
       <w:r>
-        <w:t xml:space="preserve"> Example use: checksum for downloaded </w:t>
+        <w:t xml:space="preserve"> Example </w:t>
+      </w:r>
+      <w:proofErr w:type="gramStart"/>
+      <w:r>
+        <w:t>use:</w:t>
+      </w:r>
+      <w:proofErr w:type="gramEnd"/>
+      <w:r>
+        <w:t xml:space="preserve"> checksum for downloaded </w:t>
       </w:r>
       <w:r>
         <w:t>files.</w:t>
@@ -9167,7 +10366,7 @@
       <w:pPr>
         <w:pStyle w:val="Heading3"/>
       </w:pPr>
-      <w:bookmarkStart w:id="39" w:name="_Toc121859142"/>
+      <w:bookmarkStart w:id="39" w:name="_Toc187667765"/>
       <w:r>
         <w:t>WHAT IS RSA?</w:t>
       </w:r>
@@ -9219,7 +10418,7 @@
       <w:r>
         <w:t>dleman in 1977, RSA is an algorithm for public-key cryptography. RSA works on the basis of a </w:t>
       </w:r>
-      <w:hyperlink r:id="rId41" w:anchor="Public%20Key" w:history="1">
+      <w:hyperlink r:id="rId46" w:anchor="Public%20Key" w:history="1">
         <w:r>
           <w:rPr>
             <w:rStyle w:val="Hyperlink"/>
@@ -9235,7 +10434,7 @@
       <w:r>
         <w:t> and </w:t>
       </w:r>
-      <w:hyperlink r:id="rId42" w:anchor="Private%20Key" w:history="1">
+      <w:hyperlink r:id="rId47" w:anchor="Private%20Key" w:history="1">
         <w:r>
           <w:rPr>
             <w:rStyle w:val="Hyperlink"/>
@@ -9257,7 +10456,7 @@
         <w:lastRenderedPageBreak/>
         <w:t>Your public key is used to encrypt data before it's sent to the server on which the certificate is located. Every internet user attempting to connect with the site is sent the public key. The private key, generated along with the </w:t>
       </w:r>
-      <w:hyperlink r:id="rId43" w:anchor="CSR" w:history="1">
+      <w:hyperlink r:id="rId48" w:anchor="CSR" w:history="1">
         <w:r>
           <w:rPr>
             <w:rStyle w:val="Hyperlink"/>
@@ -9278,7 +10477,7 @@
       <w:r>
         <w:t>1024-bit used to be the standard for key lengths, However SYMANTEC has required all their customers to upgrade to certificates with 2048-bit RSA key lengths in the end of 2014. </w:t>
       </w:r>
-      <w:hyperlink r:id="rId44" w:tooltip="Contact us" w:history="1">
+      <w:hyperlink r:id="rId49" w:tooltip="Contact us" w:history="1">
         <w:r>
           <w:rPr>
             <w:rStyle w:val="Hyperlink"/>
@@ -9296,7 +10495,7 @@
       <w:pPr>
         <w:pStyle w:val="Heading3"/>
       </w:pPr>
-      <w:bookmarkStart w:id="40" w:name="_Toc121859143"/>
+      <w:bookmarkStart w:id="40" w:name="_Toc187667766"/>
       <w:r>
         <w:t>WHAT IS DSA?</w:t>
       </w:r>
@@ -9304,19 +10503,35 @@
     </w:p>
     <w:p>
       <w:r>
-        <w:t>Digital Signature Algorithm, or DSA, uses a different algorithm for signing and encryption to RSA, yet provides the same level of security. It was proposed in 1991 by the National Institute of Standards and Technology (NIST) and adopted by the Federal Information Processing Standard (FIPS) in 1993. Since then it has gone under four revisions.</w:t>
-      </w:r>
-    </w:p>
-    <w:p>
-      <w:r>
-        <w:t>A DSA certificate makes it easier to keep up with government standards as it's endorsed by federal agencies - including the impending move to 2048-bit key lengths. You can even run RSA and DSA simultaneously to enhance your security further. Apache servers, for example, can run RSA and DSA certificates simultaneously on just one web server. This will benefit businesses seeking to maximise their ecosystem reach for their business correspondence.</w:t>
+        <w:t xml:space="preserve">Digital Signature Algorithm, or DSA, uses a different algorithm for signing and encryption to RSA, yet provides the same level of security. It was proposed in 1991 by the National Institute of Standards and Technology (NIST) and adopted by the Federal Information Processing Standard (FIPS) in 1993. Since </w:t>
+      </w:r>
+      <w:proofErr w:type="gramStart"/>
+      <w:r>
+        <w:t>then</w:t>
+      </w:r>
+      <w:proofErr w:type="gramEnd"/>
+      <w:r>
+        <w:t xml:space="preserve"> it has gone under four revisions.</w:t>
+      </w:r>
+    </w:p>
+    <w:p>
+      <w:r>
+        <w:t xml:space="preserve">A DSA certificate makes it easier to keep up with government standards as it's endorsed by federal agencies - including the impending move to 2048-bit key lengths. You can even run RSA and DSA simultaneously to enhance your security further. Apache servers, for example, can run RSA and DSA certificates simultaneously on just one web server. This will benefit businesses seeking to </w:t>
+      </w:r>
+      <w:proofErr w:type="spellStart"/>
+      <w:r>
+        <w:t>maximise</w:t>
+      </w:r>
+      <w:proofErr w:type="spellEnd"/>
+      <w:r>
+        <w:t xml:space="preserve"> their ecosystem reach for their business correspondence.</w:t>
       </w:r>
     </w:p>
     <w:p>
       <w:pPr>
         <w:pStyle w:val="Heading3"/>
       </w:pPr>
-      <w:bookmarkStart w:id="41" w:name="_Toc121859144"/>
+      <w:bookmarkStart w:id="41" w:name="_Toc187667767"/>
       <w:r>
         <w:t>WHAT IS ECC?</w:t>
       </w:r>
@@ -9398,15 +10613,15 @@
 </file>
 
 <file path=word/numbering.xml><?xml version="1.0" encoding="utf-8"?>
-<w:numbering xmlns:wpc="http://schemas.microsoft.com/office/word/2010/wordprocessingCanvas" xmlns:cx="http://schemas.microsoft.com/office/drawing/2014/chartex" xmlns:cx1="http://schemas.microsoft.com/office/drawing/2015/9/8/chartex" xmlns:cx2="http://schemas.microsoft.com/office/drawing/2015/10/21/chartex" xmlns:cx3="http://schemas.microsoft.com/office/drawing/2016/5/9/chartex" xmlns:cx4="http://schemas.microsoft.com/office/drawing/2016/5/10/chartex" xmlns:cx5="http://schemas.microsoft.com/office/drawing/2016/5/11/chartex" xmlns:cx6="http://schemas.microsoft.com/office/drawing/2016/5/12/chartex" xmlns:cx7="http://schemas.microsoft.com/office/drawing/2016/5/13/chartex" xmlns:cx8="http://schemas.microsoft.com/office/drawing/2016/5/14/chartex" xmlns:mc="http://schemas.openxmlformats.org/markup-compatibility/2006" xmlns:aink="http://schemas.microsoft.com/office/drawing/2016/ink" xmlns:am3d="http://schemas.microsoft.com/office/drawing/2017/model3d" xmlns:o="urn:schemas-microsoft-com:office:office" xmlns:oel="http://schemas.microsoft.com/office/2019/extlst" xmlns:r="http://schemas.openxmlformats.org/officeDocument/2006/relationships" xmlns:m="http://schemas.openxmlformats.org/officeDocument/2006/math" xmlns:v="urn:schemas-microsoft-com:vml" xmlns:wp14="http://schemas.microsoft.com/office/word/2010/wordprocessingDrawing" xmlns:wp="http://schemas.openxmlformats.org/drawingml/2006/wordprocessingDrawing" xmlns:w10="urn:schemas-microsoft-com:office:word" xmlns:w="http://schemas.openxmlformats.org/wordprocessingml/2006/main" xmlns:w14="http://schemas.microsoft.com/office/word/2010/wordml" xmlns:w15="http://schemas.microsoft.com/office/word/2012/wordml" xmlns:w16cex="http://schemas.microsoft.com/office/word/2018/wordml/cex" xmlns:w16cid="http://schemas.microsoft.com/office/word/2016/wordml/cid" xmlns:w16="http://schemas.microsoft.com/office/word/2018/wordml" xmlns:w16sdtdh="http://schemas.microsoft.com/office/word/2020/wordml/sdtdatahash" xmlns:w16se="http://schemas.microsoft.com/office/word/2015/wordml/symex" xmlns:wpg="http://schemas.microsoft.com/office/word/2010/wordprocessingGroup" xmlns:wpi="http://schemas.microsoft.com/office/word/2010/wordprocessingInk" xmlns:wne="http://schemas.microsoft.com/office/word/2006/wordml" xmlns:wps="http://schemas.microsoft.com/office/word/2010/wordprocessingShape" mc:Ignorable="w14 w15 w16se w16cid w16 w16cex w16sdtdh wp14">
+<w:numbering xmlns:wpc="http://schemas.microsoft.com/office/word/2010/wordprocessingCanvas" xmlns:cx="http://schemas.microsoft.com/office/drawing/2014/chartex" xmlns:cx1="http://schemas.microsoft.com/office/drawing/2015/9/8/chartex" xmlns:cx2="http://schemas.microsoft.com/office/drawing/2015/10/21/chartex" xmlns:cx3="http://schemas.microsoft.com/office/drawing/2016/5/9/chartex" xmlns:cx4="http://schemas.microsoft.com/office/drawing/2016/5/10/chartex" xmlns:cx5="http://schemas.microsoft.com/office/drawing/2016/5/11/chartex" xmlns:cx6="http://schemas.microsoft.com/office/drawing/2016/5/12/chartex" xmlns:cx7="http://schemas.microsoft.com/office/drawing/2016/5/13/chartex" xmlns:cx8="http://schemas.microsoft.com/office/drawing/2016/5/14/chartex" xmlns:mc="http://schemas.openxmlformats.org/markup-compatibility/2006" xmlns:aink="http://schemas.microsoft.com/office/drawing/2016/ink" xmlns:am3d="http://schemas.microsoft.com/office/drawing/2017/model3d" xmlns:o="urn:schemas-microsoft-com:office:office" xmlns:oel="http://schemas.microsoft.com/office/2019/extlst" xmlns:r="http://schemas.openxmlformats.org/officeDocument/2006/relationships" xmlns:m="http://schemas.openxmlformats.org/officeDocument/2006/math" xmlns:v="urn:schemas-microsoft-com:vml" xmlns:wp14="http://schemas.microsoft.com/office/word/2010/wordprocessingDrawing" xmlns:wp="http://schemas.openxmlformats.org/drawingml/2006/wordprocessingDrawing" xmlns:w10="urn:schemas-microsoft-com:office:word" xmlns:w="http://schemas.openxmlformats.org/wordprocessingml/2006/main" xmlns:w14="http://schemas.microsoft.com/office/word/2010/wordml" xmlns:w15="http://schemas.microsoft.com/office/word/2012/wordml" xmlns:w16cex="http://schemas.microsoft.com/office/word/2018/wordml/cex" xmlns:w16cid="http://schemas.microsoft.com/office/word/2016/wordml/cid" xmlns:w16="http://schemas.microsoft.com/office/word/2018/wordml" xmlns:w16du="http://schemas.microsoft.com/office/word/2023/wordml/word16du" xmlns:w16sdtdh="http://schemas.microsoft.com/office/word/2020/wordml/sdtdatahash" xmlns:w16se="http://schemas.microsoft.com/office/word/2015/wordml/symex" xmlns:wpg="http://schemas.microsoft.com/office/word/2010/wordprocessingGroup" xmlns:wpi="http://schemas.microsoft.com/office/word/2010/wordprocessingInk" xmlns:wne="http://schemas.microsoft.com/office/word/2006/wordml" xmlns:wps="http://schemas.microsoft.com/office/word/2010/wordprocessingShape" mc:Ignorable="w14 w15 w16se w16cid w16 w16cex w16sdtdh w16du wp14">
   <w:numPicBullet w:numPicBulletId="0">
     <w:pict>
-      <v:rect id="_x0000_i1124" style="width:0;height:.75pt" o:bullet="t" o:hrstd="t" o:hr="t" fillcolor="#a0a0a0" stroked="f"/>
+      <v:rect id="_x0000_i1068" style="width:0;height:.75pt" o:bullet="t" o:hrstd="t" o:hr="t" fillcolor="#a0a0a0" stroked="f"/>
     </w:pict>
   </w:numPicBullet>
   <w:numPicBullet w:numPicBulletId="1">
     <w:pict>
-      <v:rect id="_x0000_i1125" style="width:0;height:.75pt" o:bullet="t" o:hrstd="t" o:hr="t" fillcolor="#a0a0a0" stroked="f"/>
+      <v:rect id="_x0000_i1069" style="width:0;height:.75pt" o:bullet="t" o:hrstd="t" o:hr="t" fillcolor="#a0a0a0" stroked="f"/>
     </w:pict>
   </w:numPicBullet>
   <w:abstractNum w:abstractNumId="0" w15:restartNumberingAfterBreak="0">
@@ -13922,7 +15137,7 @@
 </file>
 
 <file path=word/styles.xml><?xml version="1.0" encoding="utf-8"?>
-<w:styles xmlns:mc="http://schemas.openxmlformats.org/markup-compatibility/2006" xmlns:r="http://schemas.openxmlformats.org/officeDocument/2006/relationships" xmlns:w="http://schemas.openxmlformats.org/wordprocessingml/2006/main" xmlns:w14="http://schemas.microsoft.com/office/word/2010/wordml" xmlns:w15="http://schemas.microsoft.com/office/word/2012/wordml" xmlns:w16cex="http://schemas.microsoft.com/office/word/2018/wordml/cex" xmlns:w16cid="http://schemas.microsoft.com/office/word/2016/wordml/cid" xmlns:w16="http://schemas.microsoft.com/office/word/2018/wordml" xmlns:w16sdtdh="http://schemas.microsoft.com/office/word/2020/wordml/sdtdatahash" xmlns:w16se="http://schemas.microsoft.com/office/word/2015/wordml/symex" mc:Ignorable="w14 w15 w16se w16cid w16 w16cex w16sdtdh">
+<w:styles xmlns:mc="http://schemas.openxmlformats.org/markup-compatibility/2006" xmlns:r="http://schemas.openxmlformats.org/officeDocument/2006/relationships" xmlns:w="http://schemas.openxmlformats.org/wordprocessingml/2006/main" xmlns:w14="http://schemas.microsoft.com/office/word/2010/wordml" xmlns:w15="http://schemas.microsoft.com/office/word/2012/wordml" xmlns:w16cex="http://schemas.microsoft.com/office/word/2018/wordml/cex" xmlns:w16cid="http://schemas.microsoft.com/office/word/2016/wordml/cid" xmlns:w16="http://schemas.microsoft.com/office/word/2018/wordml" xmlns:w16du="http://schemas.microsoft.com/office/word/2023/wordml/word16du" xmlns:w16sdtdh="http://schemas.microsoft.com/office/word/2020/wordml/sdtdatahash" xmlns:w16se="http://schemas.microsoft.com/office/word/2015/wordml/symex" mc:Ignorable="w14 w15 w16se w16cid w16 w16cex w16sdtdh w16du">
   <w:docDefaults>
     <w:rPrDefault>
       <w:rPr>

</xml_diff>

<commit_message>
WIP 1.8.2 updated README 	modified:   README.md 	modified:   certificator.cmd 	modified:   certificator.docx
</commit_message>
<xml_diff>
--- a/certificator.docx
+++ b/certificator.docx
@@ -54,46 +54,6 @@
       <w:pPr>
         <w:jc w:val="center"/>
       </w:pPr>
-      <w:r>
-        <w:rPr>
-          <w:noProof/>
-        </w:rPr>
-        <w:drawing>
-          <wp:inline distT="0" distB="0" distL="0" distR="0" wp14:anchorId="52D94347" wp14:editId="73F6DC1F">
-            <wp:extent cx="5200000" cy="3085714"/>
-            <wp:effectExtent l="0" t="0" r="1270" b="635"/>
-            <wp:docPr id="1" name="Picture 1" descr="Text&#10;&#10;Description automatically generated"/>
-            <wp:cNvGraphicFramePr>
-              <a:graphicFrameLocks xmlns:a="http://schemas.openxmlformats.org/drawingml/2006/main" noChangeAspect="1"/>
-            </wp:cNvGraphicFramePr>
-            <a:graphic xmlns:a="http://schemas.openxmlformats.org/drawingml/2006/main">
-              <a:graphicData uri="http://schemas.openxmlformats.org/drawingml/2006/picture">
-                <pic:pic xmlns:pic="http://schemas.openxmlformats.org/drawingml/2006/picture">
-                  <pic:nvPicPr>
-                    <pic:cNvPr id="1" name="Picture 1" descr="Text&#10;&#10;Description automatically generated"/>
-                    <pic:cNvPicPr/>
-                  </pic:nvPicPr>
-                  <pic:blipFill>
-                    <a:blip r:embed="rId6"/>
-                    <a:stretch>
-                      <a:fillRect/>
-                    </a:stretch>
-                  </pic:blipFill>
-                  <pic:spPr>
-                    <a:xfrm>
-                      <a:off x="0" y="0"/>
-                      <a:ext cx="5200000" cy="3085714"/>
-                    </a:xfrm>
-                    <a:prstGeom prst="rect">
-                      <a:avLst/>
-                    </a:prstGeom>
-                  </pic:spPr>
-                </pic:pic>
-              </a:graphicData>
-            </a:graphic>
-          </wp:inline>
-        </w:drawing>
-      </w:r>
     </w:p>
     <w:p>
       <w:pPr>
@@ -175,9 +135,9 @@
             <o:lock v:ext="edit" aspectratio="t"/>
           </v:shapetype>
           <v:shape id="_x0000_i1027" type="#_x0000_t75" style="width:7in;height:263.25pt" o:ole="">
-            <v:imagedata r:id="rId7" o:title=""/>
+            <v:imagedata r:id="rId6" o:title=""/>
           </v:shape>
-          <o:OLEObject Type="Embed" ProgID="Visio.Drawing.15" ShapeID="_x0000_i1027" DrawAspect="Content" ObjectID="_1798280891" r:id="rId8"/>
+          <o:OLEObject Type="Embed" ProgID="Visio.Drawing.15" ShapeID="_x0000_i1027" DrawAspect="Content" ObjectID="_1798348377" r:id="rId7"/>
         </w:object>
       </w:r>
     </w:p>
@@ -3359,48 +3319,11 @@
       <w:pPr>
         <w:pStyle w:val="Heading2"/>
       </w:pPr>
-      <w:bookmarkStart w:id="1" w:name="_Toc187667727"/>
-      <w:r>
-        <w:t>Project Location</w:t>
+      <w:bookmarkStart w:id="1" w:name="_Toc187667728"/>
+      <w:r>
+        <w:t>Features</w:t>
       </w:r>
       <w:bookmarkEnd w:id="1"/>
-    </w:p>
-    <w:p>
-      <w:pPr>
-        <w:jc w:val="center"/>
-      </w:pPr>
-      <w:r>
-        <w:t xml:space="preserve">Package: </w:t>
-      </w:r>
-    </w:p>
-    <w:p>
-      <w:pPr>
-        <w:jc w:val="center"/>
-        <w:rPr>
-          <w:i/>
-          <w:iCs/>
-          <w:sz w:val="18"/>
-          <w:szCs w:val="18"/>
-        </w:rPr>
-      </w:pPr>
-      <w:hyperlink r:id="rId9" w:history="1">
-        <w:r>
-          <w:rPr>
-            <w:rStyle w:val="Hyperlink"/>
-          </w:rPr>
-          <w:t>certificator-nQ.7z</w:t>
-        </w:r>
-      </w:hyperlink>
-    </w:p>
-    <w:p>
-      <w:pPr>
-        <w:pStyle w:val="Heading2"/>
-      </w:pPr>
-      <w:bookmarkStart w:id="2" w:name="_Toc187667728"/>
-      <w:r>
-        <w:t>Features</w:t>
-      </w:r>
-      <w:bookmarkEnd w:id="2"/>
     </w:p>
     <w:p>
       <w:pPr>
@@ -3641,10 +3564,10 @@
           <w:noProof/>
         </w:rPr>
         <w:drawing>
-          <wp:inline distT="0" distB="0" distL="0" distR="0" wp14:anchorId="65FFC080" wp14:editId="7194B325">
-            <wp:extent cx="5619750" cy="1657350"/>
-            <wp:effectExtent l="0" t="0" r="0" b="0"/>
-            <wp:docPr id="1709115952" name="Picture 1" descr="CA Hierarchy"/>
+          <wp:inline distT="0" distB="0" distL="0" distR="0" wp14:anchorId="145FFF5C" wp14:editId="01F812F9">
+            <wp:extent cx="3438095" cy="1657143"/>
+            <wp:effectExtent l="0" t="0" r="0" b="635"/>
+            <wp:docPr id="1188581461" name="Picture 1" descr="A diagram of a root ca&#10;&#10;Description automatically generated"/>
             <wp:cNvGraphicFramePr>
               <a:graphicFrameLocks xmlns:a="http://schemas.openxmlformats.org/drawingml/2006/main" noChangeAspect="1"/>
             </wp:cNvGraphicFramePr>
@@ -3652,36 +3575,23 @@
               <a:graphicData uri="http://schemas.openxmlformats.org/drawingml/2006/picture">
                 <pic:pic xmlns:pic="http://schemas.openxmlformats.org/drawingml/2006/picture">
                   <pic:nvPicPr>
-                    <pic:cNvPr id="0" name="Picture 4" descr="CA Hierarchy"/>
-                    <pic:cNvPicPr>
-                      <a:picLocks noChangeAspect="1" noChangeArrowheads="1"/>
-                    </pic:cNvPicPr>
+                    <pic:cNvPr id="1188581461" name="Picture 1" descr="A diagram of a root ca&#10;&#10;Description automatically generated"/>
+                    <pic:cNvPicPr/>
                   </pic:nvPicPr>
                   <pic:blipFill>
-                    <a:blip r:embed="rId10">
-                      <a:extLst>
-                        <a:ext uri="{28A0092B-C50C-407E-A947-70E740481C1C}">
-                          <a14:useLocalDpi xmlns:a14="http://schemas.microsoft.com/office/drawing/2010/main" val="0"/>
-                        </a:ext>
-                      </a:extLst>
-                    </a:blip>
-                    <a:srcRect/>
+                    <a:blip r:embed="rId8"/>
                     <a:stretch>
                       <a:fillRect/>
                     </a:stretch>
                   </pic:blipFill>
-                  <pic:spPr bwMode="auto">
+                  <pic:spPr>
                     <a:xfrm>
                       <a:off x="0" y="0"/>
-                      <a:ext cx="5619750" cy="1657350"/>
+                      <a:ext cx="3438095" cy="1657143"/>
                     </a:xfrm>
                     <a:prstGeom prst="rect">
                       <a:avLst/>
                     </a:prstGeom>
-                    <a:noFill/>
-                    <a:ln>
-                      <a:noFill/>
-                    </a:ln>
                   </pic:spPr>
                 </pic:pic>
               </a:graphicData>
@@ -3710,7 +3620,7 @@
         </w:rPr>
         <w:t xml:space="preserve">This project will not generate an actual Intermediate CA but rather, a </w:t>
       </w:r>
-      <w:hyperlink r:id="rId11" w:history="1">
+      <w:hyperlink r:id="rId9" w:history="1">
         <w:r>
           <w:rPr>
             <w:rStyle w:val="Hyperlink"/>
@@ -3737,11 +3647,11 @@
       <w:pPr>
         <w:pStyle w:val="Heading2"/>
       </w:pPr>
-      <w:bookmarkStart w:id="3" w:name="_Toc187667729"/>
+      <w:bookmarkStart w:id="2" w:name="_Toc187667729"/>
       <w:r>
         <w:t>Requires</w:t>
       </w:r>
-      <w:bookmarkEnd w:id="3"/>
+      <w:bookmarkEnd w:id="2"/>
     </w:p>
     <w:p>
       <w:pPr>
@@ -3812,7 +3722,7 @@
         </w:rPr>
         <w:t xml:space="preserve"> </w:t>
       </w:r>
-      <w:hyperlink r:id="rId12" w:history="1">
+      <w:hyperlink r:id="rId10" w:history="1">
         <w:r>
           <w:rPr>
             <w:rStyle w:val="Hyperlink"/>
@@ -3820,25 +3730,7 @@
             <w:sz w:val="21"/>
             <w:szCs w:val="21"/>
           </w:rPr>
-          <w:t>https://slproweb.com/</w:t>
-        </w:r>
-        <w:r>
-          <w:rPr>
-            <w:rStyle w:val="Hyperlink"/>
-            <w:rFonts w:ascii="Segoe UI" w:eastAsia="Times New Roman" w:hAnsi="Segoe UI" w:cs="Segoe UI"/>
-            <w:sz w:val="21"/>
-            <w:szCs w:val="21"/>
-          </w:rPr>
-          <w:t>p</w:t>
-        </w:r>
-        <w:r>
-          <w:rPr>
-            <w:rStyle w:val="Hyperlink"/>
-            <w:rFonts w:ascii="Segoe UI" w:eastAsia="Times New Roman" w:hAnsi="Segoe UI" w:cs="Segoe UI"/>
-            <w:sz w:val="21"/>
-            <w:szCs w:val="21"/>
-          </w:rPr>
-          <w:t>roducts/Win32OpenSSL.html</w:t>
+          <w:t>https://slproweb.com/products/Win32OpenSSL.html</w:t>
         </w:r>
       </w:hyperlink>
       <w:r>
@@ -4119,12 +4011,12 @@
       <w:pPr>
         <w:pStyle w:val="Heading2"/>
       </w:pPr>
-      <w:bookmarkStart w:id="4" w:name="_Toc187667730"/>
+      <w:bookmarkStart w:id="3" w:name="_Toc187667730"/>
       <w:r>
         <w:lastRenderedPageBreak/>
         <w:t>How to</w:t>
       </w:r>
-      <w:bookmarkEnd w:id="4"/>
+      <w:bookmarkEnd w:id="3"/>
     </w:p>
     <w:p>
       <w:pPr>
@@ -4190,7 +4082,7 @@
                     <pic:cNvPicPr/>
                   </pic:nvPicPr>
                   <pic:blipFill>
-                    <a:blip r:embed="rId13"/>
+                    <a:blip r:embed="rId11"/>
                     <a:stretch>
                       <a:fillRect/>
                     </a:stretch>
@@ -4228,13 +4120,8 @@
       <w:r>
         <w:t xml:space="preserve">profile templates.cmd created </w:t>
       </w:r>
-      <w:proofErr w:type="gramStart"/>
-      <w:r>
-        <w:t>under .</w:t>
-      </w:r>
-      <w:proofErr w:type="gramEnd"/>
-      <w:r>
-        <w:t>\</w:t>
+      <w:r>
+        <w:t>under .\</w:t>
       </w:r>
       <w:proofErr w:type="spellStart"/>
       <w:r>
@@ -4354,12 +4241,12 @@
       <w:pPr>
         <w:pStyle w:val="Heading2"/>
       </w:pPr>
-      <w:bookmarkStart w:id="5" w:name="_Toc187667731"/>
+      <w:bookmarkStart w:id="4" w:name="_Toc187667731"/>
       <w:proofErr w:type="spellStart"/>
       <w:r>
         <w:t>Deployement</w:t>
       </w:r>
-      <w:bookmarkEnd w:id="5"/>
+      <w:bookmarkEnd w:id="4"/>
       <w:proofErr w:type="spellEnd"/>
     </w:p>
     <w:p>
@@ -4411,37 +4298,29 @@
       </w:r>
       <w:proofErr w:type="spellEnd"/>
       <w:r>
-        <w:t xml:space="preserve"> on every </w:t>
-      </w:r>
-      <w:proofErr w:type="gramStart"/>
-      <w:r>
-        <w:t>servers</w:t>
-      </w:r>
-      <w:proofErr w:type="gramEnd"/>
-      <w:r>
-        <w:t xml:space="preserve"> needing SSL</w:t>
+        <w:t xml:space="preserve"> on every servers needing SSL</w:t>
       </w:r>
     </w:p>
     <w:p>
       <w:pPr>
         <w:pStyle w:val="Heading1"/>
       </w:pPr>
-      <w:bookmarkStart w:id="6" w:name="_Toc187667732"/>
+      <w:bookmarkStart w:id="5" w:name="_Toc187667732"/>
       <w:r>
         <w:lastRenderedPageBreak/>
         <w:t>Output</w:t>
       </w:r>
+      <w:bookmarkEnd w:id="5"/>
+    </w:p>
+    <w:p>
+      <w:pPr>
+        <w:pStyle w:val="Heading2"/>
+      </w:pPr>
+      <w:bookmarkStart w:id="6" w:name="_Toc187667733"/>
+      <w:r>
+        <w:t>Files</w:t>
+      </w:r>
       <w:bookmarkEnd w:id="6"/>
-    </w:p>
-    <w:p>
-      <w:pPr>
-        <w:pStyle w:val="Heading2"/>
-      </w:pPr>
-      <w:bookmarkStart w:id="7" w:name="_Toc187667733"/>
-      <w:r>
-        <w:t>Files</w:t>
-      </w:r>
-      <w:bookmarkEnd w:id="7"/>
     </w:p>
     <w:p>
       <w:pPr>
@@ -4467,7 +4346,7 @@
                     <pic:cNvPicPr/>
                   </pic:nvPicPr>
                   <pic:blipFill>
-                    <a:blip r:embed="rId14"/>
+                    <a:blip r:embed="rId12"/>
                     <a:stretch>
                       <a:fillRect/>
                     </a:stretch>
@@ -4492,11 +4371,11 @@
       <w:pPr>
         <w:pStyle w:val="Heading2"/>
       </w:pPr>
-      <w:bookmarkStart w:id="8" w:name="_Toc187667734"/>
+      <w:bookmarkStart w:id="7" w:name="_Toc187667734"/>
       <w:r>
         <w:t>PFX content</w:t>
       </w:r>
-      <w:bookmarkEnd w:id="8"/>
+      <w:bookmarkEnd w:id="7"/>
     </w:p>
     <w:tbl>
       <w:tblPr>
@@ -4985,12 +4864,12 @@
       <w:pPr>
         <w:pStyle w:val="Heading2"/>
       </w:pPr>
-      <w:bookmarkStart w:id="9" w:name="_Toc187667735"/>
+      <w:bookmarkStart w:id="8" w:name="_Toc187667735"/>
       <w:r>
         <w:lastRenderedPageBreak/>
         <w:t>Result</w:t>
       </w:r>
-      <w:bookmarkEnd w:id="9"/>
+      <w:bookmarkEnd w:id="8"/>
     </w:p>
     <w:p>
       <w:pPr>
@@ -5005,6 +4884,96 @@
             <wp:extent cx="3857143" cy="1361905"/>
             <wp:effectExtent l="0" t="0" r="0" b="0"/>
             <wp:docPr id="14" name="Picture 14"/>
+            <wp:cNvGraphicFramePr>
+              <a:graphicFrameLocks xmlns:a="http://schemas.openxmlformats.org/drawingml/2006/main" noChangeAspect="1"/>
+            </wp:cNvGraphicFramePr>
+            <a:graphic xmlns:a="http://schemas.openxmlformats.org/drawingml/2006/main">
+              <a:graphicData uri="http://schemas.openxmlformats.org/drawingml/2006/picture">
+                <pic:pic xmlns:pic="http://schemas.openxmlformats.org/drawingml/2006/picture">
+                  <pic:nvPicPr>
+                    <pic:cNvPr id="1" name=""/>
+                    <pic:cNvPicPr/>
+                  </pic:nvPicPr>
+                  <pic:blipFill>
+                    <a:blip r:embed="rId13"/>
+                    <a:stretch>
+                      <a:fillRect/>
+                    </a:stretch>
+                  </pic:blipFill>
+                  <pic:spPr>
+                    <a:xfrm>
+                      <a:off x="0" y="0"/>
+                      <a:ext cx="3857143" cy="1361905"/>
+                    </a:xfrm>
+                    <a:prstGeom prst="rect">
+                      <a:avLst/>
+                    </a:prstGeom>
+                  </pic:spPr>
+                </pic:pic>
+              </a:graphicData>
+            </a:graphic>
+          </wp:inline>
+        </w:drawing>
+      </w:r>
+    </w:p>
+    <w:p>
+      <w:pPr>
+        <w:jc w:val="center"/>
+      </w:pPr>
+      <w:r>
+        <w:rPr>
+          <w:noProof/>
+        </w:rPr>
+        <w:drawing>
+          <wp:inline distT="0" distB="0" distL="0" distR="0" wp14:anchorId="77B147A3" wp14:editId="501C5FBF">
+            <wp:extent cx="6400800" cy="2719705"/>
+            <wp:effectExtent l="0" t="0" r="0" b="4445"/>
+            <wp:docPr id="15" name="Picture 15"/>
+            <wp:cNvGraphicFramePr>
+              <a:graphicFrameLocks xmlns:a="http://schemas.openxmlformats.org/drawingml/2006/main" noChangeAspect="1"/>
+            </wp:cNvGraphicFramePr>
+            <a:graphic xmlns:a="http://schemas.openxmlformats.org/drawingml/2006/main">
+              <a:graphicData uri="http://schemas.openxmlformats.org/drawingml/2006/picture">
+                <pic:pic xmlns:pic="http://schemas.openxmlformats.org/drawingml/2006/picture">
+                  <pic:nvPicPr>
+                    <pic:cNvPr id="1" name=""/>
+                    <pic:cNvPicPr/>
+                  </pic:nvPicPr>
+                  <pic:blipFill>
+                    <a:blip r:embed="rId14"/>
+                    <a:stretch>
+                      <a:fillRect/>
+                    </a:stretch>
+                  </pic:blipFill>
+                  <pic:spPr>
+                    <a:xfrm>
+                      <a:off x="0" y="0"/>
+                      <a:ext cx="6400800" cy="2719705"/>
+                    </a:xfrm>
+                    <a:prstGeom prst="rect">
+                      <a:avLst/>
+                    </a:prstGeom>
+                  </pic:spPr>
+                </pic:pic>
+              </a:graphicData>
+            </a:graphic>
+          </wp:inline>
+        </w:drawing>
+      </w:r>
+    </w:p>
+    <w:p>
+      <w:pPr>
+        <w:jc w:val="center"/>
+      </w:pPr>
+      <w:r>
+        <w:rPr>
+          <w:noProof/>
+        </w:rPr>
+        <w:drawing>
+          <wp:inline distT="0" distB="0" distL="0" distR="0" wp14:anchorId="17AF24A5" wp14:editId="73392870">
+            <wp:extent cx="6400800" cy="2719705"/>
+            <wp:effectExtent l="0" t="0" r="0" b="4445"/>
+            <wp:docPr id="13" name="Picture 13"/>
             <wp:cNvGraphicFramePr>
               <a:graphicFrameLocks xmlns:a="http://schemas.openxmlformats.org/drawingml/2006/main" noChangeAspect="1"/>
             </wp:cNvGraphicFramePr>
@@ -5024,51 +4993,6 @@
                   <pic:spPr>
                     <a:xfrm>
                       <a:off x="0" y="0"/>
-                      <a:ext cx="3857143" cy="1361905"/>
-                    </a:xfrm>
-                    <a:prstGeom prst="rect">
-                      <a:avLst/>
-                    </a:prstGeom>
-                  </pic:spPr>
-                </pic:pic>
-              </a:graphicData>
-            </a:graphic>
-          </wp:inline>
-        </w:drawing>
-      </w:r>
-    </w:p>
-    <w:p>
-      <w:pPr>
-        <w:jc w:val="center"/>
-      </w:pPr>
-      <w:r>
-        <w:rPr>
-          <w:noProof/>
-        </w:rPr>
-        <w:drawing>
-          <wp:inline distT="0" distB="0" distL="0" distR="0" wp14:anchorId="77B147A3" wp14:editId="501C5FBF">
-            <wp:extent cx="6400800" cy="2719705"/>
-            <wp:effectExtent l="0" t="0" r="0" b="4445"/>
-            <wp:docPr id="15" name="Picture 15"/>
-            <wp:cNvGraphicFramePr>
-              <a:graphicFrameLocks xmlns:a="http://schemas.openxmlformats.org/drawingml/2006/main" noChangeAspect="1"/>
-            </wp:cNvGraphicFramePr>
-            <a:graphic xmlns:a="http://schemas.openxmlformats.org/drawingml/2006/main">
-              <a:graphicData uri="http://schemas.openxmlformats.org/drawingml/2006/picture">
-                <pic:pic xmlns:pic="http://schemas.openxmlformats.org/drawingml/2006/picture">
-                  <pic:nvPicPr>
-                    <pic:cNvPr id="1" name=""/>
-                    <pic:cNvPicPr/>
-                  </pic:nvPicPr>
-                  <pic:blipFill>
-                    <a:blip r:embed="rId16"/>
-                    <a:stretch>
-                      <a:fillRect/>
-                    </a:stretch>
-                  </pic:blipFill>
-                  <pic:spPr>
-                    <a:xfrm>
-                      <a:off x="0" y="0"/>
                       <a:ext cx="6400800" cy="2719705"/>
                     </a:xfrm>
                     <a:prstGeom prst="rect">
@@ -5084,58 +5008,13 @@
     </w:p>
     <w:p>
       <w:pPr>
-        <w:jc w:val="center"/>
-      </w:pPr>
-      <w:r>
-        <w:rPr>
-          <w:noProof/>
-        </w:rPr>
-        <w:drawing>
-          <wp:inline distT="0" distB="0" distL="0" distR="0" wp14:anchorId="17AF24A5" wp14:editId="73392870">
-            <wp:extent cx="6400800" cy="2719705"/>
-            <wp:effectExtent l="0" t="0" r="0" b="4445"/>
-            <wp:docPr id="13" name="Picture 13"/>
-            <wp:cNvGraphicFramePr>
-              <a:graphicFrameLocks xmlns:a="http://schemas.openxmlformats.org/drawingml/2006/main" noChangeAspect="1"/>
-            </wp:cNvGraphicFramePr>
-            <a:graphic xmlns:a="http://schemas.openxmlformats.org/drawingml/2006/main">
-              <a:graphicData uri="http://schemas.openxmlformats.org/drawingml/2006/picture">
-                <pic:pic xmlns:pic="http://schemas.openxmlformats.org/drawingml/2006/picture">
-                  <pic:nvPicPr>
-                    <pic:cNvPr id="1" name=""/>
-                    <pic:cNvPicPr/>
-                  </pic:nvPicPr>
-                  <pic:blipFill>
-                    <a:blip r:embed="rId17"/>
-                    <a:stretch>
-                      <a:fillRect/>
-                    </a:stretch>
-                  </pic:blipFill>
-                  <pic:spPr>
-                    <a:xfrm>
-                      <a:off x="0" y="0"/>
-                      <a:ext cx="6400800" cy="2719705"/>
-                    </a:xfrm>
-                    <a:prstGeom prst="rect">
-                      <a:avLst/>
-                    </a:prstGeom>
-                  </pic:spPr>
-                </pic:pic>
-              </a:graphicData>
-            </a:graphic>
-          </wp:inline>
-        </w:drawing>
-      </w:r>
-    </w:p>
-    <w:p>
-      <w:pPr>
         <w:pStyle w:val="Heading2"/>
       </w:pPr>
-      <w:bookmarkStart w:id="10" w:name="_Toc187667736"/>
+      <w:bookmarkStart w:id="9" w:name="_Toc187667736"/>
       <w:r>
         <w:t>Defaults</w:t>
       </w:r>
-      <w:bookmarkEnd w:id="10"/>
+      <w:bookmarkEnd w:id="9"/>
     </w:p>
     <w:tbl>
       <w:tblPr>
@@ -5695,22 +5574,22 @@
       <w:pPr>
         <w:pStyle w:val="Heading1"/>
       </w:pPr>
-      <w:bookmarkStart w:id="11" w:name="_Toc187667737"/>
+      <w:bookmarkStart w:id="10" w:name="_Toc187667737"/>
       <w:r>
         <w:lastRenderedPageBreak/>
         <w:t>ADDENDUMS</w:t>
       </w:r>
+      <w:bookmarkEnd w:id="10"/>
+    </w:p>
+    <w:p>
+      <w:pPr>
+        <w:pStyle w:val="Heading2"/>
+      </w:pPr>
+      <w:bookmarkStart w:id="11" w:name="_Toc187667738"/>
+      <w:r>
+        <w:t>Sources</w:t>
+      </w:r>
       <w:bookmarkEnd w:id="11"/>
-    </w:p>
-    <w:p>
-      <w:pPr>
-        <w:pStyle w:val="Heading2"/>
-      </w:pPr>
-      <w:bookmarkStart w:id="12" w:name="_Toc187667738"/>
-      <w:r>
-        <w:t>Sources</w:t>
-      </w:r>
-      <w:bookmarkEnd w:id="12"/>
     </w:p>
     <w:p>
       <w:r>
@@ -5742,7 +5621,7 @@
       <w:r>
         <w:t xml:space="preserve"> ARE BASED OFF  </w:t>
       </w:r>
-      <w:hyperlink r:id="rId18" w:history="1">
+      <w:hyperlink r:id="rId16" w:history="1">
         <w:r>
           <w:rPr>
             <w:rStyle w:val="Hyperlink"/>
@@ -5806,24 +5685,12 @@
       <w:r>
         <w:t xml:space="preserve">THIS IS YOUR BIBLE:     </w:t>
       </w:r>
-      <w:hyperlink r:id="rId19" w:history="1">
+      <w:hyperlink r:id="rId17" w:history="1">
         <w:r>
           <w:rPr>
             <w:rStyle w:val="Hyperlink"/>
           </w:rPr>
-          <w:t>https://cabforum.org/extended-valid</w:t>
-        </w:r>
-        <w:r>
-          <w:rPr>
-            <w:rStyle w:val="Hyperlink"/>
-          </w:rPr>
-          <w:t>a</w:t>
-        </w:r>
-        <w:r>
-          <w:rPr>
-            <w:rStyle w:val="Hyperlink"/>
-          </w:rPr>
-          <w:t>tion/</w:t>
+          <w:t>https://cabforum.org/extended-validation/</w:t>
         </w:r>
       </w:hyperlink>
       <w:r>
@@ -5884,7 +5751,7 @@
           <w:numId w:val="14"/>
         </w:numPr>
       </w:pPr>
-      <w:hyperlink r:id="rId20" w:history="1">
+      <w:hyperlink r:id="rId18" w:anchor="7.1.2-certificate-extensions" w:history="1">
         <w:r>
           <w:rPr>
             <w:rStyle w:val="Hyperlink"/>
@@ -5901,7 +5768,7 @@
           <w:numId w:val="14"/>
         </w:numPr>
       </w:pPr>
-      <w:hyperlink r:id="rId21" w:history="1">
+      <w:hyperlink r:id="rId19" w:history="1">
         <w:r>
           <w:rPr>
             <w:rStyle w:val="Hyperlink"/>
@@ -5918,7 +5785,7 @@
           <w:numId w:val="14"/>
         </w:numPr>
       </w:pPr>
-      <w:hyperlink r:id="rId22" w:history="1">
+      <w:hyperlink r:id="rId20" w:anchor="1248085" w:history="1">
         <w:r>
           <w:rPr>
             <w:rStyle w:val="Hyperlink"/>
@@ -5939,7 +5806,7 @@
       <w:r>
         <w:t xml:space="preserve">THIS IS YOUR GUIDE:     </w:t>
       </w:r>
-      <w:hyperlink r:id="rId23" w:history="1">
+      <w:hyperlink r:id="rId21" w:history="1">
         <w:r>
           <w:rPr>
             <w:rStyle w:val="Hyperlink"/>
@@ -5953,15 +5820,7 @@
     </w:p>
     <w:p>
       <w:r>
-        <w:t xml:space="preserve">Internet Security Research Group (ISRG): Certificate Policy Version 2.5 Updated October 27, </w:t>
-      </w:r>
-      <w:proofErr w:type="gramStart"/>
-      <w:r>
-        <w:t>2020</w:t>
-      </w:r>
-      <w:proofErr w:type="gramEnd"/>
-      <w:r>
-        <w:t xml:space="preserve"> Approved by the ISRG Policy Management Authority.</w:t>
+        <w:t>Internet Security Research Group (ISRG): Certificate Policy Version 2.5 Updated October 27, 2020 Approved by the ISRG Policy Management Authority.</w:t>
       </w:r>
     </w:p>
     <w:p>
@@ -5997,7 +5856,7 @@
       <w:r>
         <w:t xml:space="preserve">THIS IS YOUR TESTER:    </w:t>
       </w:r>
-      <w:hyperlink r:id="rId24" w:history="1">
+      <w:hyperlink r:id="rId22" w:history="1">
         <w:r>
           <w:rPr>
             <w:rStyle w:val="Hyperlink"/>
@@ -6019,12 +5878,12 @@
       <w:pPr>
         <w:pStyle w:val="Heading2"/>
       </w:pPr>
-      <w:bookmarkStart w:id="13" w:name="_Toc187667739"/>
+      <w:bookmarkStart w:id="12" w:name="_Toc187667739"/>
       <w:proofErr w:type="spellStart"/>
       <w:r>
         <w:t>permitted_intermediate_section</w:t>
       </w:r>
-      <w:bookmarkEnd w:id="13"/>
+      <w:bookmarkEnd w:id="12"/>
       <w:proofErr w:type="spellEnd"/>
     </w:p>
     <w:p>
@@ -6051,15 +5910,7 @@
         <w:t>yet;</w:t>
       </w:r>
       <w:r>
-        <w:t xml:space="preserve"> you </w:t>
-      </w:r>
-      <w:proofErr w:type="gramStart"/>
-      <w:r>
-        <w:t>have to</w:t>
-      </w:r>
-      <w:proofErr w:type="gramEnd"/>
-      <w:r>
-        <w:t xml:space="preserve"> edit those files manually</w:t>
+        <w:t xml:space="preserve"> you have to edit those files manually</w:t>
       </w:r>
       <w:r>
         <w:t>:</w:t>
@@ -6120,7 +5971,7 @@
         <w:lastRenderedPageBreak/>
         <w:t xml:space="preserve">This section will limit the DNS/IP ranges that the server certificate will cover, as defined in section 7.1.5 of the ISRG CP v2.5 </w:t>
       </w:r>
-      <w:hyperlink r:id="rId25" w:anchor="7.1.5-name-constraints" w:history="1">
+      <w:hyperlink r:id="rId23" w:anchor="7.1.5-name-constraints" w:history="1">
         <w:r>
           <w:rPr>
             <w:rStyle w:val="Hyperlink"/>
@@ -6237,19 +6088,22 @@
           <w:szCs w:val="20"/>
           <w:highlight w:val="white"/>
         </w:rPr>
-        <w:t xml:space="preserve"># </w:t>
-      </w:r>
-      <w:proofErr w:type="gramStart"/>
-      <w:r>
+        <w:t># permitted;DNS.0 = .com</w:t>
+      </w:r>
+    </w:p>
+    <w:p>
+      <w:pPr>
+        <w:autoSpaceDE w:val="0"/>
+        <w:autoSpaceDN w:val="0"/>
+        <w:adjustRightInd w:val="0"/>
+        <w:spacing w:after="0" w:line="240" w:lineRule="auto"/>
         <w:rPr>
           <w:rFonts w:ascii="Courier New" w:hAnsi="Courier New" w:cs="Courier New"/>
           <w:color w:val="008000"/>
           <w:szCs w:val="20"/>
           <w:highlight w:val="white"/>
         </w:rPr>
-        <w:t>permitted;DNS</w:t>
-      </w:r>
-      <w:proofErr w:type="gramEnd"/>
+      </w:pPr>
       <w:r>
         <w:rPr>
           <w:rFonts w:ascii="Courier New" w:hAnsi="Courier New" w:cs="Courier New"/>
@@ -6257,8 +6111,19 @@
           <w:szCs w:val="20"/>
           <w:highlight w:val="white"/>
         </w:rPr>
-        <w:t>.0 = .com</w:t>
-      </w:r>
+        <w:t># permitted;DNS.1 = .</w:t>
+      </w:r>
+      <w:proofErr w:type="spellStart"/>
+      <w:r>
+        <w:rPr>
+          <w:rFonts w:ascii="Courier New" w:hAnsi="Courier New" w:cs="Courier New"/>
+          <w:color w:val="008000"/>
+          <w:szCs w:val="20"/>
+          <w:highlight w:val="white"/>
+        </w:rPr>
+        <w:t>lan</w:t>
+      </w:r>
+      <w:proofErr w:type="spellEnd"/>
     </w:p>
     <w:p>
       <w:pPr>
@@ -6280,19 +6145,22 @@
           <w:szCs w:val="20"/>
           <w:highlight w:val="white"/>
         </w:rPr>
-        <w:t xml:space="preserve"># </w:t>
-      </w:r>
-      <w:proofErr w:type="gramStart"/>
-      <w:r>
+        <w:t># permitted;DNS.2 = .local</w:t>
+      </w:r>
+    </w:p>
+    <w:p>
+      <w:pPr>
+        <w:autoSpaceDE w:val="0"/>
+        <w:autoSpaceDN w:val="0"/>
+        <w:adjustRightInd w:val="0"/>
+        <w:spacing w:after="0" w:line="240" w:lineRule="auto"/>
         <w:rPr>
           <w:rFonts w:ascii="Courier New" w:hAnsi="Courier New" w:cs="Courier New"/>
           <w:color w:val="008000"/>
           <w:szCs w:val="20"/>
           <w:highlight w:val="white"/>
         </w:rPr>
-        <w:t>permitted;DNS</w:t>
-      </w:r>
-      <w:proofErr w:type="gramEnd"/>
+      </w:pPr>
       <w:r>
         <w:rPr>
           <w:rFonts w:ascii="Courier New" w:hAnsi="Courier New" w:cs="Courier New"/>
@@ -6300,19 +6168,31 @@
           <w:szCs w:val="20"/>
           <w:highlight w:val="white"/>
         </w:rPr>
-        <w:t>.1 = .</w:t>
-      </w:r>
-      <w:proofErr w:type="spellStart"/>
-      <w:r>
+        <w:t># permitted;DNS.3 = .private</w:t>
+      </w:r>
+    </w:p>
+    <w:p>
+      <w:pPr>
+        <w:autoSpaceDE w:val="0"/>
+        <w:autoSpaceDN w:val="0"/>
+        <w:adjustRightInd w:val="0"/>
+        <w:spacing w:after="0" w:line="240" w:lineRule="auto"/>
         <w:rPr>
           <w:rFonts w:ascii="Courier New" w:hAnsi="Courier New" w:cs="Courier New"/>
           <w:color w:val="008000"/>
           <w:szCs w:val="20"/>
           <w:highlight w:val="white"/>
         </w:rPr>
-        <w:t>lan</w:t>
-      </w:r>
-      <w:proofErr w:type="spellEnd"/>
+      </w:pPr>
+      <w:r>
+        <w:rPr>
+          <w:rFonts w:ascii="Courier New" w:hAnsi="Courier New" w:cs="Courier New"/>
+          <w:color w:val="008000"/>
+          <w:szCs w:val="20"/>
+          <w:highlight w:val="white"/>
+        </w:rPr>
+        <w:t># You can only sign for IP within those ranges:</w:t>
+      </w:r>
     </w:p>
     <w:p>
       <w:pPr>
@@ -6322,139 +6202,19 @@
         <w:spacing w:after="0" w:line="240" w:lineRule="auto"/>
         <w:rPr>
           <w:rFonts w:ascii="Courier New" w:hAnsi="Courier New" w:cs="Courier New"/>
-          <w:color w:val="008000"/>
+          <w:color w:val="000000"/>
           <w:szCs w:val="20"/>
           <w:highlight w:val="white"/>
         </w:rPr>
       </w:pPr>
       <w:r>
-        <w:rPr>
-          <w:rFonts w:ascii="Courier New" w:hAnsi="Courier New" w:cs="Courier New"/>
-          <w:color w:val="008000"/>
-          <w:szCs w:val="20"/>
-          <w:highlight w:val="white"/>
-        </w:rPr>
-        <w:t xml:space="preserve"># </w:t>
-      </w:r>
-      <w:proofErr w:type="gramStart"/>
-      <w:r>
-        <w:rPr>
-          <w:rFonts w:ascii="Courier New" w:hAnsi="Courier New" w:cs="Courier New"/>
-          <w:color w:val="008000"/>
-          <w:szCs w:val="20"/>
-          <w:highlight w:val="white"/>
-        </w:rPr>
-        <w:t>permitted;DNS</w:t>
-      </w:r>
-      <w:proofErr w:type="gramEnd"/>
-      <w:r>
-        <w:rPr>
-          <w:rFonts w:ascii="Courier New" w:hAnsi="Courier New" w:cs="Courier New"/>
-          <w:color w:val="008000"/>
-          <w:szCs w:val="20"/>
-          <w:highlight w:val="white"/>
-        </w:rPr>
-        <w:t>.2 = .local</w:t>
-      </w:r>
-    </w:p>
-    <w:p>
-      <w:pPr>
-        <w:autoSpaceDE w:val="0"/>
-        <w:autoSpaceDN w:val="0"/>
-        <w:adjustRightInd w:val="0"/>
-        <w:spacing w:after="0" w:line="240" w:lineRule="auto"/>
-        <w:rPr>
-          <w:rFonts w:ascii="Courier New" w:hAnsi="Courier New" w:cs="Courier New"/>
-          <w:color w:val="008000"/>
-          <w:szCs w:val="20"/>
-          <w:highlight w:val="white"/>
-        </w:rPr>
-      </w:pPr>
-      <w:r>
-        <w:rPr>
-          <w:rFonts w:ascii="Courier New" w:hAnsi="Courier New" w:cs="Courier New"/>
-          <w:color w:val="008000"/>
-          <w:szCs w:val="20"/>
-          <w:highlight w:val="white"/>
-        </w:rPr>
-        <w:t xml:space="preserve"># </w:t>
-      </w:r>
-      <w:proofErr w:type="gramStart"/>
-      <w:r>
-        <w:rPr>
-          <w:rFonts w:ascii="Courier New" w:hAnsi="Courier New" w:cs="Courier New"/>
-          <w:color w:val="008000"/>
-          <w:szCs w:val="20"/>
-          <w:highlight w:val="white"/>
-        </w:rPr>
-        <w:t>permitted;DNS</w:t>
-      </w:r>
-      <w:proofErr w:type="gramEnd"/>
-      <w:r>
-        <w:rPr>
-          <w:rFonts w:ascii="Courier New" w:hAnsi="Courier New" w:cs="Courier New"/>
-          <w:color w:val="008000"/>
-          <w:szCs w:val="20"/>
-          <w:highlight w:val="white"/>
-        </w:rPr>
-        <w:t>.3 = .private</w:t>
-      </w:r>
-    </w:p>
-    <w:p>
-      <w:pPr>
-        <w:autoSpaceDE w:val="0"/>
-        <w:autoSpaceDN w:val="0"/>
-        <w:adjustRightInd w:val="0"/>
-        <w:spacing w:after="0" w:line="240" w:lineRule="auto"/>
-        <w:rPr>
-          <w:rFonts w:ascii="Courier New" w:hAnsi="Courier New" w:cs="Courier New"/>
-          <w:color w:val="008000"/>
-          <w:szCs w:val="20"/>
-          <w:highlight w:val="white"/>
-        </w:rPr>
-      </w:pPr>
-      <w:r>
-        <w:rPr>
-          <w:rFonts w:ascii="Courier New" w:hAnsi="Courier New" w:cs="Courier New"/>
-          <w:color w:val="008000"/>
-          <w:szCs w:val="20"/>
-          <w:highlight w:val="white"/>
-        </w:rPr>
-        <w:t># You can only sign for IP within those ranges:</w:t>
-      </w:r>
-    </w:p>
-    <w:p>
-      <w:pPr>
-        <w:autoSpaceDE w:val="0"/>
-        <w:autoSpaceDN w:val="0"/>
-        <w:adjustRightInd w:val="0"/>
-        <w:spacing w:after="0" w:line="240" w:lineRule="auto"/>
         <w:rPr>
           <w:rFonts w:ascii="Courier New" w:hAnsi="Courier New" w:cs="Courier New"/>
           <w:color w:val="000000"/>
           <w:szCs w:val="20"/>
           <w:highlight w:val="white"/>
         </w:rPr>
-      </w:pPr>
-      <w:proofErr w:type="gramStart"/>
-      <w:r>
-        <w:rPr>
-          <w:rFonts w:ascii="Courier New" w:hAnsi="Courier New" w:cs="Courier New"/>
-          <w:color w:val="000000"/>
-          <w:szCs w:val="20"/>
-          <w:highlight w:val="white"/>
-        </w:rPr>
-        <w:t>permitted;IP</w:t>
-      </w:r>
-      <w:proofErr w:type="gramEnd"/>
-      <w:r>
-        <w:rPr>
-          <w:rFonts w:ascii="Courier New" w:hAnsi="Courier New" w:cs="Courier New"/>
-          <w:color w:val="000000"/>
-          <w:szCs w:val="20"/>
-          <w:highlight w:val="white"/>
-        </w:rPr>
-        <w:t xml:space="preserve">.0  </w:t>
+        <w:t xml:space="preserve">permitted;IP.0  </w:t>
       </w:r>
       <w:r>
         <w:rPr>
@@ -6490,7 +6250,6 @@
           <w:highlight w:val="white"/>
         </w:rPr>
       </w:pPr>
-      <w:proofErr w:type="gramStart"/>
       <w:r>
         <w:rPr>
           <w:rFonts w:ascii="Courier New" w:hAnsi="Courier New" w:cs="Courier New"/>
@@ -6498,17 +6257,7 @@
           <w:szCs w:val="20"/>
           <w:highlight w:val="white"/>
         </w:rPr>
-        <w:t>permitted;IP</w:t>
-      </w:r>
-      <w:proofErr w:type="gramEnd"/>
-      <w:r>
-        <w:rPr>
-          <w:rFonts w:ascii="Courier New" w:hAnsi="Courier New" w:cs="Courier New"/>
-          <w:color w:val="000000"/>
-          <w:szCs w:val="20"/>
-          <w:highlight w:val="white"/>
-        </w:rPr>
-        <w:t xml:space="preserve">.1  </w:t>
+        <w:t xml:space="preserve">permitted;IP.1  </w:t>
       </w:r>
       <w:r>
         <w:rPr>
@@ -6544,7 +6293,6 @@
           <w:highlight w:val="white"/>
         </w:rPr>
       </w:pPr>
-      <w:proofErr w:type="gramStart"/>
       <w:r>
         <w:rPr>
           <w:rFonts w:ascii="Courier New" w:hAnsi="Courier New" w:cs="Courier New"/>
@@ -6552,17 +6300,7 @@
           <w:szCs w:val="20"/>
           <w:highlight w:val="white"/>
         </w:rPr>
-        <w:t>permitted;IP</w:t>
-      </w:r>
-      <w:proofErr w:type="gramEnd"/>
-      <w:r>
-        <w:rPr>
-          <w:rFonts w:ascii="Courier New" w:hAnsi="Courier New" w:cs="Courier New"/>
-          <w:color w:val="000000"/>
-          <w:szCs w:val="20"/>
-          <w:highlight w:val="white"/>
-        </w:rPr>
-        <w:t xml:space="preserve">.2  </w:t>
+        <w:t xml:space="preserve">permitted;IP.2  </w:t>
       </w:r>
       <w:r>
         <w:rPr>
@@ -6631,7 +6369,6 @@
         </w:rPr>
       </w:pPr>
       <w:proofErr w:type="spellStart"/>
-      <w:proofErr w:type="gramStart"/>
       <w:r>
         <w:rPr>
           <w:rFonts w:ascii="Courier New" w:hAnsi="Courier New" w:cs="Courier New"/>
@@ -6642,7 +6379,6 @@
         <w:t>permitted;email</w:t>
       </w:r>
       <w:proofErr w:type="spellEnd"/>
-      <w:proofErr w:type="gramEnd"/>
       <w:r>
         <w:rPr>
           <w:rFonts w:ascii="Courier New" w:hAnsi="Courier New" w:cs="Courier New"/>
@@ -6734,19 +6470,22 @@
           <w:szCs w:val="20"/>
           <w:highlight w:val="white"/>
         </w:rPr>
-        <w:t xml:space="preserve"># </w:t>
-      </w:r>
-      <w:proofErr w:type="gramStart"/>
-      <w:r>
+        <w:t># excluded;IP.0   = 0.0.0.0/0.0.0.0</w:t>
+      </w:r>
+    </w:p>
+    <w:p>
+      <w:pPr>
+        <w:autoSpaceDE w:val="0"/>
+        <w:autoSpaceDN w:val="0"/>
+        <w:adjustRightInd w:val="0"/>
+        <w:spacing w:after="0" w:line="240" w:lineRule="auto"/>
         <w:rPr>
           <w:rFonts w:ascii="Courier New" w:hAnsi="Courier New" w:cs="Courier New"/>
           <w:color w:val="008000"/>
           <w:szCs w:val="20"/>
           <w:highlight w:val="white"/>
         </w:rPr>
-        <w:t>excluded;IP</w:t>
-      </w:r>
-      <w:proofErr w:type="gramEnd"/>
+      </w:pPr>
       <w:r>
         <w:rPr>
           <w:rFonts w:ascii="Courier New" w:hAnsi="Courier New" w:cs="Courier New"/>
@@ -6754,50 +6493,7 @@
           <w:szCs w:val="20"/>
           <w:highlight w:val="white"/>
         </w:rPr>
-        <w:t>.0   = 0.0.0.0/0.0.0.0</w:t>
-      </w:r>
-    </w:p>
-    <w:p>
-      <w:pPr>
-        <w:autoSpaceDE w:val="0"/>
-        <w:autoSpaceDN w:val="0"/>
-        <w:adjustRightInd w:val="0"/>
-        <w:spacing w:after="0" w:line="240" w:lineRule="auto"/>
-        <w:rPr>
-          <w:rFonts w:ascii="Courier New" w:hAnsi="Courier New" w:cs="Courier New"/>
-          <w:color w:val="008000"/>
-          <w:szCs w:val="20"/>
-          <w:highlight w:val="white"/>
-        </w:rPr>
-      </w:pPr>
-      <w:r>
-        <w:rPr>
-          <w:rFonts w:ascii="Courier New" w:hAnsi="Courier New" w:cs="Courier New"/>
-          <w:color w:val="008000"/>
-          <w:szCs w:val="20"/>
-          <w:highlight w:val="white"/>
-        </w:rPr>
-        <w:t xml:space="preserve"># </w:t>
-      </w:r>
-      <w:proofErr w:type="gramStart"/>
-      <w:r>
-        <w:rPr>
-          <w:rFonts w:ascii="Courier New" w:hAnsi="Courier New" w:cs="Courier New"/>
-          <w:color w:val="008000"/>
-          <w:szCs w:val="20"/>
-          <w:highlight w:val="white"/>
-        </w:rPr>
-        <w:t>excluded;IP</w:t>
-      </w:r>
-      <w:proofErr w:type="gramEnd"/>
-      <w:r>
-        <w:rPr>
-          <w:rFonts w:ascii="Courier New" w:hAnsi="Courier New" w:cs="Courier New"/>
-          <w:color w:val="008000"/>
-          <w:szCs w:val="20"/>
-          <w:highlight w:val="white"/>
-        </w:rPr>
-        <w:t>.1   = 0:0:0:0:0:0:0:0/0:0:0:0:0:0:0:0</w:t>
+        <w:t># excluded;IP.1   = 0:0:0:0:0:0:0:0/0:0:0:0:0:0:0:0</w:t>
       </w:r>
     </w:p>
     <w:p/>
@@ -6805,17 +6501,17 @@
       <w:pPr>
         <w:pStyle w:val="Heading2"/>
       </w:pPr>
-      <w:bookmarkStart w:id="14" w:name="_Toc187667740"/>
+      <w:bookmarkStart w:id="13" w:name="_Toc187667740"/>
       <w:r>
         <w:t>Best Practices</w:t>
       </w:r>
-      <w:bookmarkEnd w:id="14"/>
+      <w:bookmarkEnd w:id="13"/>
     </w:p>
     <w:p>
       <w:r>
         <w:t xml:space="preserve">The CA/BROWSER Forum provides best practices: </w:t>
       </w:r>
-      <w:hyperlink r:id="rId26" w:history="1">
+      <w:hyperlink r:id="rId24" w:history="1">
         <w:r>
           <w:rPr>
             <w:rStyle w:val="Hyperlink"/>
@@ -6831,7 +6527,7 @@
       <w:r>
         <w:t xml:space="preserve">Updated document: </w:t>
       </w:r>
-      <w:hyperlink r:id="rId27" w:history="1">
+      <w:hyperlink r:id="rId25" w:history="1">
         <w:r>
           <w:rPr>
             <w:rStyle w:val="Hyperlink"/>
@@ -6857,7 +6553,7 @@
           <w:szCs w:val="30"/>
         </w:rPr>
       </w:pPr>
-      <w:bookmarkStart w:id="15" w:name="_Toc187667741"/>
+      <w:bookmarkStart w:id="14" w:name="_Toc187667741"/>
       <w:r>
         <w:rPr>
           <w:rFonts w:ascii="Segoe UI" w:hAnsi="Segoe UI" w:cs="Segoe UI"/>
@@ -6867,7 +6563,7 @@
         </w:rPr>
         <w:t>Use 2048-Bit Private Keys</w:t>
       </w:r>
-      <w:bookmarkEnd w:id="15"/>
+      <w:bookmarkEnd w:id="14"/>
     </w:p>
     <w:p>
       <w:pPr>
@@ -6962,7 +6658,7 @@
           <w:szCs w:val="30"/>
         </w:rPr>
       </w:pPr>
-      <w:bookmarkStart w:id="16" w:name="_Toc187667742"/>
+      <w:bookmarkStart w:id="15" w:name="_Toc187667742"/>
       <w:r>
         <w:rPr>
           <w:rFonts w:ascii="Segoe UI" w:hAnsi="Segoe UI" w:cs="Segoe UI"/>
@@ -6972,7 +6668,7 @@
         </w:rPr>
         <w:t>Protect Private Keys</w:t>
       </w:r>
-      <w:bookmarkEnd w:id="16"/>
+      <w:bookmarkEnd w:id="15"/>
     </w:p>
     <w:p>
       <w:r>
@@ -7020,7 +6716,7 @@
           <w:szCs w:val="30"/>
         </w:rPr>
       </w:pPr>
-      <w:bookmarkStart w:id="17" w:name="_Toc187667743"/>
+      <w:bookmarkStart w:id="16" w:name="_Toc187667743"/>
       <w:r>
         <w:rPr>
           <w:rFonts w:ascii="Segoe UI" w:hAnsi="Segoe UI" w:cs="Segoe UI"/>
@@ -7030,7 +6726,7 @@
         </w:rPr>
         <w:t>Ensure Sufficient Hostname Coverage</w:t>
       </w:r>
-      <w:bookmarkEnd w:id="17"/>
+      <w:bookmarkEnd w:id="16"/>
     </w:p>
     <w:p>
       <w:pPr>
@@ -7074,7 +6770,7 @@
         </w:rPr>
         <w:t> and </w:t>
       </w:r>
-      <w:hyperlink r:id="rId28" w:history="1">
+      <w:hyperlink r:id="rId26" w:history="1">
         <w:r>
           <w:rPr>
             <w:rStyle w:val="Hyperlink"/>
@@ -7130,7 +6826,7 @@
           <w:szCs w:val="30"/>
         </w:rPr>
       </w:pPr>
-      <w:bookmarkStart w:id="18" w:name="_Toc187667744"/>
+      <w:bookmarkStart w:id="17" w:name="_Toc187667744"/>
       <w:r>
         <w:rPr>
           <w:rFonts w:ascii="Segoe UI" w:hAnsi="Segoe UI" w:cs="Segoe UI"/>
@@ -7140,7 +6836,7 @@
         </w:rPr>
         <w:t>Use Strong Certificate Signature Algorithms</w:t>
       </w:r>
-      <w:bookmarkEnd w:id="18"/>
+      <w:bookmarkEnd w:id="17"/>
     </w:p>
     <w:p>
       <w:r>
@@ -7201,7 +6897,7 @@
           <w:szCs w:val="30"/>
         </w:rPr>
       </w:pPr>
-      <w:bookmarkStart w:id="19" w:name="_Toc187667745"/>
+      <w:bookmarkStart w:id="18" w:name="_Toc187667745"/>
       <w:r>
         <w:rPr>
           <w:rFonts w:ascii="Segoe UI" w:hAnsi="Segoe UI" w:cs="Segoe UI"/>
@@ -7211,7 +6907,7 @@
         </w:rPr>
         <w:t>Use Complete Certificate Chains</w:t>
       </w:r>
-      <w:bookmarkEnd w:id="19"/>
+      <w:bookmarkEnd w:id="18"/>
     </w:p>
     <w:p>
       <w:r>
@@ -7220,15 +6916,7 @@
     </w:p>
     <w:p>
       <w:r>
-        <w:t xml:space="preserve">An invalid certificate chain effectively renders the server certificate invalid and results in browser warnings. In practice, this problem is sometimes difficult to diagnose because some browsers can reconstruct incomplete </w:t>
-      </w:r>
-      <w:proofErr w:type="gramStart"/>
-      <w:r>
-        <w:t>chains</w:t>
-      </w:r>
-      <w:proofErr w:type="gramEnd"/>
-      <w:r>
-        <w:t xml:space="preserve"> and some can’t. All browsers tend to cache and reuse intermediate certificates.</w:t>
+        <w:t>An invalid certificate chain effectively renders the server certificate invalid and results in browser warnings. In practice, this problem is sometimes difficult to diagnose because some browsers can reconstruct incomplete chains and some can’t. All browsers tend to cache and reuse intermediate certificates.</w:t>
       </w:r>
     </w:p>
     <w:p>
@@ -7265,7 +6953,7 @@
           <w:szCs w:val="30"/>
         </w:rPr>
       </w:pPr>
-      <w:bookmarkStart w:id="20" w:name="_Toc187667746"/>
+      <w:bookmarkStart w:id="19" w:name="_Toc187667746"/>
       <w:r>
         <w:rPr>
           <w:rFonts w:ascii="Segoe UI" w:hAnsi="Segoe UI" w:cs="Segoe UI"/>
@@ -7276,7 +6964,7 @@
         <w:lastRenderedPageBreak/>
         <w:t>Use Secure Protocols</w:t>
       </w:r>
-      <w:bookmarkEnd w:id="20"/>
+      <w:bookmarkEnd w:id="19"/>
     </w:p>
     <w:p>
       <w:r>
@@ -7292,15 +6980,7 @@
         </w:numPr>
       </w:pPr>
       <w:r>
-        <w:t xml:space="preserve">SSL v2 is insecure and must not be used. This protocol version is so bad that it can be used to attack RSA keys and sites with the same name even if they are on an </w:t>
-      </w:r>
-      <w:proofErr w:type="gramStart"/>
-      <w:r>
-        <w:t>entirely different servers (the DROWN attack)</w:t>
-      </w:r>
-      <w:proofErr w:type="gramEnd"/>
-      <w:r>
-        <w:t>.</w:t>
+        <w:t>SSL v2 is insecure and must not be used. This protocol version is so bad that it can be used to attack RSA keys and sites with the same name even if they are on an entirely different servers (the DROWN attack).</w:t>
       </w:r>
     </w:p>
     <w:p>
@@ -7326,7 +7006,7 @@
       <w:r>
         <w:t>TLS v1.0 and TLS v1.1 are legacy protocol that shouldn't be used, but it's typically still necessary in practice. Its major weakness (BEAST) has been mitigated in modern browsers, but other problems remain. TLS v1.0 has been deprecated by PCI DSS. Similarly, TLS v1.0 and TLS v1.1 has been deprecated in January 2020 by modern browsers. Check the SSL Labs blog </w:t>
       </w:r>
-      <w:hyperlink r:id="rId29" w:history="1">
+      <w:hyperlink r:id="rId27" w:history="1">
         <w:r>
           <w:rPr>
             <w:rStyle w:val="Hyperlink"/>
@@ -7354,21 +7034,8 @@
       </w:r>
     </w:p>
     <w:p>
-      <w:proofErr w:type="gramStart"/>
-      <w:r>
-        <w:t>In order to</w:t>
-      </w:r>
-      <w:proofErr w:type="gramEnd"/>
-      <w:r>
-        <w:t xml:space="preserve"> support older clients, you may need to continue to support TLS v1.0 and TLS v1.1 for now. However, you should plan to retire TLS v1.0 and TLS v1.1 </w:t>
-      </w:r>
-      <w:proofErr w:type="gramStart"/>
-      <w:r>
-        <w:t>in the near future</w:t>
-      </w:r>
-      <w:proofErr w:type="gramEnd"/>
-      <w:r>
-        <w:t>. For example, the PCI DSS standard will require all sites that accept credit card payments to remove support for TLS v1.0 by June 2018. Similarly, modern browsers will remove the support for TLS v1.0 and TLS v1.1 by January 2020.</w:t>
+      <w:r>
+        <w:t>In order to support older clients, you may need to continue to support TLS v1.0 and TLS v1.1 for now. However, you should plan to retire TLS v1.0 and TLS v1.1 in the near future. For example, the PCI DSS standard will require all sites that accept credit card payments to remove support for TLS v1.0 by June 2018. Similarly, modern browsers will remove the support for TLS v1.0 and TLS v1.1 by January 2020.</w:t>
       </w:r>
     </w:p>
     <w:p>
@@ -7454,7 +7121,7 @@
           <w:szCs w:val="30"/>
         </w:rPr>
       </w:pPr>
-      <w:bookmarkStart w:id="21" w:name="_Toc187667747"/>
+      <w:bookmarkStart w:id="20" w:name="_Toc187667747"/>
       <w:r>
         <w:rPr>
           <w:rFonts w:ascii="Segoe UI" w:hAnsi="Segoe UI" w:cs="Segoe UI"/>
@@ -7464,7 +7131,7 @@
         </w:rPr>
         <w:t>Use Secure Cipher Suites</w:t>
       </w:r>
-      <w:bookmarkEnd w:id="21"/>
+      <w:bookmarkEnd w:id="20"/>
     </w:p>
     <w:p>
       <w:r>
@@ -7485,25 +7152,15 @@
           <w:lang w:val="fr-FR"/>
         </w:rPr>
       </w:pPr>
-      <w:proofErr w:type="gramStart"/>
       <w:r>
         <w:rPr>
           <w:rFonts w:ascii="Segoe UI" w:hAnsi="Segoe UI" w:cs="Segoe UI"/>
           <w:color w:val="24292E"/>
           <w:lang w:val="fr-FR"/>
         </w:rPr>
-        <w:t>Source:</w:t>
-      </w:r>
-      <w:proofErr w:type="gramEnd"/>
-      <w:r>
-        <w:rPr>
-          <w:rFonts w:ascii="Segoe UI" w:hAnsi="Segoe UI" w:cs="Segoe UI"/>
-          <w:color w:val="24292E"/>
-          <w:lang w:val="fr-FR"/>
-        </w:rPr>
-        <w:t xml:space="preserve"> </w:t>
-      </w:r>
-      <w:hyperlink r:id="rId30" w:history="1">
+        <w:t xml:space="preserve">Source: </w:t>
+      </w:r>
+      <w:hyperlink r:id="rId28" w:history="1">
         <w:r>
           <w:rPr>
             <w:rStyle w:val="Hyperlink"/>
@@ -7530,7 +7187,7 @@
       </w:r>
     </w:p>
     <w:p>
-      <w:hyperlink r:id="rId31" w:history="1">
+      <w:hyperlink r:id="rId29" w:history="1">
         <w:r>
           <w:rPr>
             <w:rStyle w:val="Hyperlink"/>
@@ -7612,15 +7269,7 @@
         <w:t>P-384</w:t>
       </w:r>
       <w:r>
-        <w:t xml:space="preserve"> (NIST CURVE) = NIST/SECG curve over a </w:t>
-      </w:r>
-      <w:proofErr w:type="gramStart"/>
-      <w:r>
-        <w:t>384 bit</w:t>
-      </w:r>
-      <w:proofErr w:type="gramEnd"/>
-      <w:r>
-        <w:t xml:space="preserve"> prime field</w:t>
+        <w:t xml:space="preserve"> (NIST CURVE) = NIST/SECG curve over a 384 bit prime field</w:t>
       </w:r>
     </w:p>
     <w:p>
@@ -7634,7 +7283,7 @@
       <w:r>
         <w:t xml:space="preserve">NIST-P: </w:t>
       </w:r>
-      <w:hyperlink r:id="rId32" w:history="1">
+      <w:hyperlink r:id="rId30" w:history="1">
         <w:r>
           <w:rPr>
             <w:rStyle w:val="Hyperlink"/>
@@ -7654,15 +7303,10 @@
           <w:numId w:val="28"/>
         </w:numPr>
       </w:pPr>
-      <w:proofErr w:type="gramStart"/>
-      <w:r>
-        <w:t>SECG  :</w:t>
-      </w:r>
-      <w:proofErr w:type="gramEnd"/>
-      <w:r>
-        <w:t xml:space="preserve"> </w:t>
-      </w:r>
-      <w:hyperlink r:id="rId33" w:history="1">
+      <w:r>
+        <w:t xml:space="preserve">SECG  : </w:t>
+      </w:r>
+      <w:hyperlink r:id="rId31" w:history="1">
         <w:r>
           <w:rPr>
             <w:rStyle w:val="Hyperlink"/>
@@ -7683,15 +7327,7 @@
         </w:numPr>
       </w:pPr>
       <w:r>
-        <w:t xml:space="preserve">prime256v1                               = X9.62/SECG curve over a </w:t>
-      </w:r>
-      <w:proofErr w:type="gramStart"/>
-      <w:r>
-        <w:t>256 bit</w:t>
-      </w:r>
-      <w:proofErr w:type="gramEnd"/>
-      <w:r>
-        <w:t xml:space="preserve"> prime field</w:t>
+        <w:t>prime256v1                               = X9.62/SECG curve over a 256 bit prime field</w:t>
       </w:r>
     </w:p>
     <w:p>
@@ -7717,7 +7353,7 @@
       <w:r>
         <w:t xml:space="preserve">UMAC is much faster than HMAC for message authentication in TLS. see RFC </w:t>
       </w:r>
-      <w:hyperlink r:id="rId34" w:history="1">
+      <w:hyperlink r:id="rId32" w:history="1">
         <w:r>
           <w:rPr>
             <w:rStyle w:val="Hyperlink"/>
@@ -7728,7 +7364,7 @@
       <w:r>
         <w:t xml:space="preserve"> or </w:t>
       </w:r>
-      <w:hyperlink r:id="rId35" w:history="1">
+      <w:hyperlink r:id="rId33" w:history="1">
         <w:r>
           <w:rPr>
             <w:rStyle w:val="Hyperlink"/>
@@ -7787,7 +7423,7 @@
           <w:szCs w:val="30"/>
         </w:rPr>
       </w:pPr>
-      <w:bookmarkStart w:id="22" w:name="_Toc187667748"/>
+      <w:bookmarkStart w:id="21" w:name="_Toc187667748"/>
       <w:r>
         <w:rPr>
           <w:rFonts w:ascii="Segoe UI" w:hAnsi="Segoe UI" w:cs="Segoe UI"/>
@@ -7797,7 +7433,7 @@
         </w:rPr>
         <w:t>Encrypt Everything</w:t>
       </w:r>
-      <w:bookmarkEnd w:id="22"/>
+      <w:bookmarkEnd w:id="21"/>
     </w:p>
     <w:p>
       <w:r>
@@ -7877,7 +7513,7 @@
           <w:szCs w:val="30"/>
         </w:rPr>
       </w:pPr>
-      <w:bookmarkStart w:id="23" w:name="_Toc187667749"/>
+      <w:bookmarkStart w:id="22" w:name="_Toc187667749"/>
       <w:r>
         <w:rPr>
           <w:rFonts w:ascii="Segoe UI" w:hAnsi="Segoe UI" w:cs="Segoe UI"/>
@@ -7896,7 +7532,7 @@
         </w:rPr>
         <w:t>liminate Mixed Content</w:t>
       </w:r>
-      <w:bookmarkEnd w:id="23"/>
+      <w:bookmarkEnd w:id="22"/>
     </w:p>
     <w:p>
       <w:r>
@@ -7941,7 +7577,7 @@
           <w:szCs w:val="30"/>
         </w:rPr>
       </w:pPr>
-      <w:bookmarkStart w:id="24" w:name="_Toc187667750"/>
+      <w:bookmarkStart w:id="23" w:name="_Toc187667750"/>
       <w:r>
         <w:rPr>
           <w:rFonts w:ascii="Segoe UI" w:hAnsi="Segoe UI" w:cs="Segoe UI"/>
@@ -7951,7 +7587,7 @@
         </w:rPr>
         <w:t>Obtain Certificates from a Reliable CA</w:t>
       </w:r>
-      <w:bookmarkEnd w:id="24"/>
+      <w:bookmarkEnd w:id="23"/>
     </w:p>
     <w:p>
       <w:r>
@@ -7963,15 +7599,7 @@
         <w:t>Services offered</w:t>
       </w:r>
       <w:r>
-        <w:t> </w:t>
-      </w:r>
-      <w:proofErr w:type="gramStart"/>
-      <w:r>
-        <w:t>At</w:t>
-      </w:r>
-      <w:proofErr w:type="gramEnd"/>
-      <w:r>
-        <w:t xml:space="preserve"> a minimum, your selected CA should provide support for both Certificate Revocation List (CRL) and Online Certificate Status Protocol (OCSP) revocation methods, with rock-solid network availability and performance. Many sites are happy with domain-validated certificates, but you also should consider if </w:t>
+        <w:t xml:space="preserve"> At a minimum, your selected CA should provide support for both Certificate Revocation List (CRL) and Online Certificate Status Protocol (OCSP) revocation methods, with rock-solid network availability and performance. Many sites are happy with domain-validated certificates, but you also should consider if </w:t>
       </w:r>
       <w:r>
         <w:lastRenderedPageBreak/>
@@ -8029,7 +7657,7 @@
           <w:szCs w:val="30"/>
         </w:rPr>
       </w:pPr>
-      <w:bookmarkStart w:id="25" w:name="_Toc187667751"/>
+      <w:bookmarkStart w:id="24" w:name="_Toc187667751"/>
       <w:r>
         <w:rPr>
           <w:rFonts w:ascii="Segoe UI" w:hAnsi="Segoe UI" w:cs="Segoe UI"/>
@@ -8039,7 +7667,7 @@
         </w:rPr>
         <w:t>Validate Expiration CRL and OCSP</w:t>
       </w:r>
-      <w:bookmarkEnd w:id="25"/>
+      <w:bookmarkEnd w:id="24"/>
     </w:p>
     <w:p>
       <w:r>
@@ -8081,22 +7709,22 @@
       <w:pPr>
         <w:pStyle w:val="Heading1"/>
       </w:pPr>
-      <w:bookmarkStart w:id="26" w:name="_Toc187667752"/>
+      <w:bookmarkStart w:id="25" w:name="_Toc187667752"/>
       <w:r>
         <w:lastRenderedPageBreak/>
         <w:t>Lingo</w:t>
       </w:r>
+      <w:bookmarkEnd w:id="25"/>
+    </w:p>
+    <w:p>
+      <w:pPr>
+        <w:pStyle w:val="Heading2"/>
+      </w:pPr>
+      <w:bookmarkStart w:id="26" w:name="_Toc187667753"/>
+      <w:r>
+        <w:t>RSA vs ECC</w:t>
+      </w:r>
       <w:bookmarkEnd w:id="26"/>
-    </w:p>
-    <w:p>
-      <w:pPr>
-        <w:pStyle w:val="Heading2"/>
-      </w:pPr>
-      <w:bookmarkStart w:id="27" w:name="_Toc187667753"/>
-      <w:r>
-        <w:t>RSA vs ECC</w:t>
-      </w:r>
-      <w:bookmarkEnd w:id="27"/>
     </w:p>
     <w:p>
       <w:pPr>
@@ -9050,7 +8678,7 @@
           <w:shd w:val="clear" w:color="auto" w:fill="FFFFFF"/>
         </w:rPr>
       </w:pPr>
-      <w:hyperlink r:id="rId36" w:history="1">
+      <w:hyperlink r:id="rId34" w:history="1">
         <w:r>
           <w:rPr>
             <w:rStyle w:val="Hyperlink"/>
@@ -9152,15 +8780,7 @@
         <w:t>CA/Int/Sub)</w:t>
       </w:r>
       <w:r>
-        <w:t xml:space="preserve"> in your chain uses it, no java server can load the server </w:t>
-      </w:r>
-      <w:proofErr w:type="gramStart"/>
-      <w:r>
-        <w:t>certificate</w:t>
-      </w:r>
-      <w:proofErr w:type="gramEnd"/>
-      <w:r>
-        <w:t xml:space="preserve"> and it will fail with an error such as “</w:t>
+        <w:t xml:space="preserve"> in your chain uses it, no java server can load the server certificate and it will fail with an error such as “</w:t>
       </w:r>
       <w:r>
         <w:rPr>
@@ -9186,24 +8806,23 @@
       <w:pPr>
         <w:pStyle w:val="Heading2"/>
       </w:pPr>
-      <w:bookmarkStart w:id="28" w:name="_Toc187667754"/>
+      <w:bookmarkStart w:id="27" w:name="_Toc187667754"/>
       <w:r>
         <w:t>File extensions</w:t>
       </w:r>
+      <w:bookmarkEnd w:id="27"/>
+    </w:p>
+    <w:p>
+      <w:pPr>
+        <w:pStyle w:val="Heading3"/>
+      </w:pPr>
+      <w:bookmarkStart w:id="28" w:name="_Toc187667755"/>
+      <w:r>
+        <w:t>PEM</w:t>
+      </w:r>
       <w:bookmarkEnd w:id="28"/>
     </w:p>
     <w:p>
-      <w:pPr>
-        <w:pStyle w:val="Heading3"/>
-      </w:pPr>
-      <w:bookmarkStart w:id="29" w:name="_Toc187667755"/>
-      <w:r>
-        <w:t>PEM</w:t>
-      </w:r>
-      <w:bookmarkEnd w:id="29"/>
-    </w:p>
-    <w:p>
-      <w:proofErr w:type="gramStart"/>
       <w:r>
         <w:rPr>
           <w:rStyle w:val="HTMLCode"/>
@@ -9224,11 +8843,10 @@
         <w:t>pem</w:t>
       </w:r>
       <w:proofErr w:type="spellEnd"/>
-      <w:proofErr w:type="gramEnd"/>
       <w:r>
         <w:t> stands for </w:t>
       </w:r>
-      <w:hyperlink r:id="rId37" w:history="1">
+      <w:hyperlink r:id="rId35" w:history="1">
         <w:r>
           <w:rPr>
             <w:rStyle w:val="Hyperlink"/>
@@ -9241,11 +8859,7 @@
         </w:r>
       </w:hyperlink>
       <w:r>
-        <w:t xml:space="preserve">; it simply indicates a base64 encoding with header and footer lines. Mail traditionally only handles text, not binary which most cryptographic data is, so some kind of encoding is required to make the contents part of a mail message itself (rather than an encoded attachment). The contents of the PEM are detailed in the header and footer line </w:t>
-      </w:r>
-      <w:proofErr w:type="gramStart"/>
-      <w:r>
-        <w:t>- </w:t>
+        <w:t>; it simply indicates a base64 encoding with header and footer lines. Mail traditionally only handles text, not binary which most cryptographic data is, so some kind of encoding is required to make the contents part of a mail message itself (rather than an encoded attachment). The contents of the PEM are detailed in the header and footer line - </w:t>
       </w:r>
       <w:r>
         <w:rPr>
@@ -9267,7 +8881,6 @@
         <w:t>pem</w:t>
       </w:r>
       <w:proofErr w:type="spellEnd"/>
-      <w:proofErr w:type="gramEnd"/>
       <w:r>
         <w:t> itself doesn't specify a data type - just like </w:t>
       </w:r>
@@ -9319,7 +8932,7 @@
           <w:szCs w:val="23"/>
         </w:rPr>
       </w:pPr>
-      <w:bookmarkStart w:id="30" w:name="_Toc187667756"/>
+      <w:bookmarkStart w:id="29" w:name="_Toc187667756"/>
       <w:r>
         <w:rPr>
           <w:rStyle w:val="HTMLCode"/>
@@ -9330,7 +8943,7 @@
         <w:lastRenderedPageBreak/>
         <w:t>KEY</w:t>
       </w:r>
-      <w:bookmarkEnd w:id="30"/>
+      <w:bookmarkEnd w:id="29"/>
     </w:p>
     <w:p>
       <w:r>
@@ -9355,7 +8968,7 @@
           <w:szCs w:val="23"/>
         </w:rPr>
       </w:pPr>
-      <w:bookmarkStart w:id="31" w:name="_Toc187667757"/>
+      <w:bookmarkStart w:id="30" w:name="_Toc187667757"/>
       <w:r>
         <w:rPr>
           <w:rStyle w:val="HTMLCode"/>
@@ -9365,7 +8978,7 @@
         </w:rPr>
         <w:t>CSR</w:t>
       </w:r>
-      <w:bookmarkEnd w:id="31"/>
+      <w:bookmarkEnd w:id="30"/>
     </w:p>
     <w:p>
       <w:r>
@@ -9415,7 +9028,7 @@
       <w:r>
         <w:t> stands for Certificate Signing Request as defined in </w:t>
       </w:r>
-      <w:hyperlink r:id="rId38" w:history="1">
+      <w:hyperlink r:id="rId36" w:history="1">
         <w:r>
           <w:rPr>
             <w:rStyle w:val="Hyperlink"/>
@@ -9440,7 +9053,7 @@
           <w:szCs w:val="23"/>
         </w:rPr>
       </w:pPr>
-      <w:bookmarkStart w:id="32" w:name="_Toc187667758"/>
+      <w:bookmarkStart w:id="31" w:name="_Toc187667758"/>
       <w:r>
         <w:rPr>
           <w:rStyle w:val="HTMLCode"/>
@@ -9450,7 +9063,7 @@
         </w:rPr>
         <w:t>CRT</w:t>
       </w:r>
-      <w:bookmarkEnd w:id="32"/>
+      <w:bookmarkEnd w:id="31"/>
     </w:p>
     <w:p>
       <w:r>
@@ -9499,7 +9112,7 @@
       <w:r>
         <w:t> stands simply for certificate, usually an </w:t>
       </w:r>
-      <w:hyperlink r:id="rId39" w:history="1">
+      <w:hyperlink r:id="rId37" w:history="1">
         <w:r>
           <w:rPr>
             <w:rStyle w:val="Hyperlink"/>
@@ -9533,14 +9146,13 @@
       <w:pPr>
         <w:pStyle w:val="Heading3"/>
       </w:pPr>
-      <w:bookmarkStart w:id="33" w:name="_Toc187667759"/>
+      <w:bookmarkStart w:id="32" w:name="_Toc187667759"/>
       <w:r>
         <w:t>PKCS</w:t>
       </w:r>
-      <w:bookmarkEnd w:id="33"/>
-    </w:p>
-    <w:p>
-      <w:proofErr w:type="gramStart"/>
+      <w:bookmarkEnd w:id="32"/>
+    </w:p>
+    <w:p>
       <w:r>
         <w:rPr>
           <w:rStyle w:val="HTMLCode"/>
@@ -9548,17 +9160,7 @@
           <w:color w:val="242729"/>
           <w:bdr w:val="none" w:sz="0" w:space="0" w:color="auto" w:frame="1"/>
         </w:rPr>
-        <w:t>.p</w:t>
-      </w:r>
-      <w:proofErr w:type="gramEnd"/>
-      <w:r>
-        <w:rPr>
-          <w:rStyle w:val="HTMLCode"/>
-          <w:rFonts w:ascii="Consolas" w:eastAsiaTheme="minorHAnsi" w:hAnsi="Consolas"/>
-          <w:color w:val="242729"/>
-          <w:bdr w:val="none" w:sz="0" w:space="0" w:color="auto" w:frame="1"/>
-        </w:rPr>
-        <w:t>8</w:t>
+        <w:t>.p8</w:t>
       </w:r>
       <w:r>
         <w:t>, </w:t>
@@ -9600,15 +9202,7 @@
       </w:r>
       <w:proofErr w:type="spellEnd"/>
       <w:r>
-        <w:t xml:space="preserve">: X9.62 defined </w:t>
-      </w:r>
-      <w:proofErr w:type="gramStart"/>
-      <w:r>
-        <w:t>commonly-used</w:t>
-      </w:r>
-      <w:proofErr w:type="gramEnd"/>
-      <w:r>
-        <w:t xml:space="preserve"> formats for EC </w:t>
+        <w:t>: X9.62 defined commonly-used formats for EC </w:t>
       </w:r>
       <w:r>
         <w:rPr>
@@ -9652,15 +9246,7 @@
       </w:r>
       <w:proofErr w:type="spellEnd"/>
       <w:r>
-        <w:t xml:space="preserve"> rfc5915 cites only SEC1 which cites nothing. </w:t>
-      </w:r>
-      <w:proofErr w:type="gramStart"/>
-      <w:r>
-        <w:t>Also</w:t>
-      </w:r>
-      <w:proofErr w:type="gramEnd"/>
-      <w:r>
-        <w:t xml:space="preserve"> I would say: generally not transported, but still fairly commonly PEM encoded, because many programs that use a separate key file or section, often via the OpenSSL library, require or prefer PEM: Apache httpd, nginx, </w:t>
+        <w:t xml:space="preserve"> rfc5915 cites only SEC1 which cites nothing. Also I would say: generally not transported, but still fairly commonly PEM encoded, because many programs that use a separate key file or section, often via the OpenSSL library, require or prefer PEM: Apache httpd, nginx, </w:t>
       </w:r>
       <w:proofErr w:type="spellStart"/>
       <w:r>
@@ -9691,14 +9277,13 @@
       <w:pPr>
         <w:pStyle w:val="Heading3"/>
       </w:pPr>
-      <w:bookmarkStart w:id="34" w:name="_Toc187667760"/>
+      <w:bookmarkStart w:id="33" w:name="_Toc187667760"/>
       <w:r>
         <w:t>PFX</w:t>
       </w:r>
-      <w:bookmarkEnd w:id="34"/>
-    </w:p>
-    <w:p>
-      <w:proofErr w:type="gramStart"/>
+      <w:bookmarkEnd w:id="33"/>
+    </w:p>
+    <w:p>
       <w:r>
         <w:rPr>
           <w:rStyle w:val="HTMLCode"/>
@@ -9706,9 +9291,11 @@
           <w:color w:val="242729"/>
           <w:bdr w:val="none" w:sz="0" w:space="0" w:color="auto" w:frame="1"/>
         </w:rPr>
-        <w:t>.p</w:t>
-      </w:r>
-      <w:proofErr w:type="gramEnd"/>
+        <w:t>.p12</w:t>
+      </w:r>
+      <w:r>
+        <w:t> or </w:t>
+      </w:r>
       <w:r>
         <w:rPr>
           <w:rStyle w:val="HTMLCode"/>
@@ -9716,11 +9303,9 @@
           <w:color w:val="242729"/>
           <w:bdr w:val="none" w:sz="0" w:space="0" w:color="auto" w:frame="1"/>
         </w:rPr>
-        <w:t>12</w:t>
-      </w:r>
-      <w:r>
-        <w:t> or </w:t>
-      </w:r>
+        <w:t>.</w:t>
+      </w:r>
+      <w:proofErr w:type="spellStart"/>
       <w:r>
         <w:rPr>
           <w:rStyle w:val="HTMLCode"/>
@@ -9728,23 +9313,13 @@
           <w:color w:val="242729"/>
           <w:bdr w:val="none" w:sz="0" w:space="0" w:color="auto" w:frame="1"/>
         </w:rPr>
-        <w:t>.</w:t>
-      </w:r>
-      <w:proofErr w:type="spellStart"/>
-      <w:r>
-        <w:rPr>
-          <w:rStyle w:val="HTMLCode"/>
-          <w:rFonts w:ascii="Consolas" w:eastAsiaTheme="minorHAnsi" w:hAnsi="Consolas"/>
-          <w:color w:val="242729"/>
-          <w:bdr w:val="none" w:sz="0" w:space="0" w:color="auto" w:frame="1"/>
-        </w:rPr>
         <w:t>pfx</w:t>
       </w:r>
       <w:proofErr w:type="spellEnd"/>
       <w:r>
         <w:t> is a </w:t>
       </w:r>
-      <w:hyperlink r:id="rId40" w:history="1">
+      <w:hyperlink r:id="rId38" w:history="1">
         <w:r>
           <w:rPr>
             <w:rStyle w:val="Hyperlink"/>
@@ -9757,11 +9332,7 @@
         </w:r>
       </w:hyperlink>
       <w:r>
-        <w:t> defined key store, commonly password protected. It can contain trusted certificates, private key(s) and their certificate chain(s), but also other information such as secret keys and (very uncommonly) other personal information</w:t>
-      </w:r>
-      <w:proofErr w:type="gramStart"/>
-      <w:r>
-        <w:t>; </w:t>
+        <w:t> defined key store, commonly password protected. It can contain trusted certificates, private key(s) and their certificate chain(s), but also other information such as secret keys and (very uncommonly) other personal information; </w:t>
       </w:r>
       <w:r>
         <w:rPr>
@@ -9770,9 +9341,34 @@
           <w:color w:val="242729"/>
           <w:bdr w:val="none" w:sz="0" w:space="0" w:color="auto" w:frame="1"/>
         </w:rPr>
-        <w:t>.p</w:t>
-      </w:r>
-      <w:proofErr w:type="gramEnd"/>
+        <w:t>.p12</w:t>
+      </w:r>
+      <w:r>
+        <w:t> is usually binary / DER encoded. PKCS#12 has lots of options plus extensions (i.e. attribute OIDs) with varying support, so it is not safe to assume that every P12 file will work in anything that uses (some) P12 files.</w:t>
+      </w:r>
+    </w:p>
+    <w:p>
+      <w:pPr>
+        <w:pStyle w:val="Heading3"/>
+        <w:rPr>
+          <w:rFonts w:ascii="inherit" w:hAnsi="inherit" w:cs="Arial"/>
+          <w:sz w:val="23"/>
+          <w:szCs w:val="23"/>
+        </w:rPr>
+      </w:pPr>
+      <w:bookmarkStart w:id="34" w:name="_Toc187667761"/>
+      <w:r>
+        <w:rPr>
+          <w:rStyle w:val="HTMLCode"/>
+          <w:rFonts w:ascii="Consolas" w:eastAsiaTheme="majorEastAsia" w:hAnsi="Consolas"/>
+          <w:color w:val="242729"/>
+          <w:bdr w:val="none" w:sz="0" w:space="0" w:color="auto" w:frame="1"/>
+        </w:rPr>
+        <w:t>CRL</w:t>
+      </w:r>
+      <w:bookmarkEnd w:id="34"/>
+    </w:p>
+    <w:p>
       <w:r>
         <w:rPr>
           <w:rStyle w:val="HTMLCode"/>
@@ -9780,35 +9376,9 @@
           <w:color w:val="242729"/>
           <w:bdr w:val="none" w:sz="0" w:space="0" w:color="auto" w:frame="1"/>
         </w:rPr>
-        <w:t>12</w:t>
-      </w:r>
-      <w:r>
-        <w:t> is usually binary / DER encoded. PKCS#12 has lots of options plus extensions (i.e. attribute OIDs) with varying support, so it is not safe to assume that every P12 file will work in anything that uses (some) P12 files.</w:t>
-      </w:r>
-    </w:p>
-    <w:p>
-      <w:pPr>
-        <w:pStyle w:val="Heading3"/>
-        <w:rPr>
-          <w:rFonts w:ascii="inherit" w:hAnsi="inherit" w:cs="Arial"/>
-          <w:sz w:val="23"/>
-          <w:szCs w:val="23"/>
-        </w:rPr>
-      </w:pPr>
-      <w:bookmarkStart w:id="35" w:name="_Toc187667761"/>
-      <w:r>
-        <w:rPr>
-          <w:rStyle w:val="HTMLCode"/>
-          <w:rFonts w:ascii="Consolas" w:eastAsiaTheme="majorEastAsia" w:hAnsi="Consolas"/>
-          <w:color w:val="242729"/>
-          <w:bdr w:val="none" w:sz="0" w:space="0" w:color="auto" w:frame="1"/>
-        </w:rPr>
-        <w:t>CRL</w:t>
-      </w:r>
-      <w:bookmarkEnd w:id="35"/>
-    </w:p>
-    <w:p>
-      <w:proofErr w:type="gramStart"/>
+        <w:t>.</w:t>
+      </w:r>
+      <w:proofErr w:type="spellStart"/>
       <w:r>
         <w:rPr>
           <w:rStyle w:val="HTMLCode"/>
@@ -9816,24 +9386,13 @@
           <w:color w:val="242729"/>
           <w:bdr w:val="none" w:sz="0" w:space="0" w:color="auto" w:frame="1"/>
         </w:rPr>
-        <w:t>.</w:t>
-      </w:r>
-      <w:proofErr w:type="spellStart"/>
-      <w:r>
-        <w:rPr>
-          <w:rStyle w:val="HTMLCode"/>
-          <w:rFonts w:ascii="Consolas" w:eastAsiaTheme="minorHAnsi" w:hAnsi="Consolas"/>
-          <w:color w:val="242729"/>
-          <w:bdr w:val="none" w:sz="0" w:space="0" w:color="auto" w:frame="1"/>
-        </w:rPr>
         <w:t>crl</w:t>
       </w:r>
       <w:proofErr w:type="spellEnd"/>
-      <w:proofErr w:type="gramEnd"/>
       <w:r>
         <w:t> is a Certificate Revocation List which is defined within the </w:t>
       </w:r>
-      <w:hyperlink r:id="rId41" w:history="1">
+      <w:hyperlink r:id="rId39" w:history="1">
         <w:r>
           <w:rPr>
             <w:rStyle w:val="Hyperlink"/>
@@ -9858,7 +9417,7 @@
           <w:szCs w:val="23"/>
         </w:rPr>
       </w:pPr>
-      <w:bookmarkStart w:id="36" w:name="_Toc187667762"/>
+      <w:bookmarkStart w:id="35" w:name="_Toc187667762"/>
       <w:r>
         <w:rPr>
           <w:rStyle w:val="HTMLCode"/>
@@ -9868,7 +9427,7 @@
         </w:rPr>
         <w:t>P7B</w:t>
       </w:r>
-      <w:bookmarkEnd w:id="36"/>
+      <w:bookmarkEnd w:id="35"/>
     </w:p>
     <w:p>
       <w:r>
@@ -9895,7 +9454,7 @@
       <w:r>
         <w:t> is a specialized kind of </w:t>
       </w:r>
-      <w:hyperlink r:id="rId42" w:anchor="section-5" w:history="1">
+      <w:hyperlink r:id="rId40" w:anchor="section-5" w:history="1">
         <w:r>
           <w:rPr>
             <w:rStyle w:val="Hyperlink"/>
@@ -9916,19 +9475,7 @@
       </w:r>
       <w:proofErr w:type="spellEnd"/>
       <w:r>
-        <w:t xml:space="preserve"> that doesn't contain data and isn't signed, and is used only to as a way to conveniently handle a group of certificates and/or CRLs. </w:t>
-      </w:r>
-      <w:proofErr w:type="gramStart"/>
-      <w:r>
-        <w:t>In particular it</w:t>
-      </w:r>
-      <w:proofErr w:type="gramEnd"/>
-      <w:r>
-        <w:t xml:space="preserve"> is often used as a way to handle the certificates which make up a 'chain' or 'bundle' as a single, well-defined unit. Other kinds of PKCS#7/CMS messages exist but are less used, and may have extensions </w:t>
-      </w:r>
-      <w:proofErr w:type="gramStart"/>
-      <w:r>
-        <w:t>like </w:t>
+        <w:t xml:space="preserve"> that doesn't contain data and isn't signed, and is used only to as a way to conveniently handle a group of certificates and/or CRLs. In particular it is often used as a way to handle the certificates which make up a 'chain' or 'bundle' as a single, well-defined unit. Other kinds of PKCS#7/CMS messages exist but are less used, and may have extensions like </w:t>
       </w:r>
       <w:r>
         <w:rPr>
@@ -9937,17 +9484,7 @@
           <w:color w:val="242729"/>
           <w:bdr w:val="none" w:sz="0" w:space="0" w:color="auto" w:frame="1"/>
         </w:rPr>
-        <w:t>.p</w:t>
-      </w:r>
-      <w:proofErr w:type="gramEnd"/>
-      <w:r>
-        <w:rPr>
-          <w:rStyle w:val="HTMLCode"/>
-          <w:rFonts w:ascii="Consolas" w:eastAsiaTheme="minorHAnsi" w:hAnsi="Consolas"/>
-          <w:color w:val="242729"/>
-          <w:bdr w:val="none" w:sz="0" w:space="0" w:color="auto" w:frame="1"/>
-        </w:rPr>
-        <w:t>7</w:t>
+        <w:t>.p7</w:t>
       </w:r>
       <w:r>
         <w:t> or </w:t>
@@ -9988,15 +9525,7 @@
         <w:t>.p7s</w:t>
       </w:r>
       <w:r>
-        <w:t xml:space="preserve">. In </w:t>
-      </w:r>
-      <w:proofErr w:type="gramStart"/>
-      <w:r>
-        <w:t>addition</w:t>
-      </w:r>
-      <w:proofErr w:type="gramEnd"/>
-      <w:r>
-        <w:t> </w:t>
+        <w:t>. In addition </w:t>
       </w:r>
       <w:r>
         <w:rPr>
@@ -10052,11 +9581,11 @@
       <w:pPr>
         <w:pStyle w:val="Heading3"/>
       </w:pPr>
-      <w:bookmarkStart w:id="37" w:name="_Toc187667763"/>
+      <w:bookmarkStart w:id="36" w:name="_Toc187667763"/>
       <w:r>
         <w:t>JKS</w:t>
       </w:r>
-      <w:bookmarkEnd w:id="37"/>
+      <w:bookmarkEnd w:id="36"/>
     </w:p>
     <w:p>
       <w:proofErr w:type="spellStart"/>
@@ -10124,11 +9653,7 @@
       </w:r>
       <w:proofErr w:type="spellEnd"/>
       <w:r>
-        <w:t xml:space="preserve"> implemented is X.509 (or PKIX) and the main applications in Java for keystores - code signing, S/MIME, XML/SOAP, and SSL/TLS - use only </w:t>
-      </w:r>
-      <w:proofErr w:type="gramStart"/>
-      <w:r>
-        <w:t>X.509. </w:t>
+        <w:t> implemented is X.509 (or PKIX) and the main applications in Java for keystores - code signing, S/MIME, XML/SOAP, and SSL/TLS - use only X.509. </w:t>
       </w:r>
       <w:r>
         <w:rPr>
@@ -10139,7 +9664,6 @@
         </w:rPr>
         <w:t>.</w:t>
       </w:r>
-      <w:proofErr w:type="gramEnd"/>
     </w:p>
     <w:p>
       <w:proofErr w:type="spellStart"/>
@@ -10156,7 +9680,7 @@
       <w:r>
         <w:t> key stores are password protected, using a proprietary (and weak) cipher Sun created back during the munitions-list era, but they have been deprecated since 2017 </w:t>
       </w:r>
-      <w:hyperlink r:id="rId43" w:history="1">
+      <w:hyperlink r:id="rId41" w:history="1">
         <w:r>
           <w:rPr>
             <w:rStyle w:val="Hyperlink"/>
@@ -10171,7 +9695,7 @@
       <w:r>
         <w:t> with </w:t>
       </w:r>
-      <w:hyperlink r:id="rId44" w:history="1">
+      <w:hyperlink r:id="rId42" w:history="1">
         <w:r>
           <w:rPr>
             <w:rStyle w:val="Hyperlink"/>
@@ -10208,14 +9732,9 @@
       </w:r>
       <w:proofErr w:type="spellStart"/>
       <w:r>
-        <w:t>jdkx.</w:t>
-      </w:r>
-      <w:proofErr w:type="gramStart"/>
-      <w:r>
-        <w:t>y.z</w:t>
+        <w:t>jdkx.y.z</w:t>
       </w:r>
       <w:proofErr w:type="spellEnd"/>
-      <w:proofErr w:type="gramEnd"/>
       <w:r>
         <w:t>\lib\security\</w:t>
       </w:r>
@@ -10229,11 +9748,11 @@
       <w:pPr>
         <w:pStyle w:val="Heading3"/>
       </w:pPr>
-      <w:bookmarkStart w:id="38" w:name="_Toc187667764"/>
+      <w:bookmarkStart w:id="37" w:name="_Toc187667764"/>
       <w:r>
         <w:t>sha256</w:t>
       </w:r>
-      <w:bookmarkEnd w:id="38"/>
+      <w:bookmarkEnd w:id="37"/>
     </w:p>
     <w:p>
       <w:pPr>
@@ -10264,7 +9783,7 @@
                     <pic:cNvPicPr/>
                   </pic:nvPicPr>
                   <pic:blipFill>
-                    <a:blip r:embed="rId45"/>
+                    <a:blip r:embed="rId43"/>
                     <a:stretch>
                       <a:fillRect/>
                     </a:stretch>
@@ -10304,15 +9823,7 @@
         <w:t xml:space="preserve"> and a convenient way to represent uniquely large chunks of data with a small footprint.</w:t>
       </w:r>
       <w:r>
-        <w:t xml:space="preserve"> Example </w:t>
-      </w:r>
-      <w:proofErr w:type="gramStart"/>
-      <w:r>
-        <w:t>use:</w:t>
-      </w:r>
-      <w:proofErr w:type="gramEnd"/>
-      <w:r>
-        <w:t xml:space="preserve"> checksum for downloaded </w:t>
+        <w:t xml:space="preserve"> Example use: checksum for downloaded </w:t>
       </w:r>
       <w:r>
         <w:t>files.</w:t>
@@ -10366,11 +9877,11 @@
       <w:pPr>
         <w:pStyle w:val="Heading3"/>
       </w:pPr>
-      <w:bookmarkStart w:id="39" w:name="_Toc187667765"/>
+      <w:bookmarkStart w:id="38" w:name="_Toc187667765"/>
       <w:r>
         <w:t>WHAT IS RSA?</w:t>
       </w:r>
-      <w:bookmarkEnd w:id="39"/>
+      <w:bookmarkEnd w:id="38"/>
     </w:p>
     <w:p>
       <w:r>
@@ -10418,7 +9929,7 @@
       <w:r>
         <w:t>dleman in 1977, RSA is an algorithm for public-key cryptography. RSA works on the basis of a </w:t>
       </w:r>
-      <w:hyperlink r:id="rId46" w:anchor="Public%20Key" w:history="1">
+      <w:hyperlink r:id="rId44" w:anchor="Public%20Key" w:history="1">
         <w:r>
           <w:rPr>
             <w:rStyle w:val="Hyperlink"/>
@@ -10434,7 +9945,7 @@
       <w:r>
         <w:t> and </w:t>
       </w:r>
-      <w:hyperlink r:id="rId47" w:anchor="Private%20Key" w:history="1">
+      <w:hyperlink r:id="rId45" w:anchor="Private%20Key" w:history="1">
         <w:r>
           <w:rPr>
             <w:rStyle w:val="Hyperlink"/>
@@ -10456,7 +9967,7 @@
         <w:lastRenderedPageBreak/>
         <w:t>Your public key is used to encrypt data before it's sent to the server on which the certificate is located. Every internet user attempting to connect with the site is sent the public key. The private key, generated along with the </w:t>
       </w:r>
-      <w:hyperlink r:id="rId48" w:anchor="CSR" w:history="1">
+      <w:hyperlink r:id="rId46" w:anchor="CSR" w:history="1">
         <w:r>
           <w:rPr>
             <w:rStyle w:val="Hyperlink"/>
@@ -10477,7 +9988,7 @@
       <w:r>
         <w:t>1024-bit used to be the standard for key lengths, However SYMANTEC has required all their customers to upgrade to certificates with 2048-bit RSA key lengths in the end of 2014. </w:t>
       </w:r>
-      <w:hyperlink r:id="rId49" w:tooltip="Contact us" w:history="1">
+      <w:hyperlink r:id="rId47" w:tooltip="Contact us" w:history="1">
         <w:r>
           <w:rPr>
             <w:rStyle w:val="Hyperlink"/>
@@ -10495,47 +10006,39 @@
       <w:pPr>
         <w:pStyle w:val="Heading3"/>
       </w:pPr>
-      <w:bookmarkStart w:id="40" w:name="_Toc187667766"/>
+      <w:bookmarkStart w:id="39" w:name="_Toc187667766"/>
       <w:r>
         <w:t>WHAT IS DSA?</w:t>
       </w:r>
+      <w:bookmarkEnd w:id="39"/>
+    </w:p>
+    <w:p>
+      <w:r>
+        <w:t>Digital Signature Algorithm, or DSA, uses a different algorithm for signing and encryption to RSA, yet provides the same level of security. It was proposed in 1991 by the National Institute of Standards and Technology (NIST) and adopted by the Federal Information Processing Standard (FIPS) in 1993. Since then it has gone under four revisions.</w:t>
+      </w:r>
+    </w:p>
+    <w:p>
+      <w:r>
+        <w:t xml:space="preserve">A DSA certificate makes it easier to keep up with government standards as it's endorsed by federal agencies - including the impending move to 2048-bit key lengths. You can even run RSA and DSA simultaneously to enhance your security further. Apache servers, for example, can run RSA and DSA certificates simultaneously on just one web server. This will benefit businesses seeking to </w:t>
+      </w:r>
+      <w:proofErr w:type="spellStart"/>
+      <w:r>
+        <w:t>maximise</w:t>
+      </w:r>
+      <w:proofErr w:type="spellEnd"/>
+      <w:r>
+        <w:t xml:space="preserve"> their ecosystem reach for their business correspondence.</w:t>
+      </w:r>
+    </w:p>
+    <w:p>
+      <w:pPr>
+        <w:pStyle w:val="Heading3"/>
+      </w:pPr>
+      <w:bookmarkStart w:id="40" w:name="_Toc187667767"/>
+      <w:r>
+        <w:t>WHAT IS ECC?</w:t>
+      </w:r>
       <w:bookmarkEnd w:id="40"/>
-    </w:p>
-    <w:p>
-      <w:r>
-        <w:t xml:space="preserve">Digital Signature Algorithm, or DSA, uses a different algorithm for signing and encryption to RSA, yet provides the same level of security. It was proposed in 1991 by the National Institute of Standards and Technology (NIST) and adopted by the Federal Information Processing Standard (FIPS) in 1993. Since </w:t>
-      </w:r>
-      <w:proofErr w:type="gramStart"/>
-      <w:r>
-        <w:t>then</w:t>
-      </w:r>
-      <w:proofErr w:type="gramEnd"/>
-      <w:r>
-        <w:t xml:space="preserve"> it has gone under four revisions.</w:t>
-      </w:r>
-    </w:p>
-    <w:p>
-      <w:r>
-        <w:t xml:space="preserve">A DSA certificate makes it easier to keep up with government standards as it's endorsed by federal agencies - including the impending move to 2048-bit key lengths. You can even run RSA and DSA simultaneously to enhance your security further. Apache servers, for example, can run RSA and DSA certificates simultaneously on just one web server. This will benefit businesses seeking to </w:t>
-      </w:r>
-      <w:proofErr w:type="spellStart"/>
-      <w:r>
-        <w:t>maximise</w:t>
-      </w:r>
-      <w:proofErr w:type="spellEnd"/>
-      <w:r>
-        <w:t xml:space="preserve"> their ecosystem reach for their business correspondence.</w:t>
-      </w:r>
-    </w:p>
-    <w:p>
-      <w:pPr>
-        <w:pStyle w:val="Heading3"/>
-      </w:pPr>
-      <w:bookmarkStart w:id="41" w:name="_Toc187667767"/>
-      <w:r>
-        <w:t>WHAT IS ECC?</w:t>
-      </w:r>
-      <w:bookmarkEnd w:id="41"/>
     </w:p>
     <w:p>
       <w:r>
@@ -10616,12 +10119,12 @@
 <w:numbering xmlns:wpc="http://schemas.microsoft.com/office/word/2010/wordprocessingCanvas" xmlns:cx="http://schemas.microsoft.com/office/drawing/2014/chartex" xmlns:cx1="http://schemas.microsoft.com/office/drawing/2015/9/8/chartex" xmlns:cx2="http://schemas.microsoft.com/office/drawing/2015/10/21/chartex" xmlns:cx3="http://schemas.microsoft.com/office/drawing/2016/5/9/chartex" xmlns:cx4="http://schemas.microsoft.com/office/drawing/2016/5/10/chartex" xmlns:cx5="http://schemas.microsoft.com/office/drawing/2016/5/11/chartex" xmlns:cx6="http://schemas.microsoft.com/office/drawing/2016/5/12/chartex" xmlns:cx7="http://schemas.microsoft.com/office/drawing/2016/5/13/chartex" xmlns:cx8="http://schemas.microsoft.com/office/drawing/2016/5/14/chartex" xmlns:mc="http://schemas.openxmlformats.org/markup-compatibility/2006" xmlns:aink="http://schemas.microsoft.com/office/drawing/2016/ink" xmlns:am3d="http://schemas.microsoft.com/office/drawing/2017/model3d" xmlns:o="urn:schemas-microsoft-com:office:office" xmlns:oel="http://schemas.microsoft.com/office/2019/extlst" xmlns:r="http://schemas.openxmlformats.org/officeDocument/2006/relationships" xmlns:m="http://schemas.openxmlformats.org/officeDocument/2006/math" xmlns:v="urn:schemas-microsoft-com:vml" xmlns:wp14="http://schemas.microsoft.com/office/word/2010/wordprocessingDrawing" xmlns:wp="http://schemas.openxmlformats.org/drawingml/2006/wordprocessingDrawing" xmlns:w10="urn:schemas-microsoft-com:office:word" xmlns:w="http://schemas.openxmlformats.org/wordprocessingml/2006/main" xmlns:w14="http://schemas.microsoft.com/office/word/2010/wordml" xmlns:w15="http://schemas.microsoft.com/office/word/2012/wordml" xmlns:w16cex="http://schemas.microsoft.com/office/word/2018/wordml/cex" xmlns:w16cid="http://schemas.microsoft.com/office/word/2016/wordml/cid" xmlns:w16="http://schemas.microsoft.com/office/word/2018/wordml" xmlns:w16du="http://schemas.microsoft.com/office/word/2023/wordml/word16du" xmlns:w16sdtdh="http://schemas.microsoft.com/office/word/2020/wordml/sdtdatahash" xmlns:w16se="http://schemas.microsoft.com/office/word/2015/wordml/symex" xmlns:wpg="http://schemas.microsoft.com/office/word/2010/wordprocessingGroup" xmlns:wpi="http://schemas.microsoft.com/office/word/2010/wordprocessingInk" xmlns:wne="http://schemas.microsoft.com/office/word/2006/wordml" xmlns:wps="http://schemas.microsoft.com/office/word/2010/wordprocessingShape" mc:Ignorable="w14 w15 w16se w16cid w16 w16cex w16sdtdh w16du wp14">
   <w:numPicBullet w:numPicBulletId="0">
     <w:pict>
-      <v:rect id="_x0000_i1068" style="width:0;height:.75pt" o:bullet="t" o:hrstd="t" o:hr="t" fillcolor="#a0a0a0" stroked="f"/>
+      <v:rect id="_x0000_i1026" style="width:0;height:.75pt" o:bullet="t" o:hrstd="t" o:hr="t" fillcolor="#a0a0a0" stroked="f"/>
     </w:pict>
   </w:numPicBullet>
   <w:numPicBullet w:numPicBulletId="1">
     <w:pict>
-      <v:rect id="_x0000_i1069" style="width:0;height:.75pt" o:bullet="t" o:hrstd="t" o:hr="t" fillcolor="#a0a0a0" stroked="f"/>
+      <v:rect id="_x0000_i1027" style="width:0;height:.75pt" o:bullet="t" o:hrstd="t" o:hr="t" fillcolor="#a0a0a0" stroked="f"/>
     </w:pict>
   </w:numPicBullet>
   <w:abstractNum w:abstractNumId="0" w15:restartNumberingAfterBreak="0">

</xml_diff>